<commit_message>
nmv 23 09 2024
</commit_message>
<xml_diff>
--- a/brAhmaNa/TB 3.7-3.12 Malayalam Corrections.docx
+++ b/brAhmaNa/TB 3.7-3.12 Malayalam Corrections.docx
@@ -1,7 +1,583 @@
 
 <file path=word/document.xml><?xml version="1.0" encoding="utf-8"?>
-<w:document xmlns:wpc="http://schemas.microsoft.com/office/word/2010/wordprocessingCanvas" xmlns:cx="http://schemas.microsoft.com/office/drawing/2014/chartex" xmlns:cx1="http://schemas.microsoft.com/office/drawing/2015/9/8/chartex" xmlns:mc="http://schemas.openxmlformats.org/markup-compatibility/2006" xmlns:o="urn:schemas-microsoft-com:office:office" xmlns:r="http://schemas.openxmlformats.org/officeDocument/2006/relationships" xmlns:m="http://schemas.openxmlformats.org/officeDocument/2006/math" xmlns:v="urn:schemas-microsoft-com:vml" xmlns:wp14="http://schemas.microsoft.com/office/word/2010/wordprocessingDrawing" xmlns:wp="http://schemas.openxmlformats.org/drawingml/2006/wordprocessingDrawing" xmlns:w10="urn:schemas-microsoft-com:office:word" xmlns:w="http://schemas.openxmlformats.org/wordprocessingml/2006/main" xmlns:w14="http://schemas.microsoft.com/office/word/2010/wordml" xmlns:w15="http://schemas.microsoft.com/office/word/2012/wordml" xmlns:w16se="http://schemas.microsoft.com/office/word/2015/wordml/symex" xmlns:wpg="http://schemas.microsoft.com/office/word/2010/wordprocessingGroup" xmlns:wpi="http://schemas.microsoft.com/office/word/2010/wordprocessingInk" xmlns:wne="http://schemas.microsoft.com/office/word/2006/wordml" xmlns:wps="http://schemas.microsoft.com/office/word/2010/wordprocessingShape" mc:Ignorable="w14 w15 w16se wp14">
+<w:document xmlns:wpc="http://schemas.microsoft.com/office/word/2010/wordprocessingCanvas" xmlns:cx="http://schemas.microsoft.com/office/drawing/2014/chartex" xmlns:cx1="http://schemas.microsoft.com/office/drawing/2015/9/8/chartex" xmlns:cx2="http://schemas.microsoft.com/office/drawing/2015/10/21/chartex" xmlns:cx3="http://schemas.microsoft.com/office/drawing/2016/5/9/chartex" xmlns:cx4="http://schemas.microsoft.com/office/drawing/2016/5/10/chartex" xmlns:cx5="http://schemas.microsoft.com/office/drawing/2016/5/11/chartex" xmlns:cx6="http://schemas.microsoft.com/office/drawing/2016/5/12/chartex" xmlns:cx7="http://schemas.microsoft.com/office/drawing/2016/5/13/chartex" xmlns:cx8="http://schemas.microsoft.com/office/drawing/2016/5/14/chartex" xmlns:mc="http://schemas.openxmlformats.org/markup-compatibility/2006" xmlns:aink="http://schemas.microsoft.com/office/drawing/2016/ink" xmlns:am3d="http://schemas.microsoft.com/office/drawing/2017/model3d" xmlns:o="urn:schemas-microsoft-com:office:office" xmlns:oel="http://schemas.microsoft.com/office/2019/extlst" xmlns:r="http://schemas.openxmlformats.org/officeDocument/2006/relationships" xmlns:m="http://schemas.openxmlformats.org/officeDocument/2006/math" xmlns:v="urn:schemas-microsoft-com:vml" xmlns:wp14="http://schemas.microsoft.com/office/word/2010/wordprocessingDrawing" xmlns:wp="http://schemas.openxmlformats.org/drawingml/2006/wordprocessingDrawing" xmlns:w10="urn:schemas-microsoft-com:office:word" xmlns:w="http://schemas.openxmlformats.org/wordprocessingml/2006/main" xmlns:w14="http://schemas.microsoft.com/office/word/2010/wordml" xmlns:w15="http://schemas.microsoft.com/office/word/2012/wordml" xmlns:w16cex="http://schemas.microsoft.com/office/word/2018/wordml/cex" xmlns:w16cid="http://schemas.microsoft.com/office/word/2016/wordml/cid" xmlns:w16="http://schemas.microsoft.com/office/word/2018/wordml" xmlns:w16du="http://schemas.microsoft.com/office/word/2023/wordml/word16du" xmlns:w16sdtdh="http://schemas.microsoft.com/office/word/2020/wordml/sdtdatahash" xmlns:w16se="http://schemas.microsoft.com/office/word/2015/wordml/symex" xmlns:wpg="http://schemas.microsoft.com/office/word/2010/wordprocessingGroup" xmlns:wpi="http://schemas.microsoft.com/office/word/2010/wordprocessingInk" xmlns:wne="http://schemas.microsoft.com/office/word/2006/wordml" xmlns:wps="http://schemas.microsoft.com/office/word/2010/wordprocessingShape" mc:Ignorable="w14 w15 w16se w16cid w16 w16cex w16sdtdh w16du wp14">
   <w:body>
+    <w:p>
+      <w:pPr>
+        <w:spacing w:before="0" w:line="240" w:lineRule="auto"/>
+        <w:jc w:val="center"/>
+        <w:rPr>
+          <w:b/>
+          <w:bCs/>
+          <w:sz w:val="32"/>
+          <w:szCs w:val="32"/>
+          <w:u w:val="single"/>
+        </w:rPr>
+      </w:pPr>
+      <w:r>
+        <w:rPr>
+          <w:b/>
+          <w:bCs/>
+          <w:sz w:val="32"/>
+          <w:szCs w:val="32"/>
+          <w:u w:val="single"/>
+        </w:rPr>
+        <w:t xml:space="preserve">TaittirIya BrAhmaNam - TB 3.7 to 3.12   </w:t>
+      </w:r>
+    </w:p>
+    <w:p>
+      <w:pPr>
+        <w:spacing w:before="0" w:line="240" w:lineRule="auto"/>
+        <w:jc w:val="center"/>
+        <w:rPr>
+          <w:b/>
+          <w:bCs/>
+          <w:sz w:val="32"/>
+          <w:szCs w:val="32"/>
+          <w:u w:val="single"/>
+        </w:rPr>
+      </w:pPr>
+      <w:r>
+        <w:rPr>
+          <w:b/>
+          <w:bCs/>
+          <w:sz w:val="32"/>
+          <w:szCs w:val="32"/>
+          <w:u w:val="single"/>
+        </w:rPr>
+        <w:t xml:space="preserve">Malayalam </w:t>
+      </w:r>
+      <w:r>
+        <w:rPr>
+          <w:b/>
+          <w:bCs/>
+          <w:sz w:val="32"/>
+          <w:szCs w:val="32"/>
+          <w:u w:val="single"/>
+        </w:rPr>
+        <w:t>Corrections –</w:t>
+      </w:r>
+      <w:r>
+        <w:rPr>
+          <w:b/>
+          <w:bCs/>
+          <w:sz w:val="32"/>
+          <w:szCs w:val="32"/>
+          <w:u w:val="single"/>
+        </w:rPr>
+        <w:t xml:space="preserve"> </w:t>
+      </w:r>
+      <w:r>
+        <w:rPr>
+          <w:b/>
+          <w:bCs/>
+          <w:sz w:val="32"/>
+          <w:szCs w:val="32"/>
+          <w:u w:val="single"/>
+        </w:rPr>
+        <w:t xml:space="preserve">Observed </w:t>
+      </w:r>
+      <w:proofErr w:type="gramStart"/>
+      <w:r>
+        <w:rPr>
+          <w:b/>
+          <w:bCs/>
+          <w:sz w:val="32"/>
+          <w:szCs w:val="32"/>
+          <w:u w:val="single"/>
+        </w:rPr>
+        <w:t xml:space="preserve">till </w:t>
+      </w:r>
+      <w:r>
+        <w:rPr>
+          <w:b/>
+          <w:bCs/>
+          <w:sz w:val="32"/>
+          <w:szCs w:val="32"/>
+          <w:highlight w:val="red"/>
+          <w:u w:val="single"/>
+        </w:rPr>
+        <w:t>????</w:t>
+      </w:r>
+      <w:proofErr w:type="gramEnd"/>
+    </w:p>
+    <w:p>
+      <w:pPr>
+        <w:spacing w:before="0" w:line="240" w:lineRule="auto"/>
+        <w:jc w:val="center"/>
+        <w:rPr>
+          <w:b/>
+          <w:bCs/>
+        </w:rPr>
+      </w:pPr>
+      <w:r>
+        <w:rPr>
+          <w:b/>
+          <w:bCs/>
+        </w:rPr>
+        <w:t xml:space="preserve"> (ignore those which are already incorporated in your book’s version and date). </w:t>
+      </w:r>
+      <w:r>
+        <w:rPr>
+          <w:b/>
+          <w:bCs/>
+        </w:rPr>
+        <w:br/>
+        <w:t>Kindly refer to your Guru for the differences in Swaram marking between various sources.</w:t>
+      </w:r>
+    </w:p>
+    <w:tbl>
+      <w:tblPr>
+        <w:tblW w:w="13609" w:type="dxa"/>
+        <w:tblInd w:w="-176" w:type="dxa"/>
+        <w:tblBorders>
+          <w:top w:val="single" w:sz="4" w:space="0" w:color="000000"/>
+          <w:left w:val="single" w:sz="4" w:space="0" w:color="000000"/>
+          <w:bottom w:val="single" w:sz="4" w:space="0" w:color="000000"/>
+          <w:right w:val="single" w:sz="4" w:space="0" w:color="000000"/>
+          <w:insideH w:val="single" w:sz="4" w:space="0" w:color="000000"/>
+          <w:insideV w:val="single" w:sz="4" w:space="0" w:color="000000"/>
+        </w:tblBorders>
+        <w:tblLook w:val="04A0" w:firstRow="1" w:lastRow="0" w:firstColumn="1" w:lastColumn="0" w:noHBand="0" w:noVBand="1"/>
+      </w:tblPr>
+      <w:tblGrid>
+        <w:gridCol w:w="3686"/>
+        <w:gridCol w:w="5103"/>
+        <w:gridCol w:w="4820"/>
+      </w:tblGrid>
+      <w:tr>
+        <w:tc>
+          <w:tcPr>
+            <w:tcW w:w="3686" w:type="dxa"/>
+          </w:tcPr>
+          <w:p>
+            <w:pPr>
+              <w:spacing w:before="0" w:line="240" w:lineRule="auto"/>
+              <w:jc w:val="center"/>
+              <w:rPr>
+                <w:sz w:val="32"/>
+                <w:szCs w:val="32"/>
+              </w:rPr>
+            </w:pPr>
+            <w:r>
+              <w:rPr>
+                <w:sz w:val="32"/>
+                <w:szCs w:val="32"/>
+              </w:rPr>
+              <w:t>Section, Paragraph</w:t>
+            </w:r>
+          </w:p>
+          <w:p>
+            <w:pPr>
+              <w:spacing w:before="0" w:line="240" w:lineRule="auto"/>
+              <w:jc w:val="center"/>
+              <w:rPr>
+                <w:sz w:val="32"/>
+                <w:szCs w:val="32"/>
+              </w:rPr>
+            </w:pPr>
+            <w:r>
+              <w:rPr>
+                <w:sz w:val="32"/>
+                <w:szCs w:val="32"/>
+              </w:rPr>
+              <w:t>Reference</w:t>
+            </w:r>
+          </w:p>
+        </w:tc>
+        <w:tc>
+          <w:tcPr>
+            <w:tcW w:w="5103" w:type="dxa"/>
+          </w:tcPr>
+          <w:p>
+            <w:pPr>
+              <w:spacing w:before="0" w:line="240" w:lineRule="auto"/>
+              <w:jc w:val="center"/>
+              <w:rPr>
+                <w:sz w:val="32"/>
+                <w:szCs w:val="32"/>
+              </w:rPr>
+            </w:pPr>
+            <w:r>
+              <w:rPr>
+                <w:sz w:val="32"/>
+                <w:szCs w:val="32"/>
+              </w:rPr>
+              <w:t>As Printed</w:t>
+            </w:r>
+          </w:p>
+        </w:tc>
+        <w:tc>
+          <w:tcPr>
+            <w:tcW w:w="4820" w:type="dxa"/>
+          </w:tcPr>
+          <w:p>
+            <w:pPr>
+              <w:spacing w:before="0" w:line="240" w:lineRule="auto"/>
+              <w:ind w:right="-18"/>
+              <w:jc w:val="center"/>
+              <w:rPr>
+                <w:sz w:val="32"/>
+                <w:szCs w:val="32"/>
+              </w:rPr>
+            </w:pPr>
+            <w:r>
+              <w:rPr>
+                <w:sz w:val="32"/>
+                <w:szCs w:val="32"/>
+              </w:rPr>
+              <w:t>To be read as or corrected as</w:t>
+            </w:r>
+          </w:p>
+          <w:p>
+            <w:pPr>
+              <w:spacing w:before="0" w:line="240" w:lineRule="auto"/>
+              <w:ind w:right="-18"/>
+              <w:jc w:val="center"/>
+              <w:rPr>
+                <w:sz w:val="32"/>
+                <w:szCs w:val="32"/>
+              </w:rPr>
+            </w:pPr>
+            <w:r>
+              <w:rPr>
+                <w:sz w:val="32"/>
+                <w:szCs w:val="32"/>
+              </w:rPr>
+              <w:t>(Comments and analysis)</w:t>
+            </w:r>
+          </w:p>
+        </w:tc>
+      </w:tr>
+      <w:tr>
+        <w:tc>
+          <w:tcPr>
+            <w:tcW w:w="3686" w:type="dxa"/>
+            <w:tcBorders>
+              <w:top w:val="single" w:sz="4" w:space="0" w:color="000000"/>
+              <w:left w:val="single" w:sz="4" w:space="0" w:color="000000"/>
+              <w:bottom w:val="single" w:sz="4" w:space="0" w:color="000000"/>
+              <w:right w:val="single" w:sz="4" w:space="0" w:color="000000"/>
+            </w:tcBorders>
+          </w:tcPr>
+          <w:p>
+            <w:pPr>
+              <w:spacing w:before="0" w:line="240" w:lineRule="auto"/>
+              <w:rPr>
+                <w:b/>
+                <w:sz w:val="28"/>
+                <w:szCs w:val="28"/>
+              </w:rPr>
+            </w:pPr>
+            <w:r>
+              <w:rPr>
+                <w:b/>
+                <w:sz w:val="28"/>
+                <w:szCs w:val="28"/>
+              </w:rPr>
+              <w:t>T.B.3.7.</w:t>
+            </w:r>
+            <w:r>
+              <w:rPr>
+                <w:b/>
+                <w:sz w:val="28"/>
+                <w:szCs w:val="28"/>
+              </w:rPr>
+              <w:t>1.7</w:t>
+            </w:r>
+          </w:p>
+          <w:p>
+            <w:pPr>
+              <w:spacing w:before="0" w:line="240" w:lineRule="auto"/>
+              <w:jc w:val="both"/>
+              <w:rPr>
+                <w:b/>
+                <w:sz w:val="28"/>
+                <w:szCs w:val="28"/>
+              </w:rPr>
+            </w:pPr>
+            <w:r>
+              <w:rPr>
+                <w:b/>
+                <w:sz w:val="28"/>
+                <w:szCs w:val="28"/>
+              </w:rPr>
+              <w:t>Statement No.</w:t>
+            </w:r>
+            <w:r>
+              <w:rPr>
+                <w:b/>
+                <w:sz w:val="28"/>
+                <w:szCs w:val="28"/>
+              </w:rPr>
+              <w:t xml:space="preserve"> – </w:t>
+            </w:r>
+            <w:r>
+              <w:rPr>
+                <w:b/>
+                <w:sz w:val="28"/>
+                <w:szCs w:val="28"/>
+              </w:rPr>
+              <w:t>9</w:t>
+            </w:r>
+          </w:p>
+          <w:p>
+            <w:pPr>
+              <w:spacing w:before="0" w:line="240" w:lineRule="auto"/>
+              <w:rPr>
+                <w:sz w:val="28"/>
+                <w:szCs w:val="28"/>
+              </w:rPr>
+            </w:pPr>
+            <w:r>
+              <w:rPr>
+                <w:b/>
+                <w:sz w:val="28"/>
+                <w:szCs w:val="28"/>
+              </w:rPr>
+              <w:t>Dasini No.</w:t>
+            </w:r>
+            <w:proofErr w:type="gramStart"/>
+            <w:r>
+              <w:rPr>
+                <w:b/>
+                <w:sz w:val="28"/>
+                <w:szCs w:val="28"/>
+              </w:rPr>
+              <w:t xml:space="preserve">-  </w:t>
+            </w:r>
+            <w:r>
+              <w:rPr>
+                <w:b/>
+                <w:sz w:val="28"/>
+                <w:szCs w:val="28"/>
+              </w:rPr>
+              <w:t>7</w:t>
+            </w:r>
+            <w:proofErr w:type="gramEnd"/>
+          </w:p>
+        </w:tc>
+        <w:tc>
+          <w:tcPr>
+            <w:tcW w:w="5103" w:type="dxa"/>
+            <w:tcBorders>
+              <w:top w:val="single" w:sz="4" w:space="0" w:color="000000"/>
+              <w:left w:val="single" w:sz="4" w:space="0" w:color="000000"/>
+              <w:bottom w:val="single" w:sz="4" w:space="0" w:color="000000"/>
+              <w:right w:val="single" w:sz="4" w:space="0" w:color="000000"/>
+            </w:tcBorders>
+          </w:tcPr>
+          <w:p>
+            <w:pPr>
+              <w:spacing w:before="0" w:line="240" w:lineRule="auto"/>
+              <w:rPr>
+                <w:rFonts w:ascii="BRH Devanagari Extra" w:hAnsi="BRH Devanagari Extra" w:cs="BRH Devanagari Extra"/>
+                <w:sz w:val="40"/>
+                <w:szCs w:val="44"/>
+                <w:lang w:eastAsia="en-IN" w:bidi="ml-IN"/>
+              </w:rPr>
+            </w:pPr>
+            <w:r>
+              <w:rPr>
+                <w:rFonts w:ascii="BRH Malayalam Extra" w:hAnsi="BRH Malayalam Extra" w:cs="BRH Malayalam Extra"/>
+                <w:sz w:val="40"/>
+                <w:szCs w:val="40"/>
+              </w:rPr>
+              <w:t>¥j jR—ixdsõ sx</w:t>
+            </w:r>
+            <w:r>
+              <w:rPr>
+                <w:rFonts w:ascii="BRH Malayalam Extra" w:hAnsi="BRH Malayalam Extra" w:cs="BRH Malayalam Extra"/>
+                <w:sz w:val="33"/>
+                <w:szCs w:val="40"/>
+              </w:rPr>
+              <w:t>–</w:t>
+            </w:r>
+            <w:r>
+              <w:rPr>
+                <w:rFonts w:ascii="BRH Malayalam Extra" w:hAnsi="BRH Malayalam Extra" w:cs="BRH Malayalam Extra"/>
+                <w:sz w:val="40"/>
+                <w:szCs w:val="40"/>
+              </w:rPr>
+              <w:t>j</w:t>
+            </w:r>
+            <w:r>
+              <w:rPr>
+                <w:rFonts w:ascii="BRH Malayalam Extra" w:hAnsi="BRH Malayalam Extra" w:cs="BRH Malayalam Extra"/>
+                <w:sz w:val="40"/>
+                <w:szCs w:val="40"/>
+                <w:highlight w:val="yellow"/>
+              </w:rPr>
+              <w:t>Ò</w:t>
+            </w:r>
+            <w:r>
+              <w:rPr>
+                <w:rFonts w:ascii="BRH Malayalam Extra" w:hAnsi="BRH Malayalam Extra" w:cs="BRH Malayalam Extra"/>
+                <w:sz w:val="40"/>
+                <w:szCs w:val="40"/>
+              </w:rPr>
+              <w:t>—</w:t>
+            </w:r>
+          </w:p>
+        </w:tc>
+        <w:tc>
+          <w:tcPr>
+            <w:tcW w:w="4820" w:type="dxa"/>
+            <w:tcBorders>
+              <w:top w:val="single" w:sz="4" w:space="0" w:color="000000"/>
+              <w:left w:val="single" w:sz="4" w:space="0" w:color="000000"/>
+              <w:bottom w:val="single" w:sz="4" w:space="0" w:color="000000"/>
+              <w:right w:val="single" w:sz="4" w:space="0" w:color="000000"/>
+            </w:tcBorders>
+          </w:tcPr>
+          <w:p>
+            <w:pPr>
+              <w:spacing w:before="0" w:line="240" w:lineRule="auto"/>
+              <w:rPr>
+                <w:rFonts w:ascii="BRH Devanagari Extra" w:hAnsi="BRH Devanagari Extra" w:cs="BRH Devanagari Extra"/>
+                <w:sz w:val="40"/>
+                <w:szCs w:val="44"/>
+                <w:lang w:eastAsia="en-IN" w:bidi="ml-IN"/>
+              </w:rPr>
+            </w:pPr>
+            <w:r>
+              <w:rPr>
+                <w:rFonts w:ascii="BRH Malayalam Extra" w:hAnsi="BRH Malayalam Extra" w:cs="BRH Malayalam Extra"/>
+                <w:sz w:val="40"/>
+                <w:szCs w:val="40"/>
+              </w:rPr>
+              <w:t>¥j jR—ixdsõ sx</w:t>
+            </w:r>
+            <w:r>
+              <w:rPr>
+                <w:rFonts w:ascii="BRH Malayalam Extra" w:hAnsi="BRH Malayalam Extra" w:cs="BRH Malayalam Extra"/>
+                <w:sz w:val="33"/>
+                <w:szCs w:val="40"/>
+              </w:rPr>
+              <w:t>–</w:t>
+            </w:r>
+            <w:r>
+              <w:rPr>
+                <w:rFonts w:ascii="BRH Malayalam Extra" w:hAnsi="BRH Malayalam Extra" w:cs="BRH Malayalam Extra"/>
+                <w:sz w:val="40"/>
+                <w:szCs w:val="40"/>
+              </w:rPr>
+              <w:t>j</w:t>
+            </w:r>
+            <w:r>
+              <w:rPr>
+                <w:rFonts w:ascii="BRH Malayalam Extra" w:eastAsia="Times New Roman" w:hAnsi="BRH Malayalam Extra" w:cs="BRH Malayalam Extra"/>
+                <w:color w:val="000000"/>
+                <w:sz w:val="36"/>
+                <w:szCs w:val="36"/>
+                <w:highlight w:val="green"/>
+                <w:lang w:val="en-IN" w:eastAsia="en-IN" w:bidi="ml-IN"/>
+              </w:rPr>
+              <w:t>º</w:t>
+            </w:r>
+            <w:r>
+              <w:rPr>
+                <w:rFonts w:ascii="BRH Malayalam Extra" w:hAnsi="BRH Malayalam Extra" w:cs="BRH Malayalam Extra"/>
+                <w:sz w:val="40"/>
+                <w:szCs w:val="40"/>
+              </w:rPr>
+              <w:t>—</w:t>
+            </w:r>
+          </w:p>
+        </w:tc>
+      </w:tr>
+      <w:tr>
+        <w:tc>
+          <w:tcPr>
+            <w:tcW w:w="3686" w:type="dxa"/>
+            <w:tcBorders>
+              <w:top w:val="single" w:sz="4" w:space="0" w:color="000000"/>
+              <w:left w:val="single" w:sz="4" w:space="0" w:color="000000"/>
+              <w:bottom w:val="single" w:sz="4" w:space="0" w:color="000000"/>
+              <w:right w:val="single" w:sz="4" w:space="0" w:color="000000"/>
+            </w:tcBorders>
+          </w:tcPr>
+          <w:p>
+            <w:pPr>
+              <w:spacing w:before="0" w:line="240" w:lineRule="auto"/>
+              <w:rPr>
+                <w:b/>
+                <w:sz w:val="28"/>
+                <w:szCs w:val="28"/>
+              </w:rPr>
+            </w:pPr>
+          </w:p>
+        </w:tc>
+        <w:tc>
+          <w:tcPr>
+            <w:tcW w:w="5103" w:type="dxa"/>
+            <w:tcBorders>
+              <w:top w:val="single" w:sz="4" w:space="0" w:color="000000"/>
+              <w:left w:val="single" w:sz="4" w:space="0" w:color="000000"/>
+              <w:bottom w:val="single" w:sz="4" w:space="0" w:color="000000"/>
+              <w:right w:val="single" w:sz="4" w:space="0" w:color="000000"/>
+            </w:tcBorders>
+          </w:tcPr>
+          <w:p>
+            <w:pPr>
+              <w:spacing w:before="0" w:line="240" w:lineRule="auto"/>
+              <w:rPr>
+                <w:rFonts w:ascii="BRH Malayalam Extra" w:hAnsi="BRH Malayalam Extra"/>
+                <w:sz w:val="40"/>
+                <w:szCs w:val="40"/>
+              </w:rPr>
+            </w:pPr>
+          </w:p>
+        </w:tc>
+        <w:tc>
+          <w:tcPr>
+            <w:tcW w:w="4820" w:type="dxa"/>
+            <w:tcBorders>
+              <w:top w:val="single" w:sz="4" w:space="0" w:color="000000"/>
+              <w:left w:val="single" w:sz="4" w:space="0" w:color="000000"/>
+              <w:bottom w:val="single" w:sz="4" w:space="0" w:color="000000"/>
+              <w:right w:val="single" w:sz="4" w:space="0" w:color="000000"/>
+            </w:tcBorders>
+          </w:tcPr>
+          <w:p>
+            <w:pPr>
+              <w:spacing w:before="0" w:line="240" w:lineRule="auto"/>
+              <w:rPr>
+                <w:rFonts w:ascii="BRH Malayalam Extra" w:hAnsi="BRH Malayalam Extra"/>
+                <w:sz w:val="40"/>
+                <w:szCs w:val="40"/>
+              </w:rPr>
+            </w:pPr>
+          </w:p>
+        </w:tc>
+      </w:tr>
+    </w:tbl>
+    <w:p>
+      <w:pPr>
+        <w:spacing w:before="0" w:line="240" w:lineRule="auto"/>
+        <w:jc w:val="center"/>
+        <w:rPr>
+          <w:b/>
+          <w:bCs/>
+          <w:sz w:val="32"/>
+          <w:szCs w:val="32"/>
+          <w:u w:val="single"/>
+        </w:rPr>
+      </w:pPr>
+    </w:p>
+    <w:p>
+      <w:pPr>
+        <w:spacing w:before="0" w:line="240" w:lineRule="auto"/>
+        <w:jc w:val="center"/>
+        <w:rPr>
+          <w:b/>
+          <w:bCs/>
+          <w:sz w:val="32"/>
+          <w:szCs w:val="32"/>
+          <w:u w:val="single"/>
+        </w:rPr>
+      </w:pPr>
+    </w:p>
     <w:p>
       <w:pPr>
         <w:spacing w:before="0" w:line="240" w:lineRule="auto"/>
@@ -678,6 +1254,7 @@
                 <w:sz w:val="28"/>
                 <w:szCs w:val="28"/>
               </w:rPr>
+              <w:lastRenderedPageBreak/>
               <w:t>T.B.3.7.9.2</w:t>
             </w:r>
           </w:p>
@@ -1798,7 +2375,6 @@
                 <w:sz w:val="28"/>
                 <w:szCs w:val="28"/>
               </w:rPr>
-              <w:lastRenderedPageBreak/>
               <w:t>T.B.3.8.13.1</w:t>
             </w:r>
           </w:p>
@@ -2125,13 +2701,15 @@
                 <w:rFonts w:ascii="BRH Malayalam Extra" w:hAnsi="BRH Malayalam Extra"/>
                 <w:sz w:val="40"/>
                 <w:szCs w:val="40"/>
-              </w:rPr>
-            </w:pPr>
-            <w:r>
-              <w:rPr>
-                <w:rFonts w:ascii="BRH Malayalam Extra" w:hAnsi="BRH Malayalam Extra" w:cs="BRH Malayalam Extra"/>
-                <w:sz w:val="40"/>
-                <w:szCs w:val="40"/>
+                <w:lang w:val="it-IT"/>
+              </w:rPr>
+            </w:pPr>
+            <w:r>
+              <w:rPr>
+                <w:rFonts w:ascii="BRH Malayalam Extra" w:hAnsi="BRH Malayalam Extra" w:cs="BRH Malayalam Extra"/>
+                <w:sz w:val="40"/>
+                <w:szCs w:val="40"/>
+                <w:lang w:val="it-IT"/>
               </w:rPr>
               <w:t>e£ay</w:t>
             </w:r>
@@ -2140,14 +2718,16 @@
                 <w:rFonts w:ascii="BRH Malayalam Extra" w:hAnsi="BRH Malayalam Extra" w:cs="BRH Malayalam Extra"/>
                 <w:sz w:val="33"/>
                 <w:szCs w:val="40"/>
-              </w:rPr>
-              <w:t>–</w:t>
-            </w:r>
-            <w:r>
-              <w:rPr>
-                <w:rFonts w:ascii="BRH Malayalam Extra" w:hAnsi="BRH Malayalam Extra" w:cs="BRH Malayalam Extra"/>
-                <w:sz w:val="40"/>
-                <w:szCs w:val="40"/>
+                <w:lang w:val="it-IT"/>
+              </w:rPr>
+              <w:t>–</w:t>
+            </w:r>
+            <w:r>
+              <w:rPr>
+                <w:rFonts w:ascii="BRH Malayalam Extra" w:hAnsi="BRH Malayalam Extra" w:cs="BRH Malayalam Extra"/>
+                <w:sz w:val="40"/>
+                <w:szCs w:val="40"/>
+                <w:lang w:val="it-IT"/>
               </w:rPr>
               <w:t>¤¤põ s</w:t>
             </w:r>
@@ -2157,6 +2737,7 @@
                 <w:sz w:val="40"/>
                 <w:szCs w:val="40"/>
                 <w:highlight w:val="green"/>
+                <w:lang w:val="it-IT"/>
               </w:rPr>
               <w:t>i</w:t>
             </w:r>
@@ -2165,6 +2746,7 @@
                 <w:rFonts w:ascii="BRH Malayalam Extra" w:hAnsi="BRH Malayalam Extra" w:cs="BRH Malayalam Extra"/>
                 <w:sz w:val="40"/>
                 <w:szCs w:val="40"/>
+                <w:lang w:val="it-IT"/>
               </w:rPr>
               <w:t>—di</w:t>
             </w:r>
@@ -2173,14 +2755,16 @@
                 <w:rFonts w:ascii="BRH Malayalam Extra" w:hAnsi="BRH Malayalam Extra" w:cs="BRH Malayalam Extra"/>
                 <w:sz w:val="33"/>
                 <w:szCs w:val="40"/>
-              </w:rPr>
-              <w:t>–</w:t>
-            </w:r>
-            <w:r>
-              <w:rPr>
-                <w:rFonts w:ascii="BRH Malayalam Extra" w:hAnsi="BRH Malayalam Extra" w:cs="BRH Malayalam Extra"/>
-                <w:sz w:val="40"/>
-                <w:szCs w:val="40"/>
+                <w:lang w:val="it-IT"/>
+              </w:rPr>
+              <w:t>–</w:t>
+            </w:r>
+            <w:r>
+              <w:rPr>
+                <w:rFonts w:ascii="BRH Malayalam Extra" w:hAnsi="BRH Malayalam Extra" w:cs="BRH Malayalam Extra"/>
+                <w:sz w:val="40"/>
+                <w:szCs w:val="40"/>
+                <w:lang w:val="it-IT"/>
               </w:rPr>
               <w:t>byZy</w:t>
             </w:r>
@@ -2627,6 +3211,7 @@
                 <w:sz w:val="28"/>
                 <w:szCs w:val="28"/>
               </w:rPr>
+              <w:lastRenderedPageBreak/>
               <w:t>T.B.3.</w:t>
             </w:r>
             <w:r>
@@ -2724,6 +3309,7 @@
                 <w:rFonts w:ascii="BRH Malayalam Extra" w:hAnsi="BRH Malayalam Extra" w:cs="BRH Malayalam Extra"/>
                 <w:sz w:val="40"/>
                 <w:szCs w:val="40"/>
+                <w:lang w:val="it-IT"/>
               </w:rPr>
             </w:pPr>
             <w:r>
@@ -2731,6 +3317,7 @@
                 <w:rFonts w:ascii="BRH Malayalam Extra" w:hAnsi="BRH Malayalam Extra"/>
                 <w:sz w:val="40"/>
                 <w:szCs w:val="40"/>
+                <w:lang w:val="it-IT"/>
               </w:rPr>
               <w:t>C</w:t>
             </w:r>
@@ -2739,6 +3326,7 @@
                 <w:rFonts w:ascii="BRH Malayalam Extra" w:hAnsi="BRH Malayalam Extra"/>
                 <w:sz w:val="33"/>
                 <w:szCs w:val="40"/>
+                <w:lang w:val="it-IT"/>
               </w:rPr>
               <w:t>–</w:t>
             </w:r>
@@ -2748,6 +3336,7 @@
                 <w:sz w:val="40"/>
                 <w:szCs w:val="40"/>
                 <w:highlight w:val="yellow"/>
+                <w:lang w:val="it-IT"/>
               </w:rPr>
               <w:t>i</w:t>
             </w:r>
@@ -2756,6 +3345,7 @@
                 <w:rFonts w:ascii="BRH Malayalam Extra" w:hAnsi="BRH Malayalam Extra"/>
                 <w:sz w:val="40"/>
                 <w:szCs w:val="40"/>
+                <w:lang w:val="it-IT"/>
               </w:rPr>
               <w:t>¥d</w:t>
             </w:r>
@@ -2764,6 +3354,7 @@
                 <w:rFonts w:ascii="BRH Malayalam Extra" w:hAnsi="BRH Malayalam Extra"/>
                 <w:sz w:val="33"/>
                 <w:szCs w:val="40"/>
+                <w:lang w:val="it-IT"/>
               </w:rPr>
               <w:t>–</w:t>
             </w:r>
@@ -2772,6 +3363,7 @@
                 <w:rFonts w:ascii="BRH Malayalam Extra" w:hAnsi="BRH Malayalam Extra"/>
                 <w:sz w:val="40"/>
                 <w:szCs w:val="40"/>
+                <w:lang w:val="it-IT"/>
               </w:rPr>
               <w:t>px¤¤sô— ¥mx</w:t>
             </w:r>
@@ -2780,6 +3372,7 @@
                 <w:rFonts w:ascii="BRH Malayalam Extra" w:hAnsi="BRH Malayalam Extra"/>
                 <w:sz w:val="33"/>
                 <w:szCs w:val="40"/>
+                <w:lang w:val="it-IT"/>
               </w:rPr>
               <w:t>–</w:t>
             </w:r>
@@ -2788,6 +3381,7 @@
                 <w:rFonts w:ascii="BRH Malayalam Extra" w:hAnsi="BRH Malayalam Extra"/>
                 <w:sz w:val="40"/>
                 <w:szCs w:val="40"/>
+                <w:lang w:val="it-IT"/>
               </w:rPr>
               <w:t>Kx©.</w:t>
             </w:r>
@@ -3726,7 +4320,6 @@
                 <w:sz w:val="28"/>
                 <w:szCs w:val="28"/>
               </w:rPr>
-              <w:lastRenderedPageBreak/>
               <w:t>T.B.3.10.11.1</w:t>
             </w:r>
           </w:p>
@@ -3802,7 +4395,6 @@
                 <w:sz w:val="40"/>
                 <w:szCs w:val="40"/>
               </w:rPr>
-              <w:lastRenderedPageBreak/>
               <w:t>A</w:t>
             </w:r>
             <w:r>
@@ -3910,7 +4502,6 @@
                 <w:sz w:val="40"/>
                 <w:szCs w:val="40"/>
               </w:rPr>
-              <w:lastRenderedPageBreak/>
               <w:t>A</w:t>
             </w:r>
             <w:r>
@@ -4016,7 +4607,6 @@
                 <w:sz w:val="28"/>
                 <w:szCs w:val="28"/>
               </w:rPr>
-              <w:lastRenderedPageBreak/>
               <w:t>T.B.3.</w:t>
             </w:r>
             <w:r>
@@ -4488,6 +5078,7 @@
                 <w:sz w:val="28"/>
                 <w:szCs w:val="28"/>
               </w:rPr>
+              <w:lastRenderedPageBreak/>
               <w:t>T.B.3.11.2.2</w:t>
             </w:r>
           </w:p>
@@ -4831,14 +5422,15 @@
                 <w:rFonts w:ascii="BRH Malayalam Extra" w:hAnsi="BRH Malayalam Extra" w:cs="BRH Malayalam Extra"/>
                 <w:sz w:val="40"/>
                 <w:szCs w:val="40"/>
-                <w:lang w:bidi="hi-IN"/>
-              </w:rPr>
-            </w:pPr>
-            <w:r>
-              <w:rPr>
-                <w:rFonts w:ascii="BRH Malayalam Extra" w:hAnsi="BRH Malayalam Extra" w:cs="BRH Malayalam Extra"/>
-                <w:sz w:val="40"/>
-                <w:szCs w:val="40"/>
+                <w:lang w:val="it-IT" w:bidi="hi-IN"/>
+              </w:rPr>
+            </w:pPr>
+            <w:r>
+              <w:rPr>
+                <w:rFonts w:ascii="BRH Malayalam Extra" w:hAnsi="BRH Malayalam Extra" w:cs="BRH Malayalam Extra"/>
+                <w:sz w:val="40"/>
+                <w:szCs w:val="40"/>
+                <w:lang w:val="it-IT"/>
               </w:rPr>
               <w:t>j¶x</w:t>
             </w:r>
@@ -4847,14 +5439,16 @@
                 <w:rFonts w:ascii="BRH Malayalam Extra" w:hAnsi="BRH Malayalam Extra" w:cs="BRH Malayalam Extra"/>
                 <w:sz w:val="33"/>
                 <w:szCs w:val="40"/>
-              </w:rPr>
-              <w:t>–</w:t>
-            </w:r>
-            <w:r>
-              <w:rPr>
-                <w:rFonts w:ascii="BRH Malayalam Extra" w:hAnsi="BRH Malayalam Extra" w:cs="BRH Malayalam Extra"/>
-                <w:sz w:val="40"/>
-                <w:szCs w:val="40"/>
+                <w:lang w:val="it-IT"/>
+              </w:rPr>
+              <w:t>–</w:t>
+            </w:r>
+            <w:r>
+              <w:rPr>
+                <w:rFonts w:ascii="BRH Malayalam Extra" w:hAnsi="BRH Malayalam Extra" w:cs="BRH Malayalam Extra"/>
+                <w:sz w:val="40"/>
+                <w:szCs w:val="40"/>
+                <w:lang w:val="it-IT"/>
               </w:rPr>
               <w:t>i£Z</w:t>
             </w:r>
@@ -4863,14 +5457,16 @@
                 <w:rFonts w:ascii="BRH Malayalam Extra" w:hAnsi="BRH Malayalam Extra" w:cs="BRH Malayalam Extra"/>
                 <w:sz w:val="33"/>
                 <w:szCs w:val="40"/>
-              </w:rPr>
-              <w:t>–</w:t>
-            </w:r>
-            <w:r>
-              <w:rPr>
-                <w:rFonts w:ascii="BRH Malayalam Extra" w:hAnsi="BRH Malayalam Extra" w:cs="BRH Malayalam Extra"/>
-                <w:sz w:val="40"/>
-                <w:szCs w:val="40"/>
+                <w:lang w:val="it-IT"/>
+              </w:rPr>
+              <w:t>–</w:t>
+            </w:r>
+            <w:r>
+              <w:rPr>
+                <w:rFonts w:ascii="BRH Malayalam Extra" w:hAnsi="BRH Malayalam Extra" w:cs="BRH Malayalam Extra"/>
+                <w:sz w:val="40"/>
+                <w:szCs w:val="40"/>
+                <w:lang w:val="it-IT"/>
               </w:rPr>
               <w:t xml:space="preserve">I </w:t>
             </w:r>
@@ -4879,6 +5475,7 @@
                 <w:rFonts w:ascii="BRH Devanagari Extra" w:hAnsi="BRH Devanagari Extra" w:cs="BRH Malayalam Extra"/>
                 <w:sz w:val="32"/>
                 <w:szCs w:val="40"/>
+                <w:lang w:val="it-IT"/>
               </w:rPr>
               <w:t>Æ</w:t>
             </w:r>
@@ -4887,6 +5484,7 @@
                 <w:rFonts w:ascii="BRH Malayalam Extra" w:hAnsi="BRH Malayalam Extra" w:cs="BRH Malayalam Extra"/>
                 <w:sz w:val="40"/>
                 <w:szCs w:val="40"/>
+                <w:lang w:val="it-IT"/>
               </w:rPr>
               <w:t>j</w:t>
             </w:r>
@@ -4896,6 +5494,7 @@
                 <w:sz w:val="40"/>
                 <w:szCs w:val="40"/>
                 <w:highlight w:val="yellow"/>
+                <w:lang w:val="it-IT"/>
               </w:rPr>
               <w:t>¶</w:t>
             </w:r>
@@ -4904,6 +5503,7 @@
                 <w:rFonts w:ascii="BRH Malayalam Extra" w:hAnsi="BRH Malayalam Extra" w:cs="BRH Malayalam Extra"/>
                 <w:sz w:val="40"/>
                 <w:szCs w:val="40"/>
+                <w:lang w:val="it-IT"/>
               </w:rPr>
               <w:t xml:space="preserve"> iªZõ˜I |</w:t>
             </w:r>
@@ -4926,14 +5526,15 @@
                 <w:rFonts w:ascii="BRH Malayalam Extra" w:hAnsi="BRH Malayalam Extra" w:cs="BRH Malayalam Extra"/>
                 <w:sz w:val="40"/>
                 <w:szCs w:val="40"/>
-                <w:lang w:bidi="hi-IN"/>
-              </w:rPr>
-            </w:pPr>
-            <w:r>
-              <w:rPr>
-                <w:rFonts w:ascii="BRH Malayalam Extra" w:hAnsi="BRH Malayalam Extra" w:cs="BRH Malayalam Extra"/>
-                <w:sz w:val="40"/>
-                <w:szCs w:val="40"/>
+                <w:lang w:val="it-IT" w:bidi="hi-IN"/>
+              </w:rPr>
+            </w:pPr>
+            <w:r>
+              <w:rPr>
+                <w:rFonts w:ascii="BRH Malayalam Extra" w:hAnsi="BRH Malayalam Extra" w:cs="BRH Malayalam Extra"/>
+                <w:sz w:val="40"/>
+                <w:szCs w:val="40"/>
+                <w:lang w:val="it-IT"/>
               </w:rPr>
               <w:t>j¶x</w:t>
             </w:r>
@@ -4942,14 +5543,16 @@
                 <w:rFonts w:ascii="BRH Malayalam Extra" w:hAnsi="BRH Malayalam Extra" w:cs="BRH Malayalam Extra"/>
                 <w:sz w:val="33"/>
                 <w:szCs w:val="40"/>
-              </w:rPr>
-              <w:t>–</w:t>
-            </w:r>
-            <w:r>
-              <w:rPr>
-                <w:rFonts w:ascii="BRH Malayalam Extra" w:hAnsi="BRH Malayalam Extra" w:cs="BRH Malayalam Extra"/>
-                <w:sz w:val="40"/>
-                <w:szCs w:val="40"/>
+                <w:lang w:val="it-IT"/>
+              </w:rPr>
+              <w:t>–</w:t>
+            </w:r>
+            <w:r>
+              <w:rPr>
+                <w:rFonts w:ascii="BRH Malayalam Extra" w:hAnsi="BRH Malayalam Extra" w:cs="BRH Malayalam Extra"/>
+                <w:sz w:val="40"/>
+                <w:szCs w:val="40"/>
+                <w:lang w:val="it-IT"/>
               </w:rPr>
               <w:t>i£Z</w:t>
             </w:r>
@@ -4958,14 +5561,16 @@
                 <w:rFonts w:ascii="BRH Malayalam Extra" w:hAnsi="BRH Malayalam Extra" w:cs="BRH Malayalam Extra"/>
                 <w:sz w:val="33"/>
                 <w:szCs w:val="40"/>
-              </w:rPr>
-              <w:t>–</w:t>
-            </w:r>
-            <w:r>
-              <w:rPr>
-                <w:rFonts w:ascii="BRH Malayalam Extra" w:hAnsi="BRH Malayalam Extra" w:cs="BRH Malayalam Extra"/>
-                <w:sz w:val="40"/>
-                <w:szCs w:val="40"/>
+                <w:lang w:val="it-IT"/>
+              </w:rPr>
+              <w:t>–</w:t>
+            </w:r>
+            <w:r>
+              <w:rPr>
+                <w:rFonts w:ascii="BRH Malayalam Extra" w:hAnsi="BRH Malayalam Extra" w:cs="BRH Malayalam Extra"/>
+                <w:sz w:val="40"/>
+                <w:szCs w:val="40"/>
+                <w:lang w:val="it-IT"/>
               </w:rPr>
               <w:t xml:space="preserve">I </w:t>
             </w:r>
@@ -4974,6 +5579,7 @@
                 <w:rFonts w:ascii="BRH Devanagari Extra" w:hAnsi="BRH Devanagari Extra" w:cs="BRH Malayalam Extra"/>
                 <w:sz w:val="32"/>
                 <w:szCs w:val="40"/>
+                <w:lang w:val="it-IT"/>
               </w:rPr>
               <w:t>Æ</w:t>
             </w:r>
@@ -4982,6 +5588,7 @@
                 <w:rFonts w:ascii="BRH Malayalam Extra" w:hAnsi="BRH Malayalam Extra" w:cs="BRH Malayalam Extra"/>
                 <w:sz w:val="40"/>
                 <w:szCs w:val="40"/>
+                <w:lang w:val="it-IT"/>
               </w:rPr>
               <w:t>j</w:t>
             </w:r>
@@ -4991,6 +5598,7 @@
                 <w:sz w:val="40"/>
                 <w:szCs w:val="40"/>
                 <w:highlight w:val="green"/>
+                <w:lang w:val="it-IT"/>
               </w:rPr>
               <w:t>¶</w:t>
             </w:r>
@@ -5000,14 +5608,16 @@
                 <w:sz w:val="33"/>
                 <w:szCs w:val="40"/>
                 <w:highlight w:val="green"/>
-              </w:rPr>
-              <w:t>–</w:t>
-            </w:r>
-            <w:r>
-              <w:rPr>
-                <w:rFonts w:ascii="BRH Malayalam Extra" w:hAnsi="BRH Malayalam Extra" w:cs="BRH Malayalam Extra"/>
-                <w:sz w:val="40"/>
-                <w:szCs w:val="40"/>
+                <w:lang w:val="it-IT"/>
+              </w:rPr>
+              <w:t>–</w:t>
+            </w:r>
+            <w:r>
+              <w:rPr>
+                <w:rFonts w:ascii="BRH Malayalam Extra" w:hAnsi="BRH Malayalam Extra" w:cs="BRH Malayalam Extra"/>
+                <w:sz w:val="40"/>
+                <w:szCs w:val="40"/>
+                <w:lang w:val="it-IT"/>
               </w:rPr>
               <w:t xml:space="preserve"> iªZõ˜I |</w:t>
             </w:r>
@@ -5300,12 +5910,14 @@
               <w:rPr>
                 <w:sz w:val="28"/>
                 <w:szCs w:val="28"/>
-              </w:rPr>
-            </w:pPr>
-            <w:r>
-              <w:rPr>
-                <w:sz w:val="28"/>
-                <w:szCs w:val="28"/>
+                <w:lang w:val="it-IT"/>
+              </w:rPr>
+            </w:pPr>
+            <w:r>
+              <w:rPr>
+                <w:sz w:val="28"/>
+                <w:szCs w:val="28"/>
+                <w:lang w:val="it-IT"/>
               </w:rPr>
               <w:t>T.B.3.7.1.3</w:t>
             </w:r>
@@ -5317,12 +5929,14 @@
               <w:rPr>
                 <w:sz w:val="28"/>
                 <w:szCs w:val="28"/>
-              </w:rPr>
-            </w:pPr>
-            <w:r>
-              <w:rPr>
-                <w:sz w:val="28"/>
-                <w:szCs w:val="28"/>
+                <w:lang w:val="it-IT"/>
+              </w:rPr>
+            </w:pPr>
+            <w:r>
+              <w:rPr>
+                <w:sz w:val="28"/>
+                <w:szCs w:val="28"/>
+                <w:lang w:val="it-IT"/>
               </w:rPr>
               <w:t xml:space="preserve">Line No. </w:t>
             </w:r>
@@ -5330,6 +5944,7 @@
               <w:rPr>
                 <w:sz w:val="28"/>
                 <w:szCs w:val="28"/>
+                <w:lang w:val="it-IT"/>
               </w:rPr>
               <w:t>6</w:t>
             </w:r>
@@ -5340,12 +5955,14 @@
               <w:rPr>
                 <w:sz w:val="28"/>
                 <w:szCs w:val="28"/>
-              </w:rPr>
-            </w:pPr>
-            <w:r>
-              <w:rPr>
-                <w:sz w:val="28"/>
-                <w:szCs w:val="28"/>
+                <w:lang w:val="it-IT"/>
+              </w:rPr>
+            </w:pPr>
+            <w:r>
+              <w:rPr>
+                <w:sz w:val="28"/>
+                <w:szCs w:val="28"/>
+                <w:lang w:val="it-IT"/>
               </w:rPr>
               <w:t>Dasini No. 3</w:t>
             </w:r>
@@ -5539,14 +6156,15 @@
               <w:rPr>
                 <w:sz w:val="28"/>
                 <w:szCs w:val="28"/>
-              </w:rPr>
-            </w:pPr>
-            <w:r>
-              <w:rPr>
-                <w:sz w:val="28"/>
-                <w:szCs w:val="28"/>
-              </w:rPr>
-              <w:lastRenderedPageBreak/>
+                <w:lang w:val="it-IT"/>
+              </w:rPr>
+            </w:pPr>
+            <w:r>
+              <w:rPr>
+                <w:sz w:val="28"/>
+                <w:szCs w:val="28"/>
+                <w:lang w:val="it-IT"/>
+              </w:rPr>
               <w:t>T.B.3.7.5.6</w:t>
             </w:r>
           </w:p>
@@ -5557,12 +6175,14 @@
               <w:rPr>
                 <w:sz w:val="28"/>
                 <w:szCs w:val="28"/>
-              </w:rPr>
-            </w:pPr>
-            <w:r>
-              <w:rPr>
-                <w:sz w:val="28"/>
-                <w:szCs w:val="28"/>
+                <w:lang w:val="it-IT"/>
+              </w:rPr>
+            </w:pPr>
+            <w:r>
+              <w:rPr>
+                <w:sz w:val="28"/>
+                <w:szCs w:val="28"/>
+                <w:lang w:val="it-IT"/>
               </w:rPr>
               <w:t>Line No. 1</w:t>
             </w:r>
@@ -5573,12 +6193,14 @@
               <w:rPr>
                 <w:sz w:val="28"/>
                 <w:szCs w:val="28"/>
-              </w:rPr>
-            </w:pPr>
-            <w:r>
-              <w:rPr>
-                <w:sz w:val="28"/>
-                <w:szCs w:val="28"/>
+                <w:lang w:val="it-IT"/>
+              </w:rPr>
+            </w:pPr>
+            <w:r>
+              <w:rPr>
+                <w:sz w:val="28"/>
+                <w:szCs w:val="28"/>
+                <w:lang w:val="it-IT"/>
               </w:rPr>
               <w:t>Dasini No. 47</w:t>
             </w:r>
@@ -5601,13 +6223,15 @@
                 <w:rFonts w:ascii="BRH Devanagari Extra" w:hAnsi="BRH Devanagari Extra" w:cs="BRH Devanagari Extra"/>
                 <w:sz w:val="40"/>
                 <w:szCs w:val="44"/>
-              </w:rPr>
-            </w:pPr>
-            <w:r>
-              <w:rPr>
-                <w:rFonts w:ascii="BRH Malayalam Extra" w:hAnsi="BRH Malayalam Extra" w:cs="BRH Malayalam Extra"/>
-                <w:sz w:val="40"/>
-                <w:szCs w:val="40"/>
+                <w:lang w:val="it-IT"/>
+              </w:rPr>
+            </w:pPr>
+            <w:r>
+              <w:rPr>
+                <w:rFonts w:ascii="BRH Malayalam Extra" w:hAnsi="BRH Malayalam Extra" w:cs="BRH Malayalam Extra"/>
+                <w:sz w:val="40"/>
+                <w:szCs w:val="40"/>
+                <w:lang w:val="it-IT"/>
               </w:rPr>
               <w:t>ZÀ</w:t>
             </w:r>
@@ -5616,14 +6240,16 @@
                 <w:rFonts w:ascii="BRH Malayalam Extra" w:hAnsi="BRH Malayalam Extra" w:cs="BRH Malayalam Extra"/>
                 <w:sz w:val="34"/>
                 <w:szCs w:val="40"/>
-              </w:rPr>
-              <w:t>–</w:t>
-            </w:r>
-            <w:r>
-              <w:rPr>
-                <w:rFonts w:ascii="BRH Malayalam Extra" w:hAnsi="BRH Malayalam Extra" w:cs="BRH Malayalam Extra"/>
-                <w:sz w:val="40"/>
-                <w:szCs w:val="40"/>
+                <w:lang w:val="it-IT"/>
+              </w:rPr>
+              <w:t>–</w:t>
+            </w:r>
+            <w:r>
+              <w:rPr>
+                <w:rFonts w:ascii="BRH Malayalam Extra" w:hAnsi="BRH Malayalam Extra" w:cs="BRH Malayalam Extra"/>
+                <w:sz w:val="40"/>
+                <w:szCs w:val="40"/>
+                <w:lang w:val="it-IT"/>
               </w:rPr>
               <w:t xml:space="preserve"> Beõx</w:t>
             </w:r>
@@ -5633,6 +6259,7 @@
                 <w:sz w:val="40"/>
                 <w:szCs w:val="40"/>
                 <w:highlight w:val="yellow"/>
+                <w:lang w:val="it-IT"/>
               </w:rPr>
               <w:t>j</w:t>
             </w:r>
@@ -5641,6 +6268,7 @@
                 <w:rFonts w:ascii="BRH Malayalam Extra" w:hAnsi="BRH Malayalam Extra" w:cs="BRH Malayalam Extra"/>
                 <w:sz w:val="40"/>
                 <w:szCs w:val="40"/>
+                <w:lang w:val="it-IT"/>
               </w:rPr>
               <w:t>—Zx</w:t>
             </w:r>
@@ -5649,14 +6277,16 @@
                 <w:rFonts w:ascii="BRH Malayalam Extra" w:hAnsi="BRH Malayalam Extra" w:cs="BRH Malayalam Extra"/>
                 <w:sz w:val="34"/>
                 <w:szCs w:val="40"/>
-              </w:rPr>
-              <w:t>–</w:t>
-            </w:r>
-            <w:r>
-              <w:rPr>
-                <w:rFonts w:ascii="BRH Malayalam Extra" w:hAnsi="BRH Malayalam Extra" w:cs="BRH Malayalam Extra"/>
-                <w:sz w:val="40"/>
-                <w:szCs w:val="40"/>
+                <w:lang w:val="it-IT"/>
+              </w:rPr>
+              <w:t>–</w:t>
+            </w:r>
+            <w:r>
+              <w:rPr>
+                <w:rFonts w:ascii="BRH Malayalam Extra" w:hAnsi="BRH Malayalam Extra" w:cs="BRH Malayalam Extra"/>
+                <w:sz w:val="40"/>
+                <w:szCs w:val="40"/>
+                <w:lang w:val="it-IT"/>
               </w:rPr>
               <w:t>I e¡d—J ||</w:t>
             </w:r>
@@ -5679,13 +6309,15 @@
                 <w:rFonts w:ascii="BRH Devanagari Extra" w:hAnsi="BRH Devanagari Extra" w:cs="BRH Devanagari Extra"/>
                 <w:sz w:val="40"/>
                 <w:szCs w:val="44"/>
-              </w:rPr>
-            </w:pPr>
-            <w:r>
-              <w:rPr>
-                <w:rFonts w:ascii="BRH Malayalam Extra" w:hAnsi="BRH Malayalam Extra" w:cs="BRH Malayalam Extra"/>
-                <w:sz w:val="40"/>
-                <w:szCs w:val="40"/>
+                <w:lang w:val="it-IT"/>
+              </w:rPr>
+            </w:pPr>
+            <w:r>
+              <w:rPr>
+                <w:rFonts w:ascii="BRH Malayalam Extra" w:hAnsi="BRH Malayalam Extra" w:cs="BRH Malayalam Extra"/>
+                <w:sz w:val="40"/>
+                <w:szCs w:val="40"/>
+                <w:lang w:val="it-IT"/>
               </w:rPr>
               <w:t>ZÀ</w:t>
             </w:r>
@@ -5694,14 +6326,16 @@
                 <w:rFonts w:ascii="BRH Malayalam Extra" w:hAnsi="BRH Malayalam Extra" w:cs="BRH Malayalam Extra"/>
                 <w:sz w:val="34"/>
                 <w:szCs w:val="40"/>
-              </w:rPr>
-              <w:t>–</w:t>
-            </w:r>
-            <w:r>
-              <w:rPr>
-                <w:rFonts w:ascii="BRH Malayalam Extra" w:hAnsi="BRH Malayalam Extra" w:cs="BRH Malayalam Extra"/>
-                <w:sz w:val="40"/>
-                <w:szCs w:val="40"/>
+                <w:lang w:val="it-IT"/>
+              </w:rPr>
+              <w:t>–</w:t>
+            </w:r>
+            <w:r>
+              <w:rPr>
+                <w:rFonts w:ascii="BRH Malayalam Extra" w:hAnsi="BRH Malayalam Extra" w:cs="BRH Malayalam Extra"/>
+                <w:sz w:val="40"/>
+                <w:szCs w:val="40"/>
+                <w:lang w:val="it-IT"/>
               </w:rPr>
               <w:t xml:space="preserve"> B</w:t>
             </w:r>
@@ -5711,6 +6345,7 @@
                 <w:sz w:val="40"/>
                 <w:szCs w:val="40"/>
                 <w:highlight w:val="green"/>
+                <w:lang w:val="it-IT"/>
               </w:rPr>
               <w:t>eõx</w:t>
             </w:r>
@@ -5719,6 +6354,7 @@
                 <w:rFonts w:ascii="BRH Malayalam Extra" w:hAnsi="BRH Malayalam Extra" w:cs="BRH Malayalam Extra"/>
                 <w:sz w:val="40"/>
                 <w:szCs w:val="40"/>
+                <w:lang w:val="it-IT"/>
               </w:rPr>
               <w:t>—jZx</w:t>
             </w:r>
@@ -5727,14 +6363,16 @@
                 <w:rFonts w:ascii="BRH Malayalam Extra" w:hAnsi="BRH Malayalam Extra" w:cs="BRH Malayalam Extra"/>
                 <w:sz w:val="34"/>
                 <w:szCs w:val="40"/>
-              </w:rPr>
-              <w:t>–</w:t>
-            </w:r>
-            <w:r>
-              <w:rPr>
-                <w:rFonts w:ascii="BRH Malayalam Extra" w:hAnsi="BRH Malayalam Extra" w:cs="BRH Malayalam Extra"/>
-                <w:sz w:val="40"/>
-                <w:szCs w:val="40"/>
+                <w:lang w:val="it-IT"/>
+              </w:rPr>
+              <w:t>–</w:t>
+            </w:r>
+            <w:r>
+              <w:rPr>
+                <w:rFonts w:ascii="BRH Malayalam Extra" w:hAnsi="BRH Malayalam Extra" w:cs="BRH Malayalam Extra"/>
+                <w:sz w:val="40"/>
+                <w:szCs w:val="40"/>
+                <w:lang w:val="it-IT"/>
               </w:rPr>
               <w:t>I e¡d—J ||</w:t>
             </w:r>
@@ -5761,12 +6399,14 @@
               <w:rPr>
                 <w:sz w:val="28"/>
                 <w:szCs w:val="28"/>
-              </w:rPr>
-            </w:pPr>
-            <w:r>
-              <w:rPr>
-                <w:sz w:val="28"/>
-                <w:szCs w:val="28"/>
+                <w:lang w:val="it-IT"/>
+              </w:rPr>
+            </w:pPr>
+            <w:r>
+              <w:rPr>
+                <w:sz w:val="28"/>
+                <w:szCs w:val="28"/>
+                <w:lang w:val="it-IT"/>
               </w:rPr>
               <w:t>T.B.3.7.6.22</w:t>
             </w:r>
@@ -5778,12 +6418,14 @@
               <w:rPr>
                 <w:sz w:val="28"/>
                 <w:szCs w:val="28"/>
-              </w:rPr>
-            </w:pPr>
-            <w:r>
-              <w:rPr>
-                <w:sz w:val="28"/>
-                <w:szCs w:val="28"/>
+                <w:lang w:val="it-IT"/>
+              </w:rPr>
+            </w:pPr>
+            <w:r>
+              <w:rPr>
+                <w:sz w:val="28"/>
+                <w:szCs w:val="28"/>
+                <w:lang w:val="it-IT"/>
               </w:rPr>
               <w:t xml:space="preserve">Line No. </w:t>
             </w:r>
@@ -5791,6 +6433,7 @@
               <w:rPr>
                 <w:sz w:val="28"/>
                 <w:szCs w:val="28"/>
+                <w:lang w:val="it-IT"/>
               </w:rPr>
               <w:t>4</w:t>
             </w:r>
@@ -5801,12 +6444,14 @@
               <w:rPr>
                 <w:sz w:val="28"/>
                 <w:szCs w:val="28"/>
-              </w:rPr>
-            </w:pPr>
-            <w:r>
-              <w:rPr>
-                <w:sz w:val="28"/>
-                <w:szCs w:val="28"/>
+                <w:lang w:val="it-IT"/>
+              </w:rPr>
+            </w:pPr>
+            <w:r>
+              <w:rPr>
+                <w:sz w:val="28"/>
+                <w:szCs w:val="28"/>
+                <w:lang w:val="it-IT"/>
               </w:rPr>
               <w:t>Dasini No. 76</w:t>
             </w:r>
@@ -5829,13 +6474,15 @@
                 <w:rFonts w:ascii="BRH Devanagari Extra" w:hAnsi="BRH Devanagari Extra" w:cs="BRH Devanagari Extra"/>
                 <w:sz w:val="40"/>
                 <w:szCs w:val="44"/>
-              </w:rPr>
-            </w:pPr>
-            <w:r>
-              <w:rPr>
-                <w:rFonts w:ascii="BRH Malayalam Extra" w:hAnsi="BRH Malayalam Extra" w:cs="BRH Malayalam Extra"/>
-                <w:sz w:val="40"/>
-                <w:szCs w:val="40"/>
+                <w:lang w:val="it-IT"/>
+              </w:rPr>
+            </w:pPr>
+            <w:r>
+              <w:rPr>
+                <w:rFonts w:ascii="BRH Malayalam Extra" w:hAnsi="BRH Malayalam Extra" w:cs="BRH Malayalam Extra"/>
+                <w:sz w:val="40"/>
+                <w:szCs w:val="40"/>
+                <w:lang w:val="it-IT"/>
               </w:rPr>
               <w:t>t</w:t>
             </w:r>
@@ -5844,14 +6491,16 @@
                 <w:rFonts w:ascii="BRH Malayalam Extra" w:hAnsi="BRH Malayalam Extra" w:cs="BRH Malayalam Extra"/>
                 <w:sz w:val="34"/>
                 <w:szCs w:val="40"/>
-              </w:rPr>
-              <w:t>–</w:t>
-            </w:r>
-            <w:r>
-              <w:rPr>
-                <w:rFonts w:ascii="BRH Malayalam Extra" w:hAnsi="BRH Malayalam Extra" w:cs="BRH Malayalam Extra"/>
-                <w:sz w:val="40"/>
-                <w:szCs w:val="40"/>
+                <w:lang w:val="it-IT"/>
+              </w:rPr>
+              <w:t>–</w:t>
+            </w:r>
+            <w:r>
+              <w:rPr>
+                <w:rFonts w:ascii="BRH Malayalam Extra" w:hAnsi="BRH Malayalam Extra" w:cs="BRH Malayalam Extra"/>
+                <w:sz w:val="40"/>
+                <w:szCs w:val="40"/>
+                <w:lang w:val="it-IT"/>
               </w:rPr>
               <w:t>ky</w:t>
             </w:r>
@@ -5860,6 +6509,7 @@
                 <w:rFonts w:ascii="BRH Malayalam Extra" w:hAnsi="BRH Malayalam Extra" w:cs="BRH Malayalam Extra"/>
                 <w:sz w:val="34"/>
                 <w:szCs w:val="40"/>
+                <w:lang w:val="it-IT"/>
               </w:rPr>
               <w:t>–</w:t>
             </w:r>
@@ -5869,6 +6519,7 @@
                 <w:sz w:val="40"/>
                 <w:szCs w:val="40"/>
                 <w:highlight w:val="yellow"/>
+                <w:lang w:val="it-IT"/>
               </w:rPr>
               <w:t>ix—</w:t>
             </w:r>
@@ -5877,6 +6528,7 @@
                 <w:rFonts w:ascii="BRH Malayalam Extra" w:hAnsi="BRH Malayalam Extra" w:cs="BRH Malayalam Extra"/>
                 <w:sz w:val="40"/>
                 <w:szCs w:val="40"/>
+                <w:lang w:val="it-IT"/>
               </w:rPr>
               <w:t>YI P dxqj ||</w:t>
             </w:r>
@@ -5981,12 +6633,14 @@
               <w:rPr>
                 <w:sz w:val="28"/>
                 <w:szCs w:val="28"/>
-              </w:rPr>
-            </w:pPr>
-            <w:r>
-              <w:rPr>
-                <w:sz w:val="28"/>
-                <w:szCs w:val="28"/>
+                <w:lang w:val="it-IT"/>
+              </w:rPr>
+            </w:pPr>
+            <w:r>
+              <w:rPr>
+                <w:sz w:val="28"/>
+                <w:szCs w:val="28"/>
+                <w:lang w:val="it-IT"/>
               </w:rPr>
               <w:t>T.B.3.9.1.3</w:t>
             </w:r>
@@ -5998,12 +6652,14 @@
               <w:rPr>
                 <w:sz w:val="28"/>
                 <w:szCs w:val="28"/>
-              </w:rPr>
-            </w:pPr>
-            <w:r>
-              <w:rPr>
-                <w:sz w:val="28"/>
-                <w:szCs w:val="28"/>
+                <w:lang w:val="it-IT"/>
+              </w:rPr>
+            </w:pPr>
+            <w:r>
+              <w:rPr>
+                <w:sz w:val="28"/>
+                <w:szCs w:val="28"/>
+                <w:lang w:val="it-IT"/>
               </w:rPr>
               <w:t xml:space="preserve">Line No. – </w:t>
             </w:r>
@@ -6011,6 +6667,7 @@
               <w:rPr>
                 <w:sz w:val="28"/>
                 <w:szCs w:val="28"/>
+                <w:lang w:val="it-IT"/>
               </w:rPr>
               <w:t>5</w:t>
             </w:r>
@@ -6021,12 +6678,14 @@
               <w:rPr>
                 <w:sz w:val="28"/>
                 <w:szCs w:val="28"/>
-              </w:rPr>
-            </w:pPr>
-            <w:r>
-              <w:rPr>
-                <w:sz w:val="28"/>
-                <w:szCs w:val="28"/>
+                <w:lang w:val="it-IT"/>
+              </w:rPr>
+            </w:pPr>
+            <w:r>
+              <w:rPr>
+                <w:sz w:val="28"/>
+                <w:szCs w:val="28"/>
+                <w:lang w:val="it-IT"/>
               </w:rPr>
               <w:t>Dasini No. 3</w:t>
             </w:r>
@@ -6198,12 +6857,14 @@
               <w:rPr>
                 <w:sz w:val="28"/>
                 <w:szCs w:val="28"/>
-              </w:rPr>
-            </w:pPr>
-            <w:r>
-              <w:rPr>
-                <w:sz w:val="28"/>
-                <w:szCs w:val="28"/>
+                <w:lang w:val="it-IT"/>
+              </w:rPr>
+            </w:pPr>
+            <w:r>
+              <w:rPr>
+                <w:sz w:val="28"/>
+                <w:szCs w:val="28"/>
+                <w:lang w:val="it-IT"/>
               </w:rPr>
               <w:t>T.B.3.10.1.3</w:t>
             </w:r>
@@ -6215,12 +6876,14 @@
               <w:rPr>
                 <w:sz w:val="28"/>
                 <w:szCs w:val="28"/>
-              </w:rPr>
-            </w:pPr>
-            <w:r>
-              <w:rPr>
-                <w:sz w:val="28"/>
-                <w:szCs w:val="28"/>
+                <w:lang w:val="it-IT"/>
+              </w:rPr>
+            </w:pPr>
+            <w:r>
+              <w:rPr>
+                <w:sz w:val="28"/>
+                <w:szCs w:val="28"/>
+                <w:lang w:val="it-IT"/>
               </w:rPr>
               <w:t>Line No. 5</w:t>
             </w:r>
@@ -6231,13 +6894,16 @@
               <w:rPr>
                 <w:sz w:val="28"/>
                 <w:szCs w:val="28"/>
-              </w:rPr>
-            </w:pPr>
-            <w:r>
-              <w:rPr>
-                <w:sz w:val="28"/>
-                <w:szCs w:val="28"/>
-              </w:rPr>
+                <w:lang w:val="it-IT"/>
+              </w:rPr>
+            </w:pPr>
+            <w:r>
+              <w:rPr>
+                <w:sz w:val="28"/>
+                <w:szCs w:val="28"/>
+                <w:lang w:val="it-IT"/>
+              </w:rPr>
+              <w:lastRenderedPageBreak/>
               <w:t>Dasini No. 3</w:t>
             </w:r>
           </w:p>
@@ -6259,15 +6925,17 @@
                 <w:rFonts w:ascii="BRH Devanagari Extra" w:hAnsi="BRH Devanagari Extra" w:cs="BRH Devanagari Extra"/>
                 <w:sz w:val="40"/>
                 <w:szCs w:val="44"/>
-                <w:lang w:eastAsia="en-IN" w:bidi="ml-IN"/>
-              </w:rPr>
-            </w:pPr>
-            <w:r>
-              <w:rPr>
-                <w:rFonts w:ascii="BRH Malayalam Extra" w:hAnsi="BRH Malayalam Extra" w:cs="BRH Malayalam Extra"/>
-                <w:sz w:val="40"/>
-                <w:szCs w:val="40"/>
-              </w:rPr>
+                <w:lang w:val="it-IT" w:eastAsia="en-IN" w:bidi="ml-IN"/>
+              </w:rPr>
+            </w:pPr>
+            <w:r>
+              <w:rPr>
+                <w:rFonts w:ascii="BRH Malayalam Extra" w:hAnsi="BRH Malayalam Extra" w:cs="BRH Malayalam Extra"/>
+                <w:sz w:val="40"/>
+                <w:szCs w:val="40"/>
+                <w:lang w:val="it-IT"/>
+              </w:rPr>
+              <w:lastRenderedPageBreak/>
               <w:t>e</w:t>
             </w:r>
             <w:r>
@@ -6275,14 +6943,16 @@
                 <w:rFonts w:ascii="BRH Malayalam Extra" w:hAnsi="BRH Malayalam Extra" w:cs="BRH Malayalam Extra"/>
                 <w:sz w:val="34"/>
                 <w:szCs w:val="40"/>
-              </w:rPr>
-              <w:t>–</w:t>
-            </w:r>
-            <w:r>
-              <w:rPr>
-                <w:rFonts w:ascii="BRH Malayalam Extra" w:hAnsi="BRH Malayalam Extra" w:cs="BRH Malayalam Extra"/>
-                <w:sz w:val="40"/>
-                <w:szCs w:val="40"/>
+                <w:lang w:val="it-IT"/>
+              </w:rPr>
+              <w:t>–</w:t>
+            </w:r>
+            <w:r>
+              <w:rPr>
+                <w:rFonts w:ascii="BRH Malayalam Extra" w:hAnsi="BRH Malayalam Extra" w:cs="BRH Malayalam Extra"/>
+                <w:sz w:val="40"/>
+                <w:szCs w:val="40"/>
+                <w:lang w:val="it-IT"/>
               </w:rPr>
               <w:t>pyöZ—I e</w:t>
             </w:r>
@@ -6292,6 +6962,7 @@
                 <w:sz w:val="40"/>
                 <w:szCs w:val="40"/>
                 <w:highlight w:val="yellow"/>
+                <w:lang w:val="it-IT"/>
               </w:rPr>
               <w:t>py</w:t>
             </w:r>
@@ -6300,6 +6971,7 @@
                 <w:rFonts w:ascii="BRH Malayalam Extra" w:hAnsi="BRH Malayalam Extra" w:cs="BRH Malayalam Extra"/>
                 <w:sz w:val="40"/>
                 <w:szCs w:val="40"/>
+                <w:lang w:val="it-IT"/>
               </w:rPr>
               <w:t>jy</w:t>
             </w:r>
@@ -6308,14 +6980,16 @@
                 <w:rFonts w:ascii="BRH Malayalam Extra" w:hAnsi="BRH Malayalam Extra" w:cs="BRH Malayalam Extra"/>
                 <w:sz w:val="34"/>
                 <w:szCs w:val="40"/>
-              </w:rPr>
-              <w:t>–</w:t>
-            </w:r>
-            <w:r>
-              <w:rPr>
-                <w:rFonts w:ascii="BRH Malayalam Extra" w:hAnsi="BRH Malayalam Extra" w:cs="BRH Malayalam Extra"/>
-                <w:sz w:val="40"/>
-                <w:szCs w:val="40"/>
+                <w:lang w:val="it-IT"/>
+              </w:rPr>
+              <w:t>–</w:t>
+            </w:r>
+            <w:r>
+              <w:rPr>
+                <w:rFonts w:ascii="BRH Malayalam Extra" w:hAnsi="BRH Malayalam Extra" w:cs="BRH Malayalam Extra"/>
+                <w:sz w:val="40"/>
+                <w:szCs w:val="40"/>
+                <w:lang w:val="it-IT"/>
               </w:rPr>
               <w:t xml:space="preserve">rõ© </w:t>
             </w:r>
@@ -6338,14 +7012,15 @@
                 <w:rFonts w:ascii="BRH Devanagari Extra" w:hAnsi="BRH Devanagari Extra" w:cs="BRH Devanagari Extra"/>
                 <w:sz w:val="40"/>
                 <w:szCs w:val="44"/>
-                <w:lang w:eastAsia="en-IN" w:bidi="ml-IN"/>
-              </w:rPr>
-            </w:pPr>
-            <w:r>
-              <w:rPr>
-                <w:rFonts w:ascii="BRH Malayalam Extra" w:hAnsi="BRH Malayalam Extra" w:cs="BRH Malayalam Extra"/>
-                <w:sz w:val="40"/>
-                <w:szCs w:val="40"/>
+                <w:lang w:val="it-IT" w:eastAsia="en-IN" w:bidi="ml-IN"/>
+              </w:rPr>
+            </w:pPr>
+            <w:r>
+              <w:rPr>
+                <w:rFonts w:ascii="BRH Malayalam Extra" w:hAnsi="BRH Malayalam Extra" w:cs="BRH Malayalam Extra"/>
+                <w:sz w:val="40"/>
+                <w:szCs w:val="40"/>
+                <w:lang w:val="it-IT"/>
               </w:rPr>
               <w:t>e</w:t>
             </w:r>
@@ -6354,14 +7029,16 @@
                 <w:rFonts w:ascii="BRH Malayalam Extra" w:hAnsi="BRH Malayalam Extra" w:cs="BRH Malayalam Extra"/>
                 <w:sz w:val="34"/>
                 <w:szCs w:val="40"/>
-              </w:rPr>
-              <w:t>–</w:t>
-            </w:r>
-            <w:r>
-              <w:rPr>
-                <w:rFonts w:ascii="BRH Malayalam Extra" w:hAnsi="BRH Malayalam Extra" w:cs="BRH Malayalam Extra"/>
-                <w:sz w:val="40"/>
-                <w:szCs w:val="40"/>
+                <w:lang w:val="it-IT"/>
+              </w:rPr>
+              <w:t>–</w:t>
+            </w:r>
+            <w:r>
+              <w:rPr>
+                <w:rFonts w:ascii="BRH Malayalam Extra" w:hAnsi="BRH Malayalam Extra" w:cs="BRH Malayalam Extra"/>
+                <w:sz w:val="40"/>
+                <w:szCs w:val="40"/>
+                <w:lang w:val="it-IT"/>
               </w:rPr>
               <w:t>pyöZ—I e</w:t>
             </w:r>
@@ -6371,6 +7048,7 @@
                 <w:sz w:val="40"/>
                 <w:szCs w:val="40"/>
                 <w:highlight w:val="green"/>
+                <w:lang w:val="it-IT"/>
               </w:rPr>
               <w:t>p</w:t>
             </w:r>
@@ -6379,6 +7057,7 @@
                 <w:rFonts w:ascii="BRH Malayalam Extra" w:hAnsi="BRH Malayalam Extra" w:cs="BRH Malayalam Extra"/>
                 <w:sz w:val="40"/>
                 <w:szCs w:val="40"/>
+                <w:lang w:val="it-IT"/>
               </w:rPr>
               <w:t>jy</w:t>
             </w:r>
@@ -6387,14 +7066,16 @@
                 <w:rFonts w:ascii="BRH Malayalam Extra" w:hAnsi="BRH Malayalam Extra" w:cs="BRH Malayalam Extra"/>
                 <w:sz w:val="34"/>
                 <w:szCs w:val="40"/>
-              </w:rPr>
-              <w:t>–</w:t>
-            </w:r>
-            <w:r>
-              <w:rPr>
-                <w:rFonts w:ascii="BRH Malayalam Extra" w:hAnsi="BRH Malayalam Extra" w:cs="BRH Malayalam Extra"/>
-                <w:sz w:val="40"/>
-                <w:szCs w:val="40"/>
+                <w:lang w:val="it-IT"/>
+              </w:rPr>
+              <w:t>–</w:t>
+            </w:r>
+            <w:r>
+              <w:rPr>
+                <w:rFonts w:ascii="BRH Malayalam Extra" w:hAnsi="BRH Malayalam Extra" w:cs="BRH Malayalam Extra"/>
+                <w:sz w:val="40"/>
+                <w:szCs w:val="40"/>
+                <w:lang w:val="it-IT"/>
               </w:rPr>
               <w:t xml:space="preserve">rõ© </w:t>
             </w:r>
@@ -6644,12 +7325,14 @@
               <w:rPr>
                 <w:sz w:val="28"/>
                 <w:szCs w:val="28"/>
-              </w:rPr>
-            </w:pPr>
-            <w:r>
-              <w:rPr>
-                <w:sz w:val="28"/>
-                <w:szCs w:val="28"/>
+                <w:lang w:val="it-IT"/>
+              </w:rPr>
+            </w:pPr>
+            <w:r>
+              <w:rPr>
+                <w:sz w:val="28"/>
+                <w:szCs w:val="28"/>
+                <w:lang w:val="it-IT"/>
               </w:rPr>
               <w:t>T.B.3.11.5.3</w:t>
             </w:r>
@@ -6661,12 +7344,14 @@
               <w:rPr>
                 <w:sz w:val="28"/>
                 <w:szCs w:val="28"/>
-              </w:rPr>
-            </w:pPr>
-            <w:r>
-              <w:rPr>
-                <w:sz w:val="28"/>
-                <w:szCs w:val="28"/>
+                <w:lang w:val="it-IT"/>
+              </w:rPr>
+            </w:pPr>
+            <w:r>
+              <w:rPr>
+                <w:sz w:val="28"/>
+                <w:szCs w:val="28"/>
+                <w:lang w:val="it-IT"/>
               </w:rPr>
               <w:t>Line No. 5</w:t>
             </w:r>
@@ -6674,6 +7359,7 @@
               <w:rPr>
                 <w:sz w:val="28"/>
                 <w:szCs w:val="28"/>
+                <w:lang w:val="it-IT"/>
               </w:rPr>
               <w:t>,</w:t>
             </w:r>
@@ -6681,6 +7367,7 @@
               <w:rPr>
                 <w:sz w:val="28"/>
                 <w:szCs w:val="28"/>
+                <w:lang w:val="it-IT"/>
               </w:rPr>
               <w:t>Dasini No. 31</w:t>
             </w:r>
@@ -6703,14 +7390,15 @@
                 <w:rFonts w:ascii="BRH Devanagari Extra" w:hAnsi="BRH Devanagari Extra" w:cs="BRH Devanagari Extra"/>
                 <w:sz w:val="40"/>
                 <w:szCs w:val="44"/>
-                <w:lang w:bidi="ml-IN"/>
-              </w:rPr>
-            </w:pPr>
-            <w:r>
-              <w:rPr>
-                <w:rFonts w:ascii="BRH Malayalam Extra" w:hAnsi="BRH Malayalam Extra" w:cs="BRH Malayalam Extra"/>
-                <w:sz w:val="40"/>
-                <w:szCs w:val="40"/>
+                <w:lang w:val="it-IT" w:bidi="ml-IN"/>
+              </w:rPr>
+            </w:pPr>
+            <w:r>
+              <w:rPr>
+                <w:rFonts w:ascii="BRH Malayalam Extra" w:hAnsi="BRH Malayalam Extra" w:cs="BRH Malayalam Extra"/>
+                <w:sz w:val="40"/>
+                <w:szCs w:val="40"/>
+                <w:lang w:val="it-IT"/>
               </w:rPr>
               <w:t>¥b</w:t>
             </w:r>
@@ -6719,14 +7407,16 @@
                 <w:rFonts w:ascii="BRH Malayalam Extra" w:hAnsi="BRH Malayalam Extra" w:cs="BRH Malayalam Extra"/>
                 <w:sz w:val="34"/>
                 <w:szCs w:val="40"/>
-              </w:rPr>
-              <w:t>–</w:t>
-            </w:r>
-            <w:r>
-              <w:rPr>
-                <w:rFonts w:ascii="BRH Malayalam Extra" w:hAnsi="BRH Malayalam Extra" w:cs="BRH Malayalam Extra"/>
-                <w:sz w:val="40"/>
-                <w:szCs w:val="40"/>
+                <w:lang w:val="it-IT"/>
+              </w:rPr>
+              <w:t>–</w:t>
+            </w:r>
+            <w:r>
+              <w:rPr>
+                <w:rFonts w:ascii="BRH Malayalam Extra" w:hAnsi="BRH Malayalam Extra" w:cs="BRH Malayalam Extra"/>
+                <w:sz w:val="40"/>
+                <w:szCs w:val="40"/>
+                <w:lang w:val="it-IT"/>
               </w:rPr>
               <w:t>pzI ¥b</w:t>
             </w:r>
@@ -6735,14 +7425,16 @@
                 <w:rFonts w:ascii="BRH Malayalam Extra" w:hAnsi="BRH Malayalam Extra" w:cs="BRH Malayalam Extra"/>
                 <w:sz w:val="34"/>
                 <w:szCs w:val="40"/>
-              </w:rPr>
-              <w:t>–</w:t>
-            </w:r>
-            <w:r>
-              <w:rPr>
-                <w:rFonts w:ascii="BRH Malayalam Extra" w:hAnsi="BRH Malayalam Extra" w:cs="BRH Malayalam Extra"/>
-                <w:sz w:val="40"/>
-                <w:szCs w:val="40"/>
+                <w:lang w:val="it-IT"/>
+              </w:rPr>
+              <w:t>–</w:t>
+            </w:r>
+            <w:r>
+              <w:rPr>
+                <w:rFonts w:ascii="BRH Malayalam Extra" w:hAnsi="BRH Malayalam Extra" w:cs="BRH Malayalam Extra"/>
+                <w:sz w:val="40"/>
+                <w:szCs w:val="40"/>
+                <w:lang w:val="it-IT"/>
               </w:rPr>
               <w:t>pZx</w:t>
             </w:r>
@@ -6752,6 +7444,7 @@
                 <w:sz w:val="40"/>
                 <w:szCs w:val="40"/>
                 <w:highlight w:val="yellow"/>
+                <w:lang w:val="it-IT"/>
               </w:rPr>
               <w:t>dx—</w:t>
             </w:r>
@@ -6760,6 +7453,7 @@
                 <w:rFonts w:ascii="BRH Malayalam Extra" w:hAnsi="BRH Malayalam Extra" w:cs="BRH Malayalam Extra"/>
                 <w:sz w:val="40"/>
                 <w:szCs w:val="40"/>
+                <w:lang w:val="it-IT"/>
               </w:rPr>
               <w:t>-i£PâZ¡ |</w:t>
             </w:r>
@@ -6782,14 +7476,15 @@
                 <w:rFonts w:ascii="BRH Devanagari Extra" w:hAnsi="BRH Devanagari Extra" w:cs="BRH Devanagari Extra"/>
                 <w:sz w:val="40"/>
                 <w:szCs w:val="44"/>
-                <w:lang w:bidi="ml-IN"/>
-              </w:rPr>
-            </w:pPr>
-            <w:r>
-              <w:rPr>
-                <w:rFonts w:ascii="BRH Malayalam Extra" w:hAnsi="BRH Malayalam Extra" w:cs="BRH Malayalam Extra"/>
-                <w:sz w:val="40"/>
-                <w:szCs w:val="40"/>
+                <w:lang w:val="it-IT" w:bidi="ml-IN"/>
+              </w:rPr>
+            </w:pPr>
+            <w:r>
+              <w:rPr>
+                <w:rFonts w:ascii="BRH Malayalam Extra" w:hAnsi="BRH Malayalam Extra" w:cs="BRH Malayalam Extra"/>
+                <w:sz w:val="40"/>
+                <w:szCs w:val="40"/>
+                <w:lang w:val="it-IT"/>
               </w:rPr>
               <w:t>¥b</w:t>
             </w:r>
@@ -6798,14 +7493,16 @@
                 <w:rFonts w:ascii="BRH Malayalam Extra" w:hAnsi="BRH Malayalam Extra" w:cs="BRH Malayalam Extra"/>
                 <w:sz w:val="34"/>
                 <w:szCs w:val="40"/>
-              </w:rPr>
-              <w:t>–</w:t>
-            </w:r>
-            <w:r>
-              <w:rPr>
-                <w:rFonts w:ascii="BRH Malayalam Extra" w:hAnsi="BRH Malayalam Extra" w:cs="BRH Malayalam Extra"/>
-                <w:sz w:val="40"/>
-                <w:szCs w:val="40"/>
+                <w:lang w:val="it-IT"/>
+              </w:rPr>
+              <w:t>–</w:t>
+            </w:r>
+            <w:r>
+              <w:rPr>
+                <w:rFonts w:ascii="BRH Malayalam Extra" w:hAnsi="BRH Malayalam Extra" w:cs="BRH Malayalam Extra"/>
+                <w:sz w:val="40"/>
+                <w:szCs w:val="40"/>
+                <w:lang w:val="it-IT"/>
               </w:rPr>
               <w:t>pzI ¥b</w:t>
             </w:r>
@@ -6814,14 +7511,16 @@
                 <w:rFonts w:ascii="BRH Malayalam Extra" w:hAnsi="BRH Malayalam Extra" w:cs="BRH Malayalam Extra"/>
                 <w:sz w:val="34"/>
                 <w:szCs w:val="40"/>
-              </w:rPr>
-              <w:t>–</w:t>
-            </w:r>
-            <w:r>
-              <w:rPr>
-                <w:rFonts w:ascii="BRH Malayalam Extra" w:hAnsi="BRH Malayalam Extra" w:cs="BRH Malayalam Extra"/>
-                <w:sz w:val="40"/>
-                <w:szCs w:val="40"/>
+                <w:lang w:val="it-IT"/>
+              </w:rPr>
+              <w:t>–</w:t>
+            </w:r>
+            <w:r>
+              <w:rPr>
+                <w:rFonts w:ascii="BRH Malayalam Extra" w:hAnsi="BRH Malayalam Extra" w:cs="BRH Malayalam Extra"/>
+                <w:sz w:val="40"/>
+                <w:szCs w:val="40"/>
+                <w:lang w:val="it-IT"/>
               </w:rPr>
               <w:t>p</w:t>
             </w:r>
@@ -6831,6 +7530,7 @@
                 <w:sz w:val="40"/>
                 <w:szCs w:val="40"/>
                 <w:highlight w:val="green"/>
+                <w:lang w:val="it-IT"/>
               </w:rPr>
               <w:t>Zx</w:t>
             </w:r>
@@ -6839,6 +7539,7 @@
                 <w:rFonts w:ascii="BRH Malayalam Extra" w:hAnsi="BRH Malayalam Extra" w:cs="BRH Malayalam Extra"/>
                 <w:sz w:val="40"/>
                 <w:szCs w:val="40"/>
+                <w:lang w:val="it-IT"/>
               </w:rPr>
               <w:t>—dx-i£PâZ¡ |</w:t>
             </w:r>
@@ -6865,12 +7566,14 @@
               <w:rPr>
                 <w:sz w:val="28"/>
                 <w:szCs w:val="28"/>
-              </w:rPr>
-            </w:pPr>
-            <w:r>
-              <w:rPr>
-                <w:sz w:val="28"/>
-                <w:szCs w:val="28"/>
+                <w:lang w:val="it-IT"/>
+              </w:rPr>
+            </w:pPr>
+            <w:r>
+              <w:rPr>
+                <w:sz w:val="28"/>
+                <w:szCs w:val="28"/>
+                <w:lang w:val="it-IT"/>
               </w:rPr>
               <w:t>T.B.3.11.9.8</w:t>
             </w:r>
@@ -6882,12 +7585,14 @@
               <w:rPr>
                 <w:sz w:val="28"/>
                 <w:szCs w:val="28"/>
-              </w:rPr>
-            </w:pPr>
-            <w:r>
-              <w:rPr>
-                <w:sz w:val="28"/>
-                <w:szCs w:val="28"/>
+                <w:lang w:val="it-IT"/>
+              </w:rPr>
+            </w:pPr>
+            <w:r>
+              <w:rPr>
+                <w:sz w:val="28"/>
+                <w:szCs w:val="28"/>
+                <w:lang w:val="it-IT"/>
               </w:rPr>
               <w:t>Line No. – 1</w:t>
             </w:r>
@@ -6898,12 +7603,14 @@
               <w:rPr>
                 <w:sz w:val="28"/>
                 <w:szCs w:val="28"/>
-              </w:rPr>
-            </w:pPr>
-            <w:r>
-              <w:rPr>
-                <w:sz w:val="28"/>
-                <w:szCs w:val="28"/>
+                <w:lang w:val="it-IT"/>
+              </w:rPr>
+            </w:pPr>
+            <w:r>
+              <w:rPr>
+                <w:sz w:val="28"/>
+                <w:szCs w:val="28"/>
+                <w:lang w:val="it-IT"/>
               </w:rPr>
               <w:t>Dasini No. 57</w:t>
             </w:r>
@@ -6926,15 +7633,15 @@
                 <w:rFonts w:ascii="BRH Devanagari Extra" w:hAnsi="BRH Devanagari Extra" w:cs="BRH Devanagari Extra"/>
                 <w:sz w:val="40"/>
                 <w:szCs w:val="44"/>
-                <w:lang w:eastAsia="en-IN" w:bidi="ml-IN"/>
-              </w:rPr>
-            </w:pPr>
-            <w:r>
-              <w:rPr>
-                <w:rFonts w:ascii="BRH Malayalam Extra" w:hAnsi="BRH Malayalam Extra" w:cs="BRH Malayalam Extra"/>
-                <w:sz w:val="40"/>
-                <w:szCs w:val="40"/>
-                <w:lang w:bidi="ml-IN"/>
+                <w:lang w:val="it-IT" w:eastAsia="en-IN" w:bidi="ml-IN"/>
+              </w:rPr>
+            </w:pPr>
+            <w:r>
+              <w:rPr>
+                <w:rFonts w:ascii="BRH Malayalam Extra" w:hAnsi="BRH Malayalam Extra" w:cs="BRH Malayalam Extra"/>
+                <w:sz w:val="40"/>
+                <w:szCs w:val="40"/>
+                <w:lang w:val="it-IT" w:bidi="ml-IN"/>
               </w:rPr>
               <w:t>¥Z</w:t>
             </w:r>
@@ -6943,16 +7650,16 @@
                 <w:rFonts w:ascii="BRH Malayalam Extra" w:hAnsi="BRH Malayalam Extra" w:cs="BRH Malayalam Extra"/>
                 <w:sz w:val="34"/>
                 <w:szCs w:val="40"/>
-                <w:lang w:bidi="ml-IN"/>
-              </w:rPr>
-              <w:t>–</w:t>
-            </w:r>
-            <w:r>
-              <w:rPr>
-                <w:rFonts w:ascii="BRH Malayalam Extra" w:hAnsi="BRH Malayalam Extra" w:cs="BRH Malayalam Extra"/>
-                <w:sz w:val="40"/>
-                <w:szCs w:val="40"/>
-                <w:lang w:bidi="ml-IN"/>
+                <w:lang w:val="it-IT" w:bidi="ml-IN"/>
+              </w:rPr>
+              <w:t>–</w:t>
+            </w:r>
+            <w:r>
+              <w:rPr>
+                <w:rFonts w:ascii="BRH Malayalam Extra" w:hAnsi="BRH Malayalam Extra" w:cs="BRH Malayalam Extra"/>
+                <w:sz w:val="40"/>
+                <w:szCs w:val="40"/>
+                <w:lang w:val="it-IT" w:bidi="ml-IN"/>
               </w:rPr>
               <w:t>R</w:t>
             </w:r>
@@ -6961,7 +7668,7 @@
                 <w:rFonts w:ascii="BRH Malayalam Extra" w:hAnsi="BRH Malayalam Extra" w:cs="BRH Malayalam Extra"/>
                 <w:sz w:val="34"/>
                 <w:szCs w:val="40"/>
-                <w:lang w:bidi="ml-IN"/>
+                <w:lang w:val="it-IT" w:bidi="ml-IN"/>
               </w:rPr>
               <w:t>–</w:t>
             </w:r>
@@ -6971,7 +7678,7 @@
                 <w:sz w:val="40"/>
                 <w:szCs w:val="40"/>
                 <w:highlight w:val="yellow"/>
-                <w:lang w:bidi="ml-IN"/>
+                <w:lang w:val="it-IT" w:bidi="ml-IN"/>
               </w:rPr>
               <w:t>sûz</w:t>
             </w:r>
@@ -6980,16 +7687,16 @@
                 <w:rFonts w:ascii="BRH Malayalam Extra" w:hAnsi="BRH Malayalam Extra" w:cs="BRH Malayalam Extra"/>
                 <w:sz w:val="34"/>
                 <w:szCs w:val="40"/>
-                <w:lang w:bidi="ml-IN"/>
-              </w:rPr>
-              <w:t>–</w:t>
-            </w:r>
-            <w:r>
-              <w:rPr>
-                <w:rFonts w:ascii="BRH Malayalam Extra" w:hAnsi="BRH Malayalam Extra" w:cs="BRH Malayalam Extra"/>
-                <w:sz w:val="40"/>
-                <w:szCs w:val="40"/>
-                <w:lang w:bidi="ml-IN"/>
+                <w:lang w:val="it-IT" w:bidi="ml-IN"/>
+              </w:rPr>
+              <w:t>–</w:t>
+            </w:r>
+            <w:r>
+              <w:rPr>
+                <w:rFonts w:ascii="BRH Malayalam Extra" w:hAnsi="BRH Malayalam Extra" w:cs="BRH Malayalam Extra"/>
+                <w:sz w:val="40"/>
+                <w:szCs w:val="40"/>
+                <w:lang w:val="it-IT" w:bidi="ml-IN"/>
               </w:rPr>
               <w:t xml:space="preserve"> j—q</w:t>
             </w:r>
@@ -6998,16 +7705,16 @@
                 <w:rFonts w:ascii="BRH Malayalam Extra" w:hAnsi="BRH Malayalam Extra" w:cs="BRH Malayalam Extra"/>
                 <w:sz w:val="34"/>
                 <w:szCs w:val="40"/>
-                <w:lang w:bidi="ml-IN"/>
-              </w:rPr>
-              <w:t>–</w:t>
-            </w:r>
-            <w:r>
-              <w:rPr>
-                <w:rFonts w:ascii="BRH Malayalam Extra" w:hAnsi="BRH Malayalam Extra" w:cs="BRH Malayalam Extra"/>
-                <w:sz w:val="40"/>
-                <w:szCs w:val="40"/>
-                <w:lang w:bidi="ml-IN"/>
+                <w:lang w:val="it-IT" w:bidi="ml-IN"/>
+              </w:rPr>
+              <w:t>–</w:t>
+            </w:r>
+            <w:r>
+              <w:rPr>
+                <w:rFonts w:ascii="BRH Malayalam Extra" w:hAnsi="BRH Malayalam Extra" w:cs="BRH Malayalam Extra"/>
+                <w:sz w:val="40"/>
+                <w:szCs w:val="40"/>
+                <w:lang w:val="it-IT" w:bidi="ml-IN"/>
               </w:rPr>
               <w:t>sûz</w:t>
             </w:r>
@@ -7030,15 +7737,15 @@
                 <w:rFonts w:ascii="BRH Devanagari Extra" w:hAnsi="BRH Devanagari Extra" w:cs="BRH Devanagari Extra"/>
                 <w:sz w:val="40"/>
                 <w:szCs w:val="44"/>
-                <w:lang w:eastAsia="en-IN" w:bidi="ml-IN"/>
-              </w:rPr>
-            </w:pPr>
-            <w:r>
-              <w:rPr>
-                <w:rFonts w:ascii="BRH Malayalam Extra" w:hAnsi="BRH Malayalam Extra" w:cs="BRH Malayalam Extra"/>
-                <w:sz w:val="40"/>
-                <w:szCs w:val="40"/>
-                <w:lang w:bidi="ml-IN"/>
+                <w:lang w:val="it-IT" w:eastAsia="en-IN" w:bidi="ml-IN"/>
+              </w:rPr>
+            </w:pPr>
+            <w:r>
+              <w:rPr>
+                <w:rFonts w:ascii="BRH Malayalam Extra" w:hAnsi="BRH Malayalam Extra" w:cs="BRH Malayalam Extra"/>
+                <w:sz w:val="40"/>
+                <w:szCs w:val="40"/>
+                <w:lang w:val="it-IT" w:bidi="ml-IN"/>
               </w:rPr>
               <w:t>¥Z</w:t>
             </w:r>
@@ -7047,16 +7754,16 @@
                 <w:rFonts w:ascii="BRH Malayalam Extra" w:hAnsi="BRH Malayalam Extra" w:cs="BRH Malayalam Extra"/>
                 <w:sz w:val="34"/>
                 <w:szCs w:val="40"/>
-                <w:lang w:bidi="ml-IN"/>
-              </w:rPr>
-              <w:t>–</w:t>
-            </w:r>
-            <w:r>
-              <w:rPr>
-                <w:rFonts w:ascii="BRH Malayalam Extra" w:hAnsi="BRH Malayalam Extra" w:cs="BRH Malayalam Extra"/>
-                <w:sz w:val="40"/>
-                <w:szCs w:val="40"/>
-                <w:lang w:bidi="ml-IN"/>
+                <w:lang w:val="it-IT" w:bidi="ml-IN"/>
+              </w:rPr>
+              <w:t>–</w:t>
+            </w:r>
+            <w:r>
+              <w:rPr>
+                <w:rFonts w:ascii="BRH Malayalam Extra" w:hAnsi="BRH Malayalam Extra" w:cs="BRH Malayalam Extra"/>
+                <w:sz w:val="40"/>
+                <w:szCs w:val="40"/>
+                <w:lang w:val="it-IT" w:bidi="ml-IN"/>
               </w:rPr>
               <w:t>R</w:t>
             </w:r>
@@ -7065,7 +7772,7 @@
                 <w:rFonts w:ascii="BRH Malayalam Extra" w:hAnsi="BRH Malayalam Extra" w:cs="BRH Malayalam Extra"/>
                 <w:sz w:val="34"/>
                 <w:szCs w:val="40"/>
-                <w:lang w:bidi="ml-IN"/>
+                <w:lang w:val="it-IT" w:bidi="ml-IN"/>
               </w:rPr>
               <w:t>–</w:t>
             </w:r>
@@ -7075,7 +7782,7 @@
                 <w:sz w:val="40"/>
                 <w:szCs w:val="40"/>
                 <w:highlight w:val="green"/>
-                <w:lang w:bidi="ml-IN"/>
+                <w:lang w:val="it-IT" w:bidi="ml-IN"/>
               </w:rPr>
               <w:t>sûz</w:t>
             </w:r>
@@ -7084,7 +7791,7 @@
                 <w:rFonts w:ascii="BRH Malayalam Extra" w:hAnsi="BRH Malayalam Extra" w:cs="BRH Malayalam Extra"/>
                 <w:sz w:val="40"/>
                 <w:szCs w:val="40"/>
-                <w:lang w:bidi="ml-IN"/>
+                <w:lang w:val="it-IT" w:bidi="ml-IN"/>
               </w:rPr>
               <w:t xml:space="preserve"> j—q</w:t>
             </w:r>
@@ -7093,16 +7800,16 @@
                 <w:rFonts w:ascii="BRH Malayalam Extra" w:hAnsi="BRH Malayalam Extra" w:cs="BRH Malayalam Extra"/>
                 <w:sz w:val="34"/>
                 <w:szCs w:val="40"/>
-                <w:lang w:bidi="ml-IN"/>
-              </w:rPr>
-              <w:t>–</w:t>
-            </w:r>
-            <w:r>
-              <w:rPr>
-                <w:rFonts w:ascii="BRH Malayalam Extra" w:hAnsi="BRH Malayalam Extra" w:cs="BRH Malayalam Extra"/>
-                <w:sz w:val="40"/>
-                <w:szCs w:val="40"/>
-                <w:lang w:bidi="ml-IN"/>
+                <w:lang w:val="it-IT" w:bidi="ml-IN"/>
+              </w:rPr>
+              <w:t>–</w:t>
+            </w:r>
+            <w:r>
+              <w:rPr>
+                <w:rFonts w:ascii="BRH Malayalam Extra" w:hAnsi="BRH Malayalam Extra" w:cs="BRH Malayalam Extra"/>
+                <w:sz w:val="40"/>
+                <w:szCs w:val="40"/>
+                <w:lang w:val="it-IT" w:bidi="ml-IN"/>
               </w:rPr>
               <w:t>sûz</w:t>
             </w:r>
@@ -7126,12 +7833,14 @@
               <w:rPr>
                 <w:sz w:val="28"/>
                 <w:szCs w:val="28"/>
-              </w:rPr>
-            </w:pPr>
-            <w:r>
-              <w:rPr>
-                <w:sz w:val="28"/>
-                <w:szCs w:val="28"/>
+                <w:lang w:val="it-IT"/>
+              </w:rPr>
+            </w:pPr>
+            <w:r>
+              <w:rPr>
+                <w:sz w:val="28"/>
+                <w:szCs w:val="28"/>
+                <w:lang w:val="it-IT"/>
               </w:rPr>
               <w:t>T.B.3.12.5.3</w:t>
             </w:r>
@@ -7143,12 +7852,14 @@
               <w:rPr>
                 <w:sz w:val="28"/>
                 <w:szCs w:val="28"/>
-              </w:rPr>
-            </w:pPr>
-            <w:r>
-              <w:rPr>
-                <w:sz w:val="28"/>
-                <w:szCs w:val="28"/>
+                <w:lang w:val="it-IT"/>
+              </w:rPr>
+            </w:pPr>
+            <w:r>
+              <w:rPr>
+                <w:sz w:val="28"/>
+                <w:szCs w:val="28"/>
+                <w:lang w:val="it-IT"/>
               </w:rPr>
               <w:t>Line No. 1</w:t>
             </w:r>
@@ -7159,12 +7870,14 @@
               <w:rPr>
                 <w:sz w:val="28"/>
                 <w:szCs w:val="28"/>
-              </w:rPr>
-            </w:pPr>
-            <w:r>
-              <w:rPr>
-                <w:sz w:val="28"/>
-                <w:szCs w:val="28"/>
+                <w:lang w:val="it-IT"/>
+              </w:rPr>
+            </w:pPr>
+            <w:r>
+              <w:rPr>
+                <w:sz w:val="28"/>
+                <w:szCs w:val="28"/>
+                <w:lang w:val="it-IT"/>
               </w:rPr>
               <w:t>Dasini No. 24</w:t>
             </w:r>
@@ -7295,12 +8008,14 @@
               <w:rPr>
                 <w:sz w:val="28"/>
                 <w:szCs w:val="28"/>
-              </w:rPr>
-            </w:pPr>
-            <w:r>
-              <w:rPr>
-                <w:sz w:val="28"/>
-                <w:szCs w:val="28"/>
+                <w:lang w:val="it-IT"/>
+              </w:rPr>
+            </w:pPr>
+            <w:r>
+              <w:rPr>
+                <w:sz w:val="28"/>
+                <w:szCs w:val="28"/>
+                <w:lang w:val="it-IT"/>
               </w:rPr>
               <w:t>T.B.3.12.5.4</w:t>
             </w:r>
@@ -7312,12 +8027,14 @@
               <w:rPr>
                 <w:sz w:val="28"/>
                 <w:szCs w:val="28"/>
-              </w:rPr>
-            </w:pPr>
-            <w:r>
-              <w:rPr>
-                <w:sz w:val="28"/>
-                <w:szCs w:val="28"/>
+                <w:lang w:val="it-IT"/>
+              </w:rPr>
+            </w:pPr>
+            <w:r>
+              <w:rPr>
+                <w:sz w:val="28"/>
+                <w:szCs w:val="28"/>
+                <w:lang w:val="it-IT"/>
               </w:rPr>
               <w:t>Line No. 4</w:t>
             </w:r>
@@ -7328,12 +8045,14 @@
               <w:rPr>
                 <w:sz w:val="28"/>
                 <w:szCs w:val="28"/>
-              </w:rPr>
-            </w:pPr>
-            <w:r>
-              <w:rPr>
-                <w:sz w:val="28"/>
-                <w:szCs w:val="28"/>
+                <w:lang w:val="it-IT"/>
+              </w:rPr>
+            </w:pPr>
+            <w:r>
+              <w:rPr>
+                <w:sz w:val="28"/>
+                <w:szCs w:val="28"/>
+                <w:lang w:val="it-IT"/>
               </w:rPr>
               <w:t>Dasini No. 25</w:t>
             </w:r>
@@ -7360,13 +8079,15 @@
                 <w:rFonts w:ascii="BRH Devanagari Extra" w:hAnsi="BRH Devanagari Extra" w:cs="BRH Devanagari Extra"/>
                 <w:sz w:val="40"/>
                 <w:szCs w:val="44"/>
-              </w:rPr>
-            </w:pPr>
-            <w:r>
-              <w:rPr>
-                <w:rFonts w:ascii="BRH Malayalam Extra" w:hAnsi="BRH Malayalam Extra" w:cs="BRH Malayalam Extra"/>
-                <w:sz w:val="40"/>
-                <w:szCs w:val="40"/>
+                <w:lang w:val="it-IT"/>
+              </w:rPr>
+            </w:pPr>
+            <w:r>
+              <w:rPr>
+                <w:rFonts w:ascii="BRH Malayalam Extra" w:hAnsi="BRH Malayalam Extra" w:cs="BRH Malayalam Extra"/>
+                <w:sz w:val="40"/>
+                <w:szCs w:val="40"/>
+                <w:lang w:val="it-IT"/>
               </w:rPr>
               <w:t>G</w:t>
             </w:r>
@@ -7375,14 +8096,16 @@
                 <w:rFonts w:ascii="BRH Malayalam Extra" w:hAnsi="BRH Malayalam Extra" w:cs="BRH Malayalam Extra"/>
                 <w:sz w:val="34"/>
                 <w:szCs w:val="40"/>
-              </w:rPr>
-              <w:t>–</w:t>
-            </w:r>
-            <w:r>
-              <w:rPr>
-                <w:rFonts w:ascii="BRH Malayalam Extra" w:hAnsi="BRH Malayalam Extra" w:cs="BRH Malayalam Extra"/>
-                <w:sz w:val="40"/>
-                <w:szCs w:val="40"/>
+                <w:lang w:val="it-IT"/>
+              </w:rPr>
+              <w:t>–</w:t>
+            </w:r>
+            <w:r>
+              <w:rPr>
+                <w:rFonts w:ascii="BRH Malayalam Extra" w:hAnsi="BRH Malayalam Extra" w:cs="BRH Malayalam Extra"/>
+                <w:sz w:val="40"/>
+                <w:szCs w:val="40"/>
+                <w:lang w:val="it-IT"/>
               </w:rPr>
               <w:t>¤¤Zk</w:t>
             </w:r>
@@ -7391,14 +8114,16 @@
                 <w:rFonts w:ascii="BRH Malayalam Extra" w:hAnsi="BRH Malayalam Extra" w:cs="BRH Malayalam Extra"/>
                 <w:sz w:val="34"/>
                 <w:szCs w:val="40"/>
-              </w:rPr>
-              <w:t>–</w:t>
-            </w:r>
-            <w:r>
-              <w:rPr>
-                <w:rFonts w:ascii="BRH Malayalam Extra" w:hAnsi="BRH Malayalam Extra" w:cs="BRH Malayalam Extra"/>
-                <w:sz w:val="40"/>
-                <w:szCs w:val="40"/>
+                <w:lang w:val="it-IT"/>
+              </w:rPr>
+              <w:t>–</w:t>
+            </w:r>
+            <w:r>
+              <w:rPr>
+                <w:rFonts w:ascii="BRH Malayalam Extra" w:hAnsi="BRH Malayalam Extra" w:cs="BRH Malayalam Extra"/>
+                <w:sz w:val="40"/>
+                <w:szCs w:val="40"/>
+                <w:lang w:val="it-IT"/>
               </w:rPr>
               <w:t>²yI Py</w:t>
             </w:r>
@@ -7408,6 +8133,7 @@
                 <w:sz w:val="40"/>
                 <w:szCs w:val="40"/>
                 <w:highlight w:val="yellow"/>
+                <w:lang w:val="it-IT"/>
               </w:rPr>
               <w:t>dûz</w:t>
             </w:r>
@@ -7416,6 +8142,7 @@
                 <w:rFonts w:ascii="BRH Malayalam Extra" w:hAnsi="BRH Malayalam Extra" w:cs="BRH Malayalam Extra"/>
                 <w:sz w:val="40"/>
                 <w:szCs w:val="40"/>
+                <w:lang w:val="it-IT"/>
               </w:rPr>
               <w:t>—Z</w:t>
             </w:r>
@@ -7564,7 +8291,6 @@
                 <w:sz w:val="28"/>
                 <w:szCs w:val="28"/>
               </w:rPr>
-              <w:lastRenderedPageBreak/>
               <w:t>Dasini No. 35</w:t>
             </w:r>
           </w:p>
@@ -7594,7 +8320,6 @@
                 <w:sz w:val="40"/>
                 <w:szCs w:val="40"/>
               </w:rPr>
-              <w:lastRenderedPageBreak/>
               <w:t>ex</w:t>
             </w:r>
             <w:r>
@@ -7794,12 +8519,14 @@
               <w:rPr>
                 <w:sz w:val="28"/>
                 <w:szCs w:val="28"/>
-              </w:rPr>
-            </w:pPr>
-            <w:r>
-              <w:rPr>
-                <w:sz w:val="28"/>
-                <w:szCs w:val="28"/>
+                <w:lang w:val="it-IT"/>
+              </w:rPr>
+            </w:pPr>
+            <w:r>
+              <w:rPr>
+                <w:sz w:val="28"/>
+                <w:szCs w:val="28"/>
+                <w:lang w:val="it-IT"/>
               </w:rPr>
               <w:t>T.B.3.12.8.1</w:t>
             </w:r>
@@ -7811,12 +8538,14 @@
               <w:rPr>
                 <w:sz w:val="28"/>
                 <w:szCs w:val="28"/>
-              </w:rPr>
-            </w:pPr>
-            <w:r>
-              <w:rPr>
-                <w:sz w:val="28"/>
-                <w:szCs w:val="28"/>
+                <w:lang w:val="it-IT"/>
+              </w:rPr>
+            </w:pPr>
+            <w:r>
+              <w:rPr>
+                <w:sz w:val="28"/>
+                <w:szCs w:val="28"/>
+                <w:lang w:val="it-IT"/>
               </w:rPr>
               <w:t xml:space="preserve">Line No. </w:t>
             </w:r>
@@ -7824,6 +8553,7 @@
               <w:rPr>
                 <w:sz w:val="28"/>
                 <w:szCs w:val="28"/>
+                <w:lang w:val="it-IT"/>
               </w:rPr>
               <w:t>4</w:t>
             </w:r>
@@ -7834,12 +8564,14 @@
               <w:rPr>
                 <w:sz w:val="28"/>
                 <w:szCs w:val="28"/>
-              </w:rPr>
-            </w:pPr>
-            <w:r>
-              <w:rPr>
-                <w:sz w:val="28"/>
-                <w:szCs w:val="28"/>
+                <w:lang w:val="it-IT"/>
+              </w:rPr>
+            </w:pPr>
+            <w:r>
+              <w:rPr>
+                <w:sz w:val="28"/>
+                <w:szCs w:val="28"/>
+                <w:lang w:val="it-IT"/>
               </w:rPr>
               <w:t>Dasini No. 46</w:t>
             </w:r>
@@ -7862,14 +8594,15 @@
                 <w:rFonts w:ascii="BRH Devanagari Extra" w:hAnsi="BRH Devanagari Extra" w:cs="BRH Devanagari Extra"/>
                 <w:sz w:val="40"/>
                 <w:szCs w:val="44"/>
-                <w:lang w:eastAsia="en-IN" w:bidi="ml-IN"/>
-              </w:rPr>
-            </w:pPr>
-            <w:r>
-              <w:rPr>
-                <w:rFonts w:ascii="BRH Malayalam Extra" w:hAnsi="BRH Malayalam Extra" w:cs="BRH Malayalam Extra"/>
-                <w:sz w:val="40"/>
-                <w:szCs w:val="40"/>
+                <w:lang w:val="it-IT" w:eastAsia="en-IN" w:bidi="ml-IN"/>
+              </w:rPr>
+            </w:pPr>
+            <w:r>
+              <w:rPr>
+                <w:rFonts w:ascii="BRH Malayalam Extra" w:hAnsi="BRH Malayalam Extra" w:cs="BRH Malayalam Extra"/>
+                <w:sz w:val="40"/>
+                <w:szCs w:val="40"/>
+                <w:lang w:val="it-IT"/>
               </w:rPr>
               <w:t>Zjx— ¥b</w:t>
             </w:r>
@@ -7878,14 +8611,16 @@
                 <w:rFonts w:ascii="BRH Malayalam Extra" w:hAnsi="BRH Malayalam Extra" w:cs="BRH Malayalam Extra"/>
                 <w:sz w:val="34"/>
                 <w:szCs w:val="40"/>
-              </w:rPr>
-              <w:t>–</w:t>
-            </w:r>
-            <w:r>
-              <w:rPr>
-                <w:rFonts w:ascii="BRH Malayalam Extra" w:hAnsi="BRH Malayalam Extra" w:cs="BRH Malayalam Extra"/>
-                <w:sz w:val="40"/>
-                <w:szCs w:val="40"/>
+                <w:lang w:val="it-IT"/>
+              </w:rPr>
+              <w:t>–</w:t>
+            </w:r>
+            <w:r>
+              <w:rPr>
+                <w:rFonts w:ascii="BRH Malayalam Extra" w:hAnsi="BRH Malayalam Extra" w:cs="BRH Malayalam Extra"/>
+                <w:sz w:val="40"/>
+                <w:szCs w:val="40"/>
+                <w:lang w:val="it-IT"/>
               </w:rPr>
               <w:t>pZ—jx „O§My</w:t>
             </w:r>
@@ -7895,6 +8630,7 @@
                 <w:sz w:val="40"/>
                 <w:szCs w:val="40"/>
                 <w:highlight w:val="yellow"/>
+                <w:lang w:val="it-IT"/>
               </w:rPr>
               <w:t>k</w:t>
             </w:r>
@@ -7903,6 +8639,7 @@
                 <w:rFonts w:ascii="BRH Malayalam Extra" w:hAnsi="BRH Malayalam Extra" w:cs="BRH Malayalam Extra"/>
                 <w:sz w:val="40"/>
                 <w:szCs w:val="40"/>
+                <w:lang w:val="it-IT"/>
               </w:rPr>
               <w:t>sûb§ öc¡</w:t>
             </w:r>
@@ -7911,14 +8648,16 @@
                 <w:rFonts w:ascii="BRH Malayalam Extra" w:hAnsi="BRH Malayalam Extra" w:cs="BRH Malayalam Extra"/>
                 <w:sz w:val="34"/>
                 <w:szCs w:val="40"/>
-              </w:rPr>
-              <w:t>–</w:t>
-            </w:r>
-            <w:r>
-              <w:rPr>
-                <w:rFonts w:ascii="BRH Malayalam Extra" w:hAnsi="BRH Malayalam Extra" w:cs="BRH Malayalam Extra"/>
-                <w:sz w:val="40"/>
-                <w:szCs w:val="40"/>
+                <w:lang w:val="it-IT"/>
+              </w:rPr>
+              <w:t>–</w:t>
+            </w:r>
+            <w:r>
+              <w:rPr>
+                <w:rFonts w:ascii="BRH Malayalam Extra" w:hAnsi="BRH Malayalam Extra" w:cs="BRH Malayalam Extra"/>
+                <w:sz w:val="40"/>
+                <w:szCs w:val="40"/>
+                <w:lang w:val="it-IT"/>
               </w:rPr>
               <w:t>px</w:t>
             </w:r>
@@ -7941,14 +8680,15 @@
                 <w:rFonts w:ascii="BRH Devanagari Extra" w:hAnsi="BRH Devanagari Extra" w:cs="BRH Devanagari Extra"/>
                 <w:sz w:val="40"/>
                 <w:szCs w:val="44"/>
-                <w:lang w:eastAsia="en-IN" w:bidi="ml-IN"/>
-              </w:rPr>
-            </w:pPr>
-            <w:r>
-              <w:rPr>
-                <w:rFonts w:ascii="BRH Malayalam Extra" w:hAnsi="BRH Malayalam Extra" w:cs="BRH Malayalam Extra"/>
-                <w:sz w:val="40"/>
-                <w:szCs w:val="40"/>
+                <w:lang w:val="it-IT" w:eastAsia="en-IN" w:bidi="ml-IN"/>
+              </w:rPr>
+            </w:pPr>
+            <w:r>
+              <w:rPr>
+                <w:rFonts w:ascii="BRH Malayalam Extra" w:hAnsi="BRH Malayalam Extra" w:cs="BRH Malayalam Extra"/>
+                <w:sz w:val="40"/>
+                <w:szCs w:val="40"/>
+                <w:lang w:val="it-IT"/>
               </w:rPr>
               <w:t>Zjx— ¥b</w:t>
             </w:r>
@@ -7957,14 +8697,16 @@
                 <w:rFonts w:ascii="BRH Malayalam Extra" w:hAnsi="BRH Malayalam Extra" w:cs="BRH Malayalam Extra"/>
                 <w:sz w:val="34"/>
                 <w:szCs w:val="40"/>
-              </w:rPr>
-              <w:t>–</w:t>
-            </w:r>
-            <w:r>
-              <w:rPr>
-                <w:rFonts w:ascii="BRH Malayalam Extra" w:hAnsi="BRH Malayalam Extra" w:cs="BRH Malayalam Extra"/>
-                <w:sz w:val="40"/>
-                <w:szCs w:val="40"/>
+                <w:lang w:val="it-IT"/>
+              </w:rPr>
+              <w:t>–</w:t>
+            </w:r>
+            <w:r>
+              <w:rPr>
+                <w:rFonts w:ascii="BRH Malayalam Extra" w:hAnsi="BRH Malayalam Extra" w:cs="BRH Malayalam Extra"/>
+                <w:sz w:val="40"/>
+                <w:szCs w:val="40"/>
+                <w:lang w:val="it-IT"/>
               </w:rPr>
               <w:t>pZ—jx „O§My</w:t>
             </w:r>
@@ -7974,6 +8716,7 @@
                 <w:sz w:val="40"/>
                 <w:szCs w:val="40"/>
                 <w:highlight w:val="green"/>
+                <w:lang w:val="it-IT"/>
               </w:rPr>
               <w:t>k</w:t>
             </w:r>
@@ -7982,14 +8725,16 @@
                 <w:rFonts w:ascii="BRH Malayalam Extra" w:hAnsi="BRH Malayalam Extra" w:cs="BRH Malayalam Extra"/>
                 <w:sz w:val="34"/>
                 <w:szCs w:val="40"/>
-              </w:rPr>
-              <w:t>–</w:t>
-            </w:r>
-            <w:r>
-              <w:rPr>
-                <w:rFonts w:ascii="BRH Malayalam Extra" w:hAnsi="BRH Malayalam Extra" w:cs="BRH Malayalam Extra"/>
-                <w:sz w:val="40"/>
-                <w:szCs w:val="40"/>
+                <w:lang w:val="it-IT"/>
+              </w:rPr>
+              <w:t>–</w:t>
+            </w:r>
+            <w:r>
+              <w:rPr>
+                <w:rFonts w:ascii="BRH Malayalam Extra" w:hAnsi="BRH Malayalam Extra" w:cs="BRH Malayalam Extra"/>
+                <w:sz w:val="40"/>
+                <w:szCs w:val="40"/>
+                <w:lang w:val="it-IT"/>
               </w:rPr>
               <w:t>sûb§ öc¡</w:t>
             </w:r>
@@ -7998,14 +8743,16 @@
                 <w:rFonts w:ascii="BRH Malayalam Extra" w:hAnsi="BRH Malayalam Extra" w:cs="BRH Malayalam Extra"/>
                 <w:sz w:val="34"/>
                 <w:szCs w:val="40"/>
-              </w:rPr>
-              <w:t>–</w:t>
-            </w:r>
-            <w:r>
-              <w:rPr>
-                <w:rFonts w:ascii="BRH Malayalam Extra" w:hAnsi="BRH Malayalam Extra" w:cs="BRH Malayalam Extra"/>
-                <w:sz w:val="40"/>
-                <w:szCs w:val="40"/>
+                <w:lang w:val="it-IT"/>
+              </w:rPr>
+              <w:t>–</w:t>
+            </w:r>
+            <w:r>
+              <w:rPr>
+                <w:rFonts w:ascii="BRH Malayalam Extra" w:hAnsi="BRH Malayalam Extra" w:cs="BRH Malayalam Extra"/>
+                <w:sz w:val="40"/>
+                <w:szCs w:val="40"/>
+                <w:lang w:val="it-IT"/>
               </w:rPr>
               <w:t>px</w:t>
             </w:r>
@@ -8194,6 +8941,7 @@
           <w:b/>
           <w:bCs/>
         </w:rPr>
+        <w:lastRenderedPageBreak/>
         <w:t xml:space="preserve">(ignore those which are already incorporated in your book’s version and date). </w:t>
       </w:r>
       <w:r>
@@ -9039,7 +9787,6 @@
                 <w:sz w:val="28"/>
                 <w:szCs w:val="28"/>
               </w:rPr>
-              <w:lastRenderedPageBreak/>
               <w:t>TB 3.8.6.5</w:t>
             </w:r>
           </w:p>
@@ -10070,6 +10817,7 @@
                 <w:sz w:val="28"/>
                 <w:szCs w:val="28"/>
               </w:rPr>
+              <w:lastRenderedPageBreak/>
               <w:t>TB 3.8.9.2</w:t>
             </w:r>
           </w:p>
@@ -11085,7 +11833,6 @@
                 <w:sz w:val="28"/>
                 <w:szCs w:val="28"/>
               </w:rPr>
-              <w:lastRenderedPageBreak/>
               <w:t>TB 3.8.23.1</w:t>
             </w:r>
           </w:p>
@@ -11157,13 +11904,15 @@
                 <w:rFonts w:ascii="BRH Malayalam Extra" w:hAnsi="BRH Malayalam Extra" w:cs="BRH Malayalam Extra"/>
                 <w:sz w:val="40"/>
                 <w:szCs w:val="40"/>
-              </w:rPr>
-            </w:pPr>
-            <w:r>
-              <w:rPr>
-                <w:rFonts w:ascii="BRH Malayalam Extra" w:hAnsi="BRH Malayalam Extra" w:cs="BRH Malayalam Extra"/>
-                <w:sz w:val="40"/>
-                <w:szCs w:val="40"/>
+                <w:lang w:val="it-IT"/>
+              </w:rPr>
+            </w:pPr>
+            <w:r>
+              <w:rPr>
+                <w:rFonts w:ascii="BRH Malayalam Extra" w:hAnsi="BRH Malayalam Extra" w:cs="BRH Malayalam Extra"/>
+                <w:sz w:val="40"/>
+                <w:szCs w:val="40"/>
+                <w:lang w:val="it-IT"/>
               </w:rPr>
               <w:t>j</w:t>
             </w:r>
@@ -11172,14 +11921,16 @@
                 <w:rFonts w:ascii="BRH Malayalam Extra" w:hAnsi="BRH Malayalam Extra" w:cs="BRH Malayalam Extra"/>
                 <w:sz w:val="34"/>
                 <w:szCs w:val="40"/>
-              </w:rPr>
-              <w:t>–</w:t>
-            </w:r>
-            <w:r>
-              <w:rPr>
-                <w:rFonts w:ascii="BRH Malayalam Extra" w:hAnsi="BRH Malayalam Extra" w:cs="BRH Malayalam Extra"/>
-                <w:sz w:val="40"/>
-                <w:szCs w:val="40"/>
+                <w:lang w:val="it-IT"/>
+              </w:rPr>
+              <w:t>–</w:t>
+            </w:r>
+            <w:r>
+              <w:rPr>
+                <w:rFonts w:ascii="BRH Malayalam Extra" w:hAnsi="BRH Malayalam Extra" w:cs="BRH Malayalam Extra"/>
+                <w:sz w:val="40"/>
+                <w:szCs w:val="40"/>
+                <w:lang w:val="it-IT"/>
               </w:rPr>
               <w:t>¹x¥b</w:t>
             </w:r>
@@ -11188,14 +11939,16 @@
                 <w:rFonts w:ascii="BRH Malayalam Extra" w:hAnsi="BRH Malayalam Extra" w:cs="BRH Malayalam Extra"/>
                 <w:sz w:val="34"/>
                 <w:szCs w:val="40"/>
-              </w:rPr>
-              <w:t>–</w:t>
-            </w:r>
-            <w:r>
-              <w:rPr>
-                <w:rFonts w:ascii="BRH Malayalam Extra" w:hAnsi="BRH Malayalam Extra" w:cs="BRH Malayalam Extra"/>
-                <w:sz w:val="40"/>
-                <w:szCs w:val="40"/>
+                <w:lang w:val="it-IT"/>
+              </w:rPr>
+              <w:t>–</w:t>
+            </w:r>
+            <w:r>
+              <w:rPr>
+                <w:rFonts w:ascii="BRH Malayalam Extra" w:hAnsi="BRH Malayalam Extra" w:cs="BRH Malayalam Extra"/>
+                <w:sz w:val="40"/>
+                <w:szCs w:val="40"/>
+                <w:lang w:val="it-IT"/>
               </w:rPr>
               <w:t>p Zbõ</w:t>
             </w:r>
@@ -11204,14 +11957,16 @@
                 <w:rFonts w:ascii="BRH Malayalam Extra" w:hAnsi="BRH Malayalam Extra" w:cs="BRH Malayalam Extra"/>
                 <w:sz w:val="34"/>
                 <w:szCs w:val="40"/>
-              </w:rPr>
-              <w:t>–</w:t>
-            </w:r>
-            <w:r>
-              <w:rPr>
-                <w:rFonts w:ascii="BRH Malayalam Extra" w:hAnsi="BRH Malayalam Extra" w:cs="BRH Malayalam Extra"/>
-                <w:sz w:val="40"/>
-                <w:szCs w:val="40"/>
+                <w:lang w:val="it-IT"/>
+              </w:rPr>
+              <w:t>–</w:t>
+            </w:r>
+            <w:r>
+              <w:rPr>
+                <w:rFonts w:ascii="BRH Malayalam Extra" w:hAnsi="BRH Malayalam Extra" w:cs="BRH Malayalam Extra"/>
+                <w:sz w:val="40"/>
+                <w:szCs w:val="40"/>
+                <w:lang w:val="it-IT"/>
               </w:rPr>
               <w:t xml:space="preserve">¹I </w:t>
             </w:r>
@@ -11228,6 +11983,7 @@
                 <w:sz w:val="36"/>
                 <w:szCs w:val="36"/>
                 <w:highlight w:val="yellow"/>
+                <w:lang w:val="it-IT"/>
               </w:rPr>
             </w:pPr>
             <w:r>
@@ -11236,6 +11992,7 @@
                 <w:sz w:val="40"/>
                 <w:szCs w:val="40"/>
                 <w:highlight w:val="yellow"/>
+                <w:lang w:val="it-IT"/>
               </w:rPr>
               <w:t>öej¡—O§Z§¥K</w:t>
             </w:r>
@@ -11244,16 +12001,9 @@
                 <w:rFonts w:ascii="BRH Malayalam Extra" w:hAnsi="BRH Malayalam Extra" w:cs="BRH Malayalam Extra"/>
                 <w:sz w:val="40"/>
                 <w:szCs w:val="40"/>
-              </w:rPr>
-              <w:t xml:space="preserve"> |</w:t>
-            </w:r>
-            <w:r>
-              <w:rPr>
-                <w:rFonts w:ascii="BRH Malayalam Extra" w:hAnsi="BRH Malayalam Extra" w:cs="BRH Malayalam Extra"/>
-                <w:sz w:val="40"/>
-                <w:szCs w:val="40"/>
-              </w:rPr>
-              <w:t xml:space="preserve"> </w:t>
+                <w:lang w:val="it-IT"/>
+              </w:rPr>
+              <w:t xml:space="preserve"> | </w:t>
             </w:r>
           </w:p>
         </w:tc>
@@ -11278,13 +12028,15 @@
                 <w:rFonts w:ascii="BRH Malayalam Extra" w:hAnsi="BRH Malayalam Extra" w:cs="BRH Malayalam Extra"/>
                 <w:sz w:val="40"/>
                 <w:szCs w:val="40"/>
-              </w:rPr>
-            </w:pPr>
-            <w:r>
-              <w:rPr>
-                <w:rFonts w:ascii="BRH Malayalam Extra" w:hAnsi="BRH Malayalam Extra" w:cs="BRH Malayalam Extra"/>
-                <w:sz w:val="40"/>
-                <w:szCs w:val="40"/>
+                <w:lang w:val="it-IT"/>
+              </w:rPr>
+            </w:pPr>
+            <w:r>
+              <w:rPr>
+                <w:rFonts w:ascii="BRH Malayalam Extra" w:hAnsi="BRH Malayalam Extra" w:cs="BRH Malayalam Extra"/>
+                <w:sz w:val="40"/>
+                <w:szCs w:val="40"/>
+                <w:lang w:val="it-IT"/>
               </w:rPr>
               <w:t>j</w:t>
             </w:r>
@@ -11293,14 +12045,16 @@
                 <w:rFonts w:ascii="BRH Malayalam Extra" w:hAnsi="BRH Malayalam Extra" w:cs="BRH Malayalam Extra"/>
                 <w:sz w:val="34"/>
                 <w:szCs w:val="40"/>
-              </w:rPr>
-              <w:t>–</w:t>
-            </w:r>
-            <w:r>
-              <w:rPr>
-                <w:rFonts w:ascii="BRH Malayalam Extra" w:hAnsi="BRH Malayalam Extra" w:cs="BRH Malayalam Extra"/>
-                <w:sz w:val="40"/>
-                <w:szCs w:val="40"/>
+                <w:lang w:val="it-IT"/>
+              </w:rPr>
+              <w:t>–</w:t>
+            </w:r>
+            <w:r>
+              <w:rPr>
+                <w:rFonts w:ascii="BRH Malayalam Extra" w:hAnsi="BRH Malayalam Extra" w:cs="BRH Malayalam Extra"/>
+                <w:sz w:val="40"/>
+                <w:szCs w:val="40"/>
+                <w:lang w:val="it-IT"/>
               </w:rPr>
               <w:t>¹x¥b</w:t>
             </w:r>
@@ -11309,14 +12063,16 @@
                 <w:rFonts w:ascii="BRH Malayalam Extra" w:hAnsi="BRH Malayalam Extra" w:cs="BRH Malayalam Extra"/>
                 <w:sz w:val="34"/>
                 <w:szCs w:val="40"/>
-              </w:rPr>
-              <w:t>–</w:t>
-            </w:r>
-            <w:r>
-              <w:rPr>
-                <w:rFonts w:ascii="BRH Malayalam Extra" w:hAnsi="BRH Malayalam Extra" w:cs="BRH Malayalam Extra"/>
-                <w:sz w:val="40"/>
-                <w:szCs w:val="40"/>
+                <w:lang w:val="it-IT"/>
+              </w:rPr>
+              <w:t>–</w:t>
+            </w:r>
+            <w:r>
+              <w:rPr>
+                <w:rFonts w:ascii="BRH Malayalam Extra" w:hAnsi="BRH Malayalam Extra" w:cs="BRH Malayalam Extra"/>
+                <w:sz w:val="40"/>
+                <w:szCs w:val="40"/>
+                <w:lang w:val="it-IT"/>
               </w:rPr>
               <w:t>p Zbõ</w:t>
             </w:r>
@@ -11325,14 +12081,16 @@
                 <w:rFonts w:ascii="BRH Malayalam Extra" w:hAnsi="BRH Malayalam Extra" w:cs="BRH Malayalam Extra"/>
                 <w:sz w:val="34"/>
                 <w:szCs w:val="40"/>
-              </w:rPr>
-              <w:t>–</w:t>
-            </w:r>
-            <w:r>
-              <w:rPr>
-                <w:rFonts w:ascii="BRH Malayalam Extra" w:hAnsi="BRH Malayalam Extra" w:cs="BRH Malayalam Extra"/>
-                <w:sz w:val="40"/>
-                <w:szCs w:val="40"/>
+                <w:lang w:val="it-IT"/>
+              </w:rPr>
+              <w:t>–</w:t>
+            </w:r>
+            <w:r>
+              <w:rPr>
+                <w:rFonts w:ascii="BRH Malayalam Extra" w:hAnsi="BRH Malayalam Extra" w:cs="BRH Malayalam Extra"/>
+                <w:sz w:val="40"/>
+                <w:szCs w:val="40"/>
+                <w:lang w:val="it-IT"/>
               </w:rPr>
               <w:t xml:space="preserve">¹I </w:t>
             </w:r>
@@ -11348,6 +12106,7 @@
                 <w:rFonts w:ascii="BRH Devanagari Extra" w:hAnsi="BRH Devanagari Extra" w:cs="BRH Devanagari Extra"/>
                 <w:sz w:val="36"/>
                 <w:szCs w:val="36"/>
+                <w:lang w:val="it-IT"/>
               </w:rPr>
             </w:pPr>
             <w:r>
@@ -11356,6 +12115,7 @@
                 <w:sz w:val="40"/>
                 <w:szCs w:val="40"/>
                 <w:highlight w:val="green"/>
+                <w:lang w:val="it-IT"/>
               </w:rPr>
               <w:t>öej¡—</w:t>
             </w:r>
@@ -11366,6 +12126,7 @@
                 <w:sz w:val="40"/>
                 <w:szCs w:val="40"/>
                 <w:highlight w:val="green"/>
+                <w:lang w:val="it-IT"/>
               </w:rPr>
               <w:t>´§¥Z</w:t>
             </w:r>
@@ -11374,16 +12135,9 @@
                 <w:rFonts w:ascii="BRH Malayalam Extra" w:hAnsi="BRH Malayalam Extra" w:cs="BRH Malayalam Extra"/>
                 <w:sz w:val="40"/>
                 <w:szCs w:val="40"/>
-              </w:rPr>
-              <w:t xml:space="preserve"> |</w:t>
-            </w:r>
-            <w:r>
-              <w:rPr>
-                <w:rFonts w:ascii="BRH Malayalam Extra" w:hAnsi="BRH Malayalam Extra" w:cs="BRH Malayalam Extra"/>
-                <w:sz w:val="40"/>
-                <w:szCs w:val="40"/>
-              </w:rPr>
-              <w:t xml:space="preserve"> </w:t>
+                <w:lang w:val="it-IT"/>
+              </w:rPr>
+              <w:t xml:space="preserve"> | </w:t>
             </w:r>
           </w:p>
         </w:tc>
@@ -12177,6 +12931,7 @@
                 <w:sz w:val="28"/>
                 <w:szCs w:val="28"/>
               </w:rPr>
+              <w:lastRenderedPageBreak/>
               <w:t>TB 3.9.1.4</w:t>
             </w:r>
           </w:p>
@@ -12264,13 +13019,15 @@
                 <w:rFonts w:ascii="BRH Malayalam Extra" w:hAnsi="BRH Malayalam Extra" w:cs="BRH Malayalam Extra"/>
                 <w:sz w:val="40"/>
                 <w:szCs w:val="40"/>
-              </w:rPr>
-            </w:pPr>
-            <w:r>
-              <w:rPr>
-                <w:rFonts w:ascii="BRH Malayalam Extra" w:hAnsi="BRH Malayalam Extra" w:cs="BRH Malayalam Extra"/>
-                <w:sz w:val="40"/>
-                <w:szCs w:val="40"/>
+                <w:lang w:val="it-IT"/>
+              </w:rPr>
+            </w:pPr>
+            <w:r>
+              <w:rPr>
+                <w:rFonts w:ascii="BRH Malayalam Extra" w:hAnsi="BRH Malayalam Extra" w:cs="BRH Malayalam Extra"/>
+                <w:sz w:val="40"/>
+                <w:szCs w:val="40"/>
+                <w:lang w:val="it-IT"/>
               </w:rPr>
               <w:t>j</w:t>
             </w:r>
@@ -12279,14 +13036,16 @@
                 <w:rFonts w:ascii="BRH Malayalam Extra" w:hAnsi="BRH Malayalam Extra" w:cs="BRH Malayalam Extra"/>
                 <w:sz w:val="34"/>
                 <w:szCs w:val="40"/>
-              </w:rPr>
-              <w:t>–</w:t>
-            </w:r>
-            <w:r>
-              <w:rPr>
-                <w:rFonts w:ascii="BRH Malayalam Extra" w:hAnsi="BRH Malayalam Extra" w:cs="BRH Malayalam Extra"/>
-                <w:sz w:val="40"/>
-                <w:szCs w:val="40"/>
+                <w:lang w:val="it-IT"/>
+              </w:rPr>
+              <w:t>–</w:t>
+            </w:r>
+            <w:r>
+              <w:rPr>
+                <w:rFonts w:ascii="BRH Malayalam Extra" w:hAnsi="BRH Malayalam Extra" w:cs="BRH Malayalam Extra"/>
+                <w:sz w:val="40"/>
+                <w:szCs w:val="40"/>
+                <w:lang w:val="it-IT"/>
               </w:rPr>
               <w:t>¹</w:t>
             </w:r>
@@ -12295,6 +13054,7 @@
                 <w:rFonts w:ascii="BRH Malayalam Extra" w:hAnsi="BRH Malayalam Extra" w:cs="BRH Malayalam Extra"/>
                 <w:sz w:val="34"/>
                 <w:szCs w:val="40"/>
+                <w:lang w:val="it-IT"/>
               </w:rPr>
               <w:t>–</w:t>
             </w:r>
@@ -12304,6 +13064,7 @@
                 <w:sz w:val="40"/>
                 <w:szCs w:val="40"/>
                 <w:highlight w:val="yellow"/>
+                <w:lang w:val="it-IT"/>
               </w:rPr>
               <w:t>¤¤p</w:t>
             </w:r>
@@ -12313,14 +13074,16 @@
                 <w:sz w:val="34"/>
                 <w:szCs w:val="40"/>
                 <w:highlight w:val="yellow"/>
-              </w:rPr>
-              <w:t>–</w:t>
-            </w:r>
-            <w:r>
-              <w:rPr>
-                <w:rFonts w:ascii="BRH Malayalam Extra" w:hAnsi="BRH Malayalam Extra" w:cs="BRH Malayalam Extra"/>
-                <w:sz w:val="40"/>
-                <w:szCs w:val="40"/>
+                <w:lang w:val="it-IT"/>
+              </w:rPr>
+              <w:t>–</w:t>
+            </w:r>
+            <w:r>
+              <w:rPr>
+                <w:rFonts w:ascii="BRH Malayalam Extra" w:hAnsi="BRH Malayalam Extra" w:cs="BRH Malayalam Extra"/>
+                <w:sz w:val="40"/>
+                <w:szCs w:val="40"/>
+                <w:lang w:val="it-IT"/>
               </w:rPr>
               <w:t>q</w:t>
             </w:r>
@@ -12329,14 +13092,16 @@
                 <w:rFonts w:ascii="BRH Malayalam Extra" w:hAnsi="BRH Malayalam Extra" w:cs="BRH Malayalam Extra"/>
                 <w:sz w:val="34"/>
                 <w:szCs w:val="40"/>
-              </w:rPr>
-              <w:t>–</w:t>
-            </w:r>
-            <w:r>
-              <w:rPr>
-                <w:rFonts w:ascii="BRH Malayalam Extra" w:hAnsi="BRH Malayalam Extra" w:cs="BRH Malayalam Extra"/>
-                <w:sz w:val="40"/>
-                <w:szCs w:val="40"/>
+                <w:lang w:val="it-IT"/>
+              </w:rPr>
+              <w:t>–</w:t>
+            </w:r>
+            <w:r>
+              <w:rPr>
+                <w:rFonts w:ascii="BRH Malayalam Extra" w:hAnsi="BRH Malayalam Extra" w:cs="BRH Malayalam Extra"/>
+                <w:sz w:val="40"/>
+                <w:szCs w:val="40"/>
+                <w:lang w:val="it-IT"/>
               </w:rPr>
               <w:t>sI K¡—kõxZ§ |</w:t>
             </w:r>
@@ -12402,13 +13167,15 @@
                 <w:rFonts w:ascii="BRH Malayalam Extra" w:hAnsi="BRH Malayalam Extra" w:cs="BRH Malayalam Extra"/>
                 <w:sz w:val="40"/>
                 <w:szCs w:val="40"/>
-              </w:rPr>
-            </w:pPr>
-            <w:r>
-              <w:rPr>
-                <w:rFonts w:ascii="BRH Malayalam Extra" w:hAnsi="BRH Malayalam Extra" w:cs="BRH Malayalam Extra"/>
-                <w:sz w:val="40"/>
-                <w:szCs w:val="40"/>
+                <w:lang w:val="it-IT"/>
+              </w:rPr>
+            </w:pPr>
+            <w:r>
+              <w:rPr>
+                <w:rFonts w:ascii="BRH Malayalam Extra" w:hAnsi="BRH Malayalam Extra" w:cs="BRH Malayalam Extra"/>
+                <w:sz w:val="40"/>
+                <w:szCs w:val="40"/>
+                <w:lang w:val="it-IT"/>
               </w:rPr>
               <w:t>j</w:t>
             </w:r>
@@ -12417,14 +13184,16 @@
                 <w:rFonts w:ascii="BRH Malayalam Extra" w:hAnsi="BRH Malayalam Extra" w:cs="BRH Malayalam Extra"/>
                 <w:sz w:val="34"/>
                 <w:szCs w:val="40"/>
-              </w:rPr>
-              <w:t>–</w:t>
-            </w:r>
-            <w:r>
-              <w:rPr>
-                <w:rFonts w:ascii="BRH Malayalam Extra" w:hAnsi="BRH Malayalam Extra" w:cs="BRH Malayalam Extra"/>
-                <w:sz w:val="40"/>
-                <w:szCs w:val="40"/>
+                <w:lang w:val="it-IT"/>
+              </w:rPr>
+              <w:t>–</w:t>
+            </w:r>
+            <w:r>
+              <w:rPr>
+                <w:rFonts w:ascii="BRH Malayalam Extra" w:hAnsi="BRH Malayalam Extra" w:cs="BRH Malayalam Extra"/>
+                <w:sz w:val="40"/>
+                <w:szCs w:val="40"/>
+                <w:lang w:val="it-IT"/>
               </w:rPr>
               <w:t>¹</w:t>
             </w:r>
@@ -12433,6 +13202,7 @@
                 <w:rFonts w:ascii="BRH Malayalam Extra" w:hAnsi="BRH Malayalam Extra" w:cs="BRH Malayalam Extra"/>
                 <w:sz w:val="34"/>
                 <w:szCs w:val="40"/>
+                <w:lang w:val="it-IT"/>
               </w:rPr>
               <w:t>–</w:t>
             </w:r>
@@ -12442,6 +13212,7 @@
                 <w:sz w:val="40"/>
                 <w:szCs w:val="40"/>
                 <w:highlight w:val="green"/>
+                <w:lang w:val="it-IT"/>
               </w:rPr>
               <w:t>¥p</w:t>
             </w:r>
@@ -12451,14 +13222,16 @@
                 <w:sz w:val="34"/>
                 <w:szCs w:val="40"/>
                 <w:highlight w:val="green"/>
-              </w:rPr>
-              <w:t>–</w:t>
-            </w:r>
-            <w:r>
-              <w:rPr>
-                <w:rFonts w:ascii="BRH Malayalam Extra" w:hAnsi="BRH Malayalam Extra" w:cs="BRH Malayalam Extra"/>
-                <w:sz w:val="40"/>
-                <w:szCs w:val="40"/>
+                <w:lang w:val="it-IT"/>
+              </w:rPr>
+              <w:t>–</w:t>
+            </w:r>
+            <w:r>
+              <w:rPr>
+                <w:rFonts w:ascii="BRH Malayalam Extra" w:hAnsi="BRH Malayalam Extra" w:cs="BRH Malayalam Extra"/>
+                <w:sz w:val="40"/>
+                <w:szCs w:val="40"/>
+                <w:lang w:val="it-IT"/>
               </w:rPr>
               <w:t>q</w:t>
             </w:r>
@@ -12467,14 +13240,16 @@
                 <w:rFonts w:ascii="BRH Malayalam Extra" w:hAnsi="BRH Malayalam Extra" w:cs="BRH Malayalam Extra"/>
                 <w:sz w:val="34"/>
                 <w:szCs w:val="40"/>
-              </w:rPr>
-              <w:t>–</w:t>
-            </w:r>
-            <w:r>
-              <w:rPr>
-                <w:rFonts w:ascii="BRH Malayalam Extra" w:hAnsi="BRH Malayalam Extra" w:cs="BRH Malayalam Extra"/>
-                <w:sz w:val="40"/>
-                <w:szCs w:val="40"/>
+                <w:lang w:val="it-IT"/>
+              </w:rPr>
+              <w:t>–</w:t>
+            </w:r>
+            <w:r>
+              <w:rPr>
+                <w:rFonts w:ascii="BRH Malayalam Extra" w:hAnsi="BRH Malayalam Extra" w:cs="BRH Malayalam Extra"/>
+                <w:sz w:val="40"/>
+                <w:szCs w:val="40"/>
+                <w:lang w:val="it-IT"/>
               </w:rPr>
               <w:t>sI K¡—kõxZ§ |</w:t>
             </w:r>
@@ -13440,7 +14215,6 @@
                 <w:sz w:val="28"/>
                 <w:szCs w:val="28"/>
               </w:rPr>
-              <w:lastRenderedPageBreak/>
               <w:t>TB 3.9.4.7</w:t>
             </w:r>
           </w:p>
@@ -14330,6 +15104,7 @@
                 <w:sz w:val="28"/>
                 <w:szCs w:val="28"/>
               </w:rPr>
+              <w:lastRenderedPageBreak/>
               <w:t>21st</w:t>
             </w:r>
             <w:r>
@@ -14366,6 +15141,7 @@
                 <w:sz w:val="40"/>
                 <w:szCs w:val="40"/>
               </w:rPr>
+              <w:lastRenderedPageBreak/>
               <w:t>¥ZR— G</w:t>
             </w:r>
             <w:r>
@@ -14427,6 +15203,7 @@
                 <w:sz w:val="40"/>
                 <w:szCs w:val="40"/>
               </w:rPr>
+              <w:lastRenderedPageBreak/>
               <w:t xml:space="preserve">b—cxZy | </w:t>
             </w:r>
           </w:p>
@@ -14456,6 +15233,7 @@
                 <w:sz w:val="40"/>
                 <w:szCs w:val="40"/>
               </w:rPr>
+              <w:lastRenderedPageBreak/>
               <w:t>¥ZR— G</w:t>
             </w:r>
             <w:r>
@@ -14515,6 +15293,7 @@
                 <w:sz w:val="40"/>
                 <w:szCs w:val="40"/>
               </w:rPr>
+              <w:lastRenderedPageBreak/>
               <w:t>b—cxZy</w:t>
             </w:r>
             <w:r>
@@ -14552,6 +15331,7 @@
                 <w:sz w:val="28"/>
                 <w:szCs w:val="28"/>
               </w:rPr>
+              <w:lastRenderedPageBreak/>
               <w:t>TB 3.9.7.4</w:t>
             </w:r>
           </w:p>
@@ -15300,7 +16080,6 @@
                 <w:sz w:val="28"/>
                 <w:szCs w:val="28"/>
               </w:rPr>
-              <w:lastRenderedPageBreak/>
               <w:t>TB 3.9.13.3</w:t>
             </w:r>
           </w:p>
@@ -16204,6 +16983,7 @@
                 <w:sz w:val="28"/>
                 <w:szCs w:val="28"/>
               </w:rPr>
+              <w:lastRenderedPageBreak/>
               <w:t>TB 3.9.18.1</w:t>
             </w:r>
           </w:p>
@@ -17148,7 +17928,6 @@
                 <w:sz w:val="28"/>
                 <w:szCs w:val="28"/>
               </w:rPr>
-              <w:lastRenderedPageBreak/>
               <w:t>TB 3.10.1.4</w:t>
             </w:r>
           </w:p>
@@ -17555,13 +18334,15 @@
                 <w:rFonts w:ascii="BRH Devanagari Extra" w:hAnsi="BRH Devanagari Extra" w:cs="BRH Devanagari Extra"/>
                 <w:sz w:val="40"/>
                 <w:szCs w:val="36"/>
-              </w:rPr>
-            </w:pPr>
-            <w:r>
-              <w:rPr>
-                <w:rFonts w:ascii="BRH Malayalam Extra" w:hAnsi="BRH Malayalam Extra" w:cs="BRH Malayalam Extra"/>
-                <w:sz w:val="40"/>
-                <w:szCs w:val="40"/>
+                <w:lang w:val="it-IT"/>
+              </w:rPr>
+            </w:pPr>
+            <w:r>
+              <w:rPr>
+                <w:rFonts w:ascii="BRH Malayalam Extra" w:hAnsi="BRH Malayalam Extra" w:cs="BRH Malayalam Extra"/>
+                <w:sz w:val="40"/>
+                <w:szCs w:val="40"/>
+                <w:lang w:val="it-IT"/>
               </w:rPr>
               <w:t>Zû¥i</w:t>
             </w:r>
@@ -17570,14 +18351,16 @@
                 <w:rFonts w:ascii="BRH Malayalam Extra" w:hAnsi="BRH Malayalam Extra" w:cs="BRH Malayalam Extra"/>
                 <w:sz w:val="34"/>
                 <w:szCs w:val="40"/>
-              </w:rPr>
-              <w:t>–</w:t>
-            </w:r>
-            <w:r>
-              <w:rPr>
-                <w:rFonts w:ascii="BRH Malayalam Extra" w:hAnsi="BRH Malayalam Extra" w:cs="BRH Malayalam Extra"/>
-                <w:sz w:val="40"/>
-                <w:szCs w:val="40"/>
+                <w:lang w:val="it-IT"/>
+              </w:rPr>
+              <w:t>–</w:t>
+            </w:r>
+            <w:r>
+              <w:rPr>
+                <w:rFonts w:ascii="BRH Malayalam Extra" w:hAnsi="BRH Malayalam Extra" w:cs="BRH Malayalam Extra"/>
+                <w:sz w:val="40"/>
+                <w:szCs w:val="40"/>
+                <w:lang w:val="it-IT"/>
               </w:rPr>
               <w:t>p Zûx</w:t>
             </w:r>
@@ -17587,6 +18370,7 @@
                 <w:sz w:val="40"/>
                 <w:szCs w:val="40"/>
                 <w:highlight w:val="yellow"/>
+                <w:lang w:val="it-IT"/>
               </w:rPr>
               <w:t>¥i</w:t>
             </w:r>
@@ -17595,6 +18379,7 @@
                 <w:rFonts w:ascii="BRH Malayalam Extra" w:hAnsi="BRH Malayalam Extra" w:cs="BRH Malayalam Extra"/>
                 <w:sz w:val="40"/>
                 <w:szCs w:val="40"/>
+                <w:lang w:val="it-IT"/>
               </w:rPr>
               <w:t>—¤¤PrzJ |</w:t>
             </w:r>
@@ -17617,13 +18402,15 @@
                 <w:rFonts w:ascii="BRH Malayalam Extra" w:hAnsi="BRH Malayalam Extra" w:cs="BRH Malayalam Extra"/>
                 <w:sz w:val="40"/>
                 <w:szCs w:val="40"/>
-              </w:rPr>
-            </w:pPr>
-            <w:r>
-              <w:rPr>
-                <w:rFonts w:ascii="BRH Malayalam Extra" w:hAnsi="BRH Malayalam Extra" w:cs="BRH Malayalam Extra"/>
-                <w:sz w:val="40"/>
-                <w:szCs w:val="40"/>
+                <w:lang w:val="it-IT"/>
+              </w:rPr>
+            </w:pPr>
+            <w:r>
+              <w:rPr>
+                <w:rFonts w:ascii="BRH Malayalam Extra" w:hAnsi="BRH Malayalam Extra" w:cs="BRH Malayalam Extra"/>
+                <w:sz w:val="40"/>
+                <w:szCs w:val="40"/>
+                <w:lang w:val="it-IT"/>
               </w:rPr>
               <w:t>Zû¥i</w:t>
             </w:r>
@@ -17632,14 +18419,16 @@
                 <w:rFonts w:ascii="BRH Malayalam Extra" w:hAnsi="BRH Malayalam Extra" w:cs="BRH Malayalam Extra"/>
                 <w:sz w:val="34"/>
                 <w:szCs w:val="40"/>
-              </w:rPr>
-              <w:t>–</w:t>
-            </w:r>
-            <w:r>
-              <w:rPr>
-                <w:rFonts w:ascii="BRH Malayalam Extra" w:hAnsi="BRH Malayalam Extra" w:cs="BRH Malayalam Extra"/>
-                <w:sz w:val="40"/>
-                <w:szCs w:val="40"/>
+                <w:lang w:val="it-IT"/>
+              </w:rPr>
+              <w:t>–</w:t>
+            </w:r>
+            <w:r>
+              <w:rPr>
+                <w:rFonts w:ascii="BRH Malayalam Extra" w:hAnsi="BRH Malayalam Extra" w:cs="BRH Malayalam Extra"/>
+                <w:sz w:val="40"/>
+                <w:szCs w:val="40"/>
+                <w:lang w:val="it-IT"/>
               </w:rPr>
               <w:t>p Zûx</w:t>
             </w:r>
@@ -17649,6 +18438,7 @@
                 <w:sz w:val="40"/>
                 <w:szCs w:val="40"/>
                 <w:highlight w:val="green"/>
+                <w:lang w:val="it-IT"/>
               </w:rPr>
               <w:t>i</w:t>
             </w:r>
@@ -17657,6 +18447,7 @@
                 <w:rFonts w:ascii="BRH Malayalam Extra" w:hAnsi="BRH Malayalam Extra" w:cs="BRH Malayalam Extra"/>
                 <w:sz w:val="40"/>
                 <w:szCs w:val="40"/>
+                <w:lang w:val="it-IT"/>
               </w:rPr>
               <w:t xml:space="preserve">—¤¤PrzJ | </w:t>
             </w:r>
@@ -18023,13 +18814,15 @@
                 <w:bCs/>
                 <w:sz w:val="40"/>
                 <w:szCs w:val="40"/>
-              </w:rPr>
-            </w:pPr>
-            <w:r>
-              <w:rPr>
-                <w:rFonts w:ascii="BRH Malayalam Extra" w:hAnsi="BRH Malayalam Extra" w:cs="BRH Malayalam Extra"/>
-                <w:sz w:val="40"/>
-                <w:szCs w:val="40"/>
+                <w:lang w:val="it-IT"/>
+              </w:rPr>
+            </w:pPr>
+            <w:r>
+              <w:rPr>
+                <w:rFonts w:ascii="BRH Malayalam Extra" w:hAnsi="BRH Malayalam Extra" w:cs="BRH Malayalam Extra"/>
+                <w:sz w:val="40"/>
+                <w:szCs w:val="40"/>
+                <w:lang w:val="it-IT"/>
               </w:rPr>
               <w:t>e</w:t>
             </w:r>
@@ -18038,14 +18831,16 @@
                 <w:rFonts w:ascii="BRH Malayalam Extra" w:hAnsi="BRH Malayalam Extra" w:cs="BRH Malayalam Extra"/>
                 <w:sz w:val="34"/>
                 <w:szCs w:val="40"/>
-              </w:rPr>
-              <w:t>–</w:t>
-            </w:r>
-            <w:r>
-              <w:rPr>
-                <w:rFonts w:ascii="BRH Malayalam Extra" w:hAnsi="BRH Malayalam Extra" w:cs="BRH Malayalam Extra"/>
-                <w:sz w:val="40"/>
-                <w:szCs w:val="40"/>
+                <w:lang w:val="it-IT"/>
+              </w:rPr>
+              <w:t>–</w:t>
+            </w:r>
+            <w:r>
+              <w:rPr>
+                <w:rFonts w:ascii="BRH Malayalam Extra" w:hAnsi="BRH Malayalam Extra" w:cs="BRH Malayalam Extra"/>
+                <w:sz w:val="40"/>
+                <w:szCs w:val="40"/>
+                <w:lang w:val="it-IT"/>
               </w:rPr>
               <w:t>pyöZ—I e</w:t>
             </w:r>
@@ -18055,6 +18850,7 @@
                 <w:sz w:val="40"/>
                 <w:szCs w:val="40"/>
                 <w:highlight w:val="yellow"/>
+                <w:lang w:val="it-IT"/>
               </w:rPr>
               <w:t>py</w:t>
             </w:r>
@@ -18063,6 +18859,7 @@
                 <w:rFonts w:ascii="BRH Malayalam Extra" w:hAnsi="BRH Malayalam Extra" w:cs="BRH Malayalam Extra"/>
                 <w:sz w:val="40"/>
                 <w:szCs w:val="40"/>
+                <w:lang w:val="it-IT"/>
               </w:rPr>
               <w:t>jy</w:t>
             </w:r>
@@ -18071,14 +18868,16 @@
                 <w:rFonts w:ascii="BRH Malayalam Extra" w:hAnsi="BRH Malayalam Extra" w:cs="BRH Malayalam Extra"/>
                 <w:sz w:val="34"/>
                 <w:szCs w:val="40"/>
-              </w:rPr>
-              <w:t>–</w:t>
-            </w:r>
-            <w:r>
-              <w:rPr>
-                <w:rFonts w:ascii="BRH Malayalam Extra" w:hAnsi="BRH Malayalam Extra" w:cs="BRH Malayalam Extra"/>
-                <w:sz w:val="40"/>
-                <w:szCs w:val="40"/>
+                <w:lang w:val="it-IT"/>
+              </w:rPr>
+              <w:t>–</w:t>
+            </w:r>
+            <w:r>
+              <w:rPr>
+                <w:rFonts w:ascii="BRH Malayalam Extra" w:hAnsi="BRH Malayalam Extra" w:cs="BRH Malayalam Extra"/>
+                <w:sz w:val="40"/>
+                <w:szCs w:val="40"/>
+                <w:lang w:val="it-IT"/>
               </w:rPr>
               <w:t>rõ</w:t>
             </w:r>
@@ -18088,6 +18887,7 @@
                 <w:bCs/>
                 <w:sz w:val="40"/>
                 <w:szCs w:val="40"/>
+                <w:lang w:val="it-IT"/>
               </w:rPr>
               <w:t>©-</w:t>
             </w:r>
@@ -18154,13 +18954,15 @@
                 <w:bCs/>
                 <w:sz w:val="40"/>
                 <w:szCs w:val="40"/>
-              </w:rPr>
-            </w:pPr>
-            <w:r>
-              <w:rPr>
-                <w:rFonts w:ascii="BRH Malayalam Extra" w:hAnsi="BRH Malayalam Extra" w:cs="BRH Malayalam Extra"/>
-                <w:sz w:val="40"/>
-                <w:szCs w:val="40"/>
+                <w:lang w:val="it-IT"/>
+              </w:rPr>
+            </w:pPr>
+            <w:r>
+              <w:rPr>
+                <w:rFonts w:ascii="BRH Malayalam Extra" w:hAnsi="BRH Malayalam Extra" w:cs="BRH Malayalam Extra"/>
+                <w:sz w:val="40"/>
+                <w:szCs w:val="40"/>
+                <w:lang w:val="it-IT"/>
               </w:rPr>
               <w:t>e</w:t>
             </w:r>
@@ -18169,14 +18971,16 @@
                 <w:rFonts w:ascii="BRH Malayalam Extra" w:hAnsi="BRH Malayalam Extra" w:cs="BRH Malayalam Extra"/>
                 <w:sz w:val="34"/>
                 <w:szCs w:val="40"/>
-              </w:rPr>
-              <w:t>–</w:t>
-            </w:r>
-            <w:r>
-              <w:rPr>
-                <w:rFonts w:ascii="BRH Malayalam Extra" w:hAnsi="BRH Malayalam Extra" w:cs="BRH Malayalam Extra"/>
-                <w:sz w:val="40"/>
-                <w:szCs w:val="40"/>
+                <w:lang w:val="it-IT"/>
+              </w:rPr>
+              <w:t>–</w:t>
+            </w:r>
+            <w:r>
+              <w:rPr>
+                <w:rFonts w:ascii="BRH Malayalam Extra" w:hAnsi="BRH Malayalam Extra" w:cs="BRH Malayalam Extra"/>
+                <w:sz w:val="40"/>
+                <w:szCs w:val="40"/>
+                <w:lang w:val="it-IT"/>
               </w:rPr>
               <w:t>pyöZ—I e</w:t>
             </w:r>
@@ -18186,6 +18990,7 @@
                 <w:sz w:val="40"/>
                 <w:szCs w:val="40"/>
                 <w:highlight w:val="green"/>
+                <w:lang w:val="it-IT"/>
               </w:rPr>
               <w:t>p</w:t>
             </w:r>
@@ -18194,6 +18999,7 @@
                 <w:rFonts w:ascii="BRH Malayalam Extra" w:hAnsi="BRH Malayalam Extra" w:cs="BRH Malayalam Extra"/>
                 <w:sz w:val="40"/>
                 <w:szCs w:val="40"/>
+                <w:lang w:val="it-IT"/>
               </w:rPr>
               <w:t>jy</w:t>
             </w:r>
@@ -18202,14 +19008,16 @@
                 <w:rFonts w:ascii="BRH Malayalam Extra" w:hAnsi="BRH Malayalam Extra" w:cs="BRH Malayalam Extra"/>
                 <w:sz w:val="34"/>
                 <w:szCs w:val="40"/>
-              </w:rPr>
-              <w:t>–</w:t>
-            </w:r>
-            <w:r>
-              <w:rPr>
-                <w:rFonts w:ascii="BRH Malayalam Extra" w:hAnsi="BRH Malayalam Extra" w:cs="BRH Malayalam Extra"/>
-                <w:sz w:val="40"/>
-                <w:szCs w:val="40"/>
+                <w:lang w:val="it-IT"/>
+              </w:rPr>
+              <w:t>–</w:t>
+            </w:r>
+            <w:r>
+              <w:rPr>
+                <w:rFonts w:ascii="BRH Malayalam Extra" w:hAnsi="BRH Malayalam Extra" w:cs="BRH Malayalam Extra"/>
+                <w:sz w:val="40"/>
+                <w:szCs w:val="40"/>
+                <w:lang w:val="it-IT"/>
               </w:rPr>
               <w:t>rõ</w:t>
             </w:r>
@@ -18219,6 +19027,7 @@
                 <w:bCs/>
                 <w:sz w:val="40"/>
                 <w:szCs w:val="40"/>
+                <w:lang w:val="it-IT"/>
               </w:rPr>
               <w:t>©-</w:t>
             </w:r>
@@ -18295,6 +19104,7 @@
                 <w:sz w:val="28"/>
                 <w:szCs w:val="28"/>
               </w:rPr>
+              <w:lastRenderedPageBreak/>
               <w:t>TB 3.10.11.7</w:t>
             </w:r>
           </w:p>
@@ -19120,7 +19930,6 @@
                 <w:sz w:val="28"/>
                 <w:szCs w:val="28"/>
               </w:rPr>
-              <w:lastRenderedPageBreak/>
               <w:t>TB 3.11.1.10</w:t>
             </w:r>
           </w:p>
@@ -20063,7 +20872,17 @@
                 <w:szCs w:val="40"/>
                 <w:lang w:bidi="hi-IN"/>
               </w:rPr>
-              <w:t xml:space="preserve"> DÀ—k sZûxdJ</w:t>
+              <w:t xml:space="preserve"> DÀ—k </w:t>
+            </w:r>
+            <w:r>
+              <w:rPr>
+                <w:rFonts w:ascii="BRH Malayalam Extra" w:hAnsi="BRH Malayalam Extra" w:cs="BRH Malayalam Extra"/>
+                <w:sz w:val="40"/>
+                <w:szCs w:val="40"/>
+                <w:lang w:bidi="hi-IN"/>
+              </w:rPr>
+              <w:lastRenderedPageBreak/>
+              <w:t>sZûxdJ</w:t>
             </w:r>
             <w:r>
               <w:rPr>
@@ -20117,15 +20936,17 @@
                 <w:rFonts w:ascii="BRH Devanagari Extra" w:hAnsi="BRH Devanagari Extra" w:cs="BRH Devanagari Extra"/>
                 <w:sz w:val="40"/>
                 <w:szCs w:val="36"/>
-              </w:rPr>
-            </w:pPr>
-            <w:r>
-              <w:rPr>
-                <w:rFonts w:ascii="BRH Malayalam Extra" w:hAnsi="BRH Malayalam Extra" w:cs="BRH Malayalam Extra"/>
-                <w:sz w:val="40"/>
-                <w:szCs w:val="40"/>
-                <w:lang w:bidi="hi-IN"/>
-              </w:rPr>
+                <w:lang w:val="it-IT"/>
+              </w:rPr>
+            </w:pPr>
+            <w:r>
+              <w:rPr>
+                <w:rFonts w:ascii="BRH Malayalam Extra" w:hAnsi="BRH Malayalam Extra" w:cs="BRH Malayalam Extra"/>
+                <w:sz w:val="40"/>
+                <w:szCs w:val="40"/>
+                <w:lang w:val="it-IT" w:bidi="hi-IN"/>
+              </w:rPr>
+              <w:lastRenderedPageBreak/>
               <w:t>DÀ—k pª</w:t>
             </w:r>
             <w:r>
@@ -20135,6 +20956,7 @@
                 <w:sz w:val="40"/>
                 <w:szCs w:val="40"/>
                 <w:highlight w:val="green"/>
+                <w:lang w:val="it-IT"/>
               </w:rPr>
               <w:t>Ã</w:t>
             </w:r>
@@ -20144,7 +20966,7 @@
                 <w:sz w:val="40"/>
                 <w:szCs w:val="40"/>
                 <w:highlight w:val="green"/>
-                <w:lang w:bidi="hi-IN"/>
+                <w:lang w:val="it-IT" w:bidi="hi-IN"/>
               </w:rPr>
               <w:t>x</w:t>
             </w:r>
@@ -20153,7 +20975,7 @@
                 <w:rFonts w:ascii="BRH Malayalam Extra" w:hAnsi="BRH Malayalam Extra" w:cs="BRH Malayalam Extra"/>
                 <w:sz w:val="40"/>
                 <w:szCs w:val="40"/>
-                <w:lang w:bidi="hi-IN"/>
+                <w:lang w:val="it-IT" w:bidi="hi-IN"/>
               </w:rPr>
               <w:t>d</w:t>
             </w:r>
@@ -20162,27 +20984,28 @@
                 <w:rFonts w:ascii="BRH Malayalam Extra" w:hAnsi="BRH Malayalam Extra" w:cs="BRH Malayalam Extra"/>
                 <w:sz w:val="34"/>
                 <w:szCs w:val="40"/>
-                <w:lang w:bidi="hi-IN"/>
-              </w:rPr>
-              <w:t>–</w:t>
-            </w:r>
-            <w:r>
-              <w:rPr>
-                <w:rFonts w:ascii="BRH Malayalam Extra" w:hAnsi="BRH Malayalam Extra" w:cs="BRH Malayalam Extra"/>
-                <w:sz w:val="40"/>
-                <w:szCs w:val="40"/>
-                <w:lang w:bidi="hi-IN"/>
-              </w:rPr>
-              <w:t xml:space="preserve"> DÀ—k sZûxdJ</w:t>
-            </w:r>
-            <w:r>
-              <w:rPr>
-                <w:rFonts w:ascii="BRH Malayalam Extra" w:hAnsi="BRH Malayalam Extra" w:cs="BRH Malayalam Extra"/>
-                <w:sz w:val="40"/>
-                <w:szCs w:val="40"/>
-                <w:lang w:bidi="hi-IN"/>
-              </w:rPr>
-              <w:t xml:space="preserve"> </w:t>
+                <w:lang w:val="it-IT" w:bidi="hi-IN"/>
+              </w:rPr>
+              <w:t>–</w:t>
+            </w:r>
+            <w:r>
+              <w:rPr>
+                <w:rFonts w:ascii="BRH Malayalam Extra" w:hAnsi="BRH Malayalam Extra" w:cs="BRH Malayalam Extra"/>
+                <w:sz w:val="40"/>
+                <w:szCs w:val="40"/>
+                <w:lang w:val="it-IT" w:bidi="hi-IN"/>
+              </w:rPr>
+              <w:t xml:space="preserve"> DÀ—k </w:t>
+            </w:r>
+            <w:r>
+              <w:rPr>
+                <w:rFonts w:ascii="BRH Malayalam Extra" w:hAnsi="BRH Malayalam Extra" w:cs="BRH Malayalam Extra"/>
+                <w:sz w:val="40"/>
+                <w:szCs w:val="40"/>
+                <w:lang w:val="it-IT" w:bidi="hi-IN"/>
+              </w:rPr>
+              <w:lastRenderedPageBreak/>
+              <w:t xml:space="preserve">sZûxdJ </w:t>
             </w:r>
             <w:r>
               <w:rPr>
@@ -20191,7 +21014,7 @@
                 <w:bCs/>
                 <w:sz w:val="40"/>
                 <w:szCs w:val="40"/>
-                <w:lang w:bidi="hi-IN"/>
+                <w:lang w:val="it-IT" w:bidi="hi-IN"/>
               </w:rPr>
               <w:t>( )</w:t>
             </w:r>
@@ -20200,7 +21023,7 @@
                 <w:rFonts w:ascii="BRH Malayalam Extra" w:hAnsi="BRH Malayalam Extra" w:cs="BRH Malayalam Extra"/>
                 <w:sz w:val="40"/>
                 <w:szCs w:val="40"/>
-                <w:lang w:bidi="hi-IN"/>
+                <w:lang w:val="it-IT" w:bidi="hi-IN"/>
               </w:rPr>
               <w:t xml:space="preserve"> | </w:t>
             </w:r>
@@ -20231,6 +21054,7 @@
                 <w:sz w:val="28"/>
                 <w:szCs w:val="28"/>
               </w:rPr>
+              <w:lastRenderedPageBreak/>
               <w:t>TB 3.11.8.3</w:t>
             </w:r>
           </w:p>
@@ -20737,7 +21561,7 @@
                 <w:rFonts w:ascii="BRH Devanagari Extra" w:hAnsi="BRH Devanagari Extra" w:cs="BRH Devanagari Extra"/>
                 <w:sz w:val="40"/>
                 <w:szCs w:val="44"/>
-                <w:lang w:bidi="ml-IN"/>
+                <w:lang w:val="it-IT" w:bidi="ml-IN"/>
               </w:rPr>
             </w:pPr>
             <w:r>
@@ -20746,6 +21570,7 @@
                 <w:sz w:val="40"/>
                 <w:szCs w:val="40"/>
                 <w:highlight w:val="yellow"/>
+                <w:lang w:val="it-IT"/>
               </w:rPr>
               <w:t>D—</w:t>
             </w:r>
@@ -20754,6 +21579,7 @@
                 <w:rFonts w:ascii="BRH Malayalam Extra" w:hAnsi="BRH Malayalam Extra" w:cs="BRH Malayalam Extra"/>
                 <w:sz w:val="40"/>
                 <w:szCs w:val="40"/>
+                <w:lang w:val="it-IT"/>
               </w:rPr>
               <w:t>e Kxi</w:t>
             </w:r>
@@ -20762,14 +21588,16 @@
                 <w:rFonts w:ascii="BRH Malayalam Extra" w:hAnsi="BRH Malayalam Extra" w:cs="BRH Malayalam Extra"/>
                 <w:sz w:val="34"/>
                 <w:szCs w:val="40"/>
-              </w:rPr>
-              <w:t>–</w:t>
-            </w:r>
-            <w:r>
-              <w:rPr>
-                <w:rFonts w:ascii="BRH Malayalam Extra" w:hAnsi="BRH Malayalam Extra" w:cs="BRH Malayalam Extra"/>
-                <w:sz w:val="40"/>
-                <w:szCs w:val="40"/>
+                <w:lang w:val="it-IT"/>
+              </w:rPr>
+              <w:t>–</w:t>
+            </w:r>
+            <w:r>
+              <w:rPr>
+                <w:rFonts w:ascii="BRH Malayalam Extra" w:hAnsi="BRH Malayalam Extra" w:cs="BRH Malayalam Extra"/>
+                <w:sz w:val="40"/>
+                <w:szCs w:val="40"/>
+                <w:lang w:val="it-IT"/>
               </w:rPr>
               <w:t>b¡Nx— b¥c |</w:t>
             </w:r>
@@ -21104,7 +21932,6 @@
                 <w:sz w:val="28"/>
                 <w:szCs w:val="28"/>
               </w:rPr>
-              <w:lastRenderedPageBreak/>
               <w:t>TB 3.12.9.2</w:t>
             </w:r>
           </w:p>
@@ -21828,6 +22655,7 @@
                 <w:sz w:val="32"/>
                 <w:szCs w:val="36"/>
               </w:rPr>
+              <w:lastRenderedPageBreak/>
               <w:t>9th Sentence of</w:t>
             </w:r>
           </w:p>
@@ -21869,6 +22697,7 @@
                 <w:sz w:val="36"/>
                 <w:szCs w:val="36"/>
               </w:rPr>
+              <w:lastRenderedPageBreak/>
               <w:t>Ae—ÒxÅcû¥d– d¥k˜</w:t>
             </w:r>
           </w:p>
@@ -21940,6 +22769,7 @@
                 <w:sz w:val="36"/>
                 <w:szCs w:val="36"/>
               </w:rPr>
+              <w:lastRenderedPageBreak/>
               <w:t>Ae—ÒxÅ</w:t>
             </w:r>
             <w:r>
@@ -22056,6 +22886,7 @@
                 <w:sz w:val="32"/>
                 <w:szCs w:val="36"/>
               </w:rPr>
+              <w:lastRenderedPageBreak/>
               <w:t xml:space="preserve">T.B.3.7.11.2 </w:t>
             </w:r>
           </w:p>
@@ -22291,13 +23122,15 @@
                 <w:sz w:val="40"/>
                 <w:szCs w:val="40"/>
                 <w:highlight w:val="yellow"/>
-              </w:rPr>
-            </w:pPr>
-            <w:r>
-              <w:rPr>
-                <w:rFonts w:ascii="BRH Malayalam Extra" w:hAnsi="BRH Malayalam Extra" w:cs="BRH Malayalam Extra"/>
-                <w:sz w:val="40"/>
-                <w:szCs w:val="40"/>
+                <w:lang w:val="it-IT"/>
+              </w:rPr>
+            </w:pPr>
+            <w:r>
+              <w:rPr>
+                <w:rFonts w:ascii="BRH Malayalam Extra" w:hAnsi="BRH Malayalam Extra" w:cs="BRH Malayalam Extra"/>
+                <w:sz w:val="40"/>
+                <w:szCs w:val="40"/>
+                <w:lang w:val="it-IT"/>
               </w:rPr>
               <w:t xml:space="preserve">e–ªYI </w:t>
             </w:r>
@@ -22307,6 +23140,7 @@
                 <w:sz w:val="40"/>
                 <w:szCs w:val="40"/>
                 <w:highlight w:val="yellow"/>
+                <w:lang w:val="it-IT"/>
               </w:rPr>
               <w:t>Æ</w:t>
             </w:r>
@@ -22316,6 +23150,7 @@
                 <w:sz w:val="40"/>
                 <w:szCs w:val="40"/>
                 <w:highlight w:val="yellow"/>
+                <w:lang w:val="it-IT"/>
               </w:rPr>
               <w:t>p–d</w:t>
             </w:r>
@@ -22324,6 +23159,7 @@
                 <w:rFonts w:ascii="BRH Malayalam Extra" w:hAnsi="BRH Malayalam Extra" w:cs="BRH Malayalam Extra"/>
                 <w:sz w:val="40"/>
                 <w:szCs w:val="40"/>
+                <w:lang w:val="it-IT"/>
               </w:rPr>
               <w:t>sð¥Z—kyp</w:t>
             </w:r>
@@ -22340,13 +23176,15 @@
                 <w:rFonts w:ascii="BRH Devanagari Extra" w:hAnsi="BRH Devanagari Extra" w:cs="BRH Devanagari Extra"/>
                 <w:sz w:val="40"/>
                 <w:szCs w:val="40"/>
-              </w:rPr>
-            </w:pPr>
-            <w:r>
-              <w:rPr>
-                <w:rFonts w:ascii="BRH Malayalam Extra" w:hAnsi="BRH Malayalam Extra" w:cs="BRH Malayalam Extra"/>
-                <w:sz w:val="40"/>
-                <w:szCs w:val="40"/>
+                <w:lang w:val="it-IT"/>
+              </w:rPr>
+            </w:pPr>
+            <w:r>
+              <w:rPr>
+                <w:rFonts w:ascii="BRH Malayalam Extra" w:hAnsi="BRH Malayalam Extra" w:cs="BRH Malayalam Extra"/>
+                <w:sz w:val="40"/>
+                <w:szCs w:val="40"/>
+                <w:lang w:val="it-IT"/>
               </w:rPr>
               <w:t xml:space="preserve">e–ªYI </w:t>
             </w:r>
@@ -22356,6 +23194,7 @@
                 <w:sz w:val="40"/>
                 <w:szCs w:val="40"/>
                 <w:highlight w:val="green"/>
+                <w:lang w:val="it-IT"/>
               </w:rPr>
               <w:t>Æ</w:t>
             </w:r>
@@ -22365,6 +23204,7 @@
                 <w:sz w:val="40"/>
                 <w:szCs w:val="40"/>
                 <w:highlight w:val="green"/>
+                <w:lang w:val="it-IT"/>
               </w:rPr>
               <w:t>pd–</w:t>
             </w:r>
@@ -22373,6 +23213,7 @@
                 <w:rFonts w:ascii="BRH Malayalam Extra" w:hAnsi="BRH Malayalam Extra" w:cs="BRH Malayalam Extra"/>
                 <w:sz w:val="40"/>
                 <w:szCs w:val="40"/>
+                <w:lang w:val="it-IT"/>
               </w:rPr>
               <w:t>sð¥Z—kyp</w:t>
             </w:r>
@@ -22401,8 +23242,6 @@
         </w:rPr>
         <w:t>============</w:t>
       </w:r>
-      <w:bookmarkStart w:id="0" w:name="_GoBack"/>
-      <w:bookmarkEnd w:id="0"/>
     </w:p>
     <w:p>
       <w:pPr>
@@ -22435,7 +23274,6 @@
           <w:szCs w:val="32"/>
           <w:u w:val="single"/>
         </w:rPr>
-        <w:lastRenderedPageBreak/>
         <w:t>Taittirya Brahamanam Book</w:t>
       </w:r>
       <w:r>
@@ -23140,6 +23978,7 @@
                 <w:sz w:val="28"/>
                 <w:szCs w:val="28"/>
               </w:rPr>
+              <w:lastRenderedPageBreak/>
               <w:t xml:space="preserve">3-7-3-4 </w:t>
             </w:r>
             <w:r>
@@ -23954,7 +24793,6 @@
                 <w:sz w:val="28"/>
                 <w:szCs w:val="28"/>
               </w:rPr>
-              <w:lastRenderedPageBreak/>
               <w:t xml:space="preserve">3-7-6-5 </w:t>
             </w:r>
             <w:r>
@@ -24091,6 +24929,7 @@
                 <w:rFonts w:ascii="BRH Malayalam Extra" w:hAnsi="BRH Malayalam Extra" w:cs="BRH Malayalam Extra"/>
                 <w:sz w:val="40"/>
                 <w:szCs w:val="40"/>
+                <w:lang w:val="it-IT"/>
               </w:rPr>
               <w:t>e£–¥rç e</w:t>
             </w:r>
@@ -24100,6 +24939,7 @@
                 <w:sz w:val="40"/>
                 <w:szCs w:val="40"/>
                 <w:highlight w:val="green"/>
+                <w:lang w:val="it-IT"/>
               </w:rPr>
               <w:t>—k</w:t>
             </w:r>
@@ -24108,6 +24948,7 @@
                 <w:rFonts w:ascii="BRH Malayalam Extra" w:hAnsi="BRH Malayalam Extra" w:cs="BRH Malayalam Extra"/>
                 <w:sz w:val="40"/>
                 <w:szCs w:val="40"/>
+                <w:lang w:val="it-IT"/>
               </w:rPr>
               <w:t>–</w:t>
             </w:r>
@@ -24117,6 +24958,7 @@
                 <w:sz w:val="40"/>
                 <w:szCs w:val="40"/>
                 <w:highlight w:val="yellow"/>
+                <w:lang w:val="it-IT"/>
               </w:rPr>
               <w:t>¥i</w:t>
             </w:r>
@@ -24125,6 +24967,7 @@
                 <w:rFonts w:ascii="BRH Malayalam Extra" w:hAnsi="BRH Malayalam Extra" w:cs="BRH Malayalam Extra"/>
                 <w:sz w:val="40"/>
                 <w:szCs w:val="40"/>
+                <w:lang w:val="it-IT"/>
               </w:rPr>
               <w:t xml:space="preserve"> ¥põx—i©</w:t>
             </w:r>
@@ -24133,6 +24976,7 @@
                 <w:rFonts w:cs="Arial"/>
                 <w:sz w:val="28"/>
                 <w:szCs w:val="28"/>
+                <w:lang w:val="it-IT"/>
               </w:rPr>
               <w:t xml:space="preserve"> </w:t>
             </w:r>
@@ -24141,6 +24985,7 @@
                 <w:rFonts w:cs="Arial"/>
                 <w:sz w:val="28"/>
                 <w:szCs w:val="28"/>
+                <w:lang w:val="it-IT"/>
               </w:rPr>
               <w:t>(‘ra’ in parame is prime swaram.</w:t>
             </w:r>
@@ -24149,8 +24994,16 @@
                 <w:rFonts w:cs="Arial"/>
                 <w:sz w:val="28"/>
                 <w:szCs w:val="28"/>
+                <w:lang w:val="it-IT"/>
               </w:rPr>
               <w:br/>
+            </w:r>
+            <w:r>
+              <w:rPr>
+                <w:rFonts w:cs="Arial"/>
+                <w:sz w:val="28"/>
+                <w:szCs w:val="28"/>
+              </w:rPr>
               <w:t xml:space="preserve">This is more appropriate </w:t>
             </w:r>
           </w:p>
@@ -24288,7 +25141,7 @@
               </w:rPr>
               <w:t>C</w:t>
             </w:r>
-            <w:bookmarkStart w:id="1" w:name="_Hlk5105334"/>
+            <w:bookmarkStart w:id="0" w:name="_Hlk5105334"/>
             <w:r>
               <w:rPr>
                 <w:rFonts w:ascii="BRH Malayalam Extra" w:hAnsi="BRH Malayalam Extra" w:cs="BRH Malayalam Extra"/>
@@ -24298,7 +25151,7 @@
               </w:rPr>
               <w:t>r</w:t>
             </w:r>
-            <w:bookmarkEnd w:id="1"/>
+            <w:bookmarkEnd w:id="0"/>
             <w:r>
               <w:rPr>
                 <w:rFonts w:ascii="BRH Malayalam Extra" w:hAnsi="BRH Malayalam Extra" w:cs="BRH Malayalam Extra"/>
@@ -24575,6 +25428,7 @@
                 <w:sz w:val="28"/>
                 <w:szCs w:val="28"/>
               </w:rPr>
+              <w:lastRenderedPageBreak/>
               <w:t>3-7-8-3 Dasini 95</w:t>
             </w:r>
           </w:p>
@@ -25282,7 +26136,6 @@
                 <w:sz w:val="28"/>
                 <w:szCs w:val="28"/>
               </w:rPr>
-              <w:lastRenderedPageBreak/>
               <w:t xml:space="preserve">3-7-14-1 - </w:t>
             </w:r>
             <w:r>
@@ -25844,6 +26697,7 @@
                 <w:sz w:val="28"/>
                 <w:szCs w:val="28"/>
               </w:rPr>
+              <w:lastRenderedPageBreak/>
               <w:t xml:space="preserve">3-8-2-2 </w:t>
             </w:r>
             <w:r>
@@ -26599,7 +27453,6 @@
                 <w:sz w:val="28"/>
                 <w:szCs w:val="36"/>
               </w:rPr>
-              <w:lastRenderedPageBreak/>
               <w:t>3-8-9-</w:t>
             </w:r>
             <w:r>
@@ -27215,6 +28068,7 @@
                 <w:szCs w:val="28"/>
                 <w:lang w:val="en-IN" w:eastAsia="en-IN"/>
               </w:rPr>
+              <w:lastRenderedPageBreak/>
               <w:t>3-8-23-3 Dasini 91</w:t>
             </w:r>
           </w:p>
@@ -27555,7 +28409,7 @@
               </w:rPr>
               <w:t>j¤¤öZ–rx-„„</w:t>
             </w:r>
-            <w:bookmarkStart w:id="2" w:name="_Hlk5105262"/>
+            <w:bookmarkStart w:id="1" w:name="_Hlk5105262"/>
             <w:r>
               <w:rPr>
                 <w:rFonts w:ascii="BRH Malayalam Extra" w:hAnsi="BRH Malayalam Extra" w:cs="BRH Malayalam Extra"/>
@@ -27564,7 +28418,7 @@
               </w:rPr>
               <w:t>t</w:t>
             </w:r>
-            <w:bookmarkEnd w:id="2"/>
+            <w:bookmarkEnd w:id="1"/>
             <w:r>
               <w:rPr>
                 <w:rFonts w:ascii="BRH Malayalam Extra" w:hAnsi="BRH Malayalam Extra" w:cs="BRH Malayalam Extra"/>
@@ -27763,14 +28617,15 @@
                 <w:rFonts w:ascii="BRH Devanagari Extra" w:hAnsi="BRH Devanagari Extra" w:cs="BRH Devanagari Extra"/>
                 <w:sz w:val="44"/>
                 <w:szCs w:val="36"/>
-              </w:rPr>
-            </w:pPr>
-            <w:r>
-              <w:rPr>
-                <w:rFonts w:ascii="BRH Malayalam Extra" w:hAnsi="BRH Malayalam Extra" w:cs="BRH Malayalam Extra"/>
-                <w:sz w:val="40"/>
-                <w:szCs w:val="40"/>
-                <w:lang w:bidi="ml-IN"/>
+                <w:lang w:val="it-IT"/>
+              </w:rPr>
+            </w:pPr>
+            <w:r>
+              <w:rPr>
+                <w:rFonts w:ascii="BRH Malayalam Extra" w:hAnsi="BRH Malayalam Extra" w:cs="BRH Malayalam Extra"/>
+                <w:sz w:val="40"/>
+                <w:szCs w:val="40"/>
+                <w:lang w:val="it-IT" w:bidi="ml-IN"/>
               </w:rPr>
               <w:t>eº—e</w:t>
             </w:r>
@@ -27780,7 +28635,7 @@
                 <w:sz w:val="40"/>
                 <w:szCs w:val="40"/>
                 <w:highlight w:val="yellow"/>
-                <w:lang w:bidi="ml-IN"/>
+                <w:lang w:val="it-IT" w:bidi="ml-IN"/>
               </w:rPr>
               <w:t>Òx</w:t>
             </w:r>
@@ -27789,18 +28644,9 @@
                 <w:rFonts w:ascii="BRH Malayalam Extra" w:hAnsi="BRH Malayalam Extra" w:cs="BRH Malayalam Extra"/>
                 <w:sz w:val="40"/>
                 <w:szCs w:val="40"/>
-                <w:lang w:bidi="ml-IN"/>
-              </w:rPr>
-              <w:t>–</w:t>
-            </w:r>
-            <w:r>
-              <w:rPr>
-                <w:rFonts w:ascii="BRH Malayalam Extra" w:hAnsi="BRH Malayalam Extra" w:cs="BRH Malayalam Extra"/>
-                <w:sz w:val="40"/>
-                <w:szCs w:val="40"/>
-                <w:lang w:bidi="ml-IN"/>
-              </w:rPr>
-              <w:t>qZ—-ösëy–p£Z</w:t>
+                <w:lang w:val="it-IT" w:bidi="ml-IN"/>
+              </w:rPr>
+              <w:t>–qZ—-ösëy–p£Z</w:t>
             </w:r>
           </w:p>
         </w:tc>
@@ -27815,14 +28661,15 @@
                 <w:rFonts w:ascii="BRH Devanagari Extra" w:hAnsi="BRH Devanagari Extra" w:cs="BRH Devanagari Extra"/>
                 <w:sz w:val="44"/>
                 <w:szCs w:val="36"/>
-              </w:rPr>
-            </w:pPr>
-            <w:r>
-              <w:rPr>
-                <w:rFonts w:ascii="BRH Malayalam Extra" w:hAnsi="BRH Malayalam Extra" w:cs="BRH Malayalam Extra"/>
-                <w:sz w:val="40"/>
-                <w:szCs w:val="40"/>
-                <w:lang w:bidi="ml-IN"/>
+                <w:lang w:val="it-IT"/>
+              </w:rPr>
+            </w:pPr>
+            <w:r>
+              <w:rPr>
+                <w:rFonts w:ascii="BRH Malayalam Extra" w:hAnsi="BRH Malayalam Extra" w:cs="BRH Malayalam Extra"/>
+                <w:sz w:val="40"/>
+                <w:szCs w:val="40"/>
+                <w:lang w:val="it-IT" w:bidi="ml-IN"/>
               </w:rPr>
               <w:t>eº—e</w:t>
             </w:r>
@@ -27832,7 +28679,7 @@
                 <w:sz w:val="40"/>
                 <w:szCs w:val="40"/>
                 <w:highlight w:val="green"/>
-                <w:lang w:bidi="ml-IN"/>
+                <w:lang w:val="it-IT" w:bidi="ml-IN"/>
               </w:rPr>
               <w:t>ºx–</w:t>
             </w:r>
@@ -27841,7 +28688,7 @@
                 <w:rFonts w:ascii="BRH Malayalam Extra" w:hAnsi="BRH Malayalam Extra" w:cs="BRH Malayalam Extra"/>
                 <w:sz w:val="40"/>
                 <w:szCs w:val="40"/>
-                <w:lang w:bidi="ml-IN"/>
+                <w:lang w:val="it-IT" w:bidi="ml-IN"/>
               </w:rPr>
               <w:t>qZ—-ösëy–p£Z</w:t>
             </w:r>
@@ -27870,7 +28717,6 @@
                 <w:sz w:val="28"/>
                 <w:szCs w:val="28"/>
               </w:rPr>
-              <w:lastRenderedPageBreak/>
               <w:t>Few instances of Nasal representation</w:t>
             </w:r>
           </w:p>
@@ -28583,7 +29429,18 @@
                 <w:szCs w:val="28"/>
                 <w:lang w:bidi="ta-IN"/>
               </w:rPr>
-              <w:t xml:space="preserve">  in lower note or pause as per your Guru’s teachings. “</w:t>
+              <w:t xml:space="preserve">  in lower note or pause as per your Guru’s </w:t>
+            </w:r>
+            <w:r>
+              <w:rPr>
+                <w:rFonts w:cs="Arial"/>
+                <w:bCs/>
+                <w:sz w:val="28"/>
+                <w:szCs w:val="28"/>
+                <w:lang w:bidi="ta-IN"/>
+              </w:rPr>
+              <w:lastRenderedPageBreak/>
+              <w:t>teachings. “</w:t>
             </w:r>
             <w:r>
               <w:rPr>
@@ -28643,6 +29500,7 @@
           <w:b/>
           <w:sz w:val="36"/>
         </w:rPr>
+        <w:lastRenderedPageBreak/>
         <w:t>=============</w:t>
       </w:r>
     </w:p>
@@ -28659,7 +29517,7 @@
 </file>
 
 <file path=word/endnotes.xml><?xml version="1.0" encoding="utf-8"?>
-<w:endnotes xmlns:wpc="http://schemas.microsoft.com/office/word/2010/wordprocessingCanvas" xmlns:cx="http://schemas.microsoft.com/office/drawing/2014/chartex" xmlns:cx1="http://schemas.microsoft.com/office/drawing/2015/9/8/chartex" xmlns:mc="http://schemas.openxmlformats.org/markup-compatibility/2006" xmlns:o="urn:schemas-microsoft-com:office:office" xmlns:r="http://schemas.openxmlformats.org/officeDocument/2006/relationships" xmlns:m="http://schemas.openxmlformats.org/officeDocument/2006/math" xmlns:v="urn:schemas-microsoft-com:vml" xmlns:wp14="http://schemas.microsoft.com/office/word/2010/wordprocessingDrawing" xmlns:wp="http://schemas.openxmlformats.org/drawingml/2006/wordprocessingDrawing" xmlns:w10="urn:schemas-microsoft-com:office:word" xmlns:w="http://schemas.openxmlformats.org/wordprocessingml/2006/main" xmlns:w14="http://schemas.microsoft.com/office/word/2010/wordml" xmlns:w15="http://schemas.microsoft.com/office/word/2012/wordml" xmlns:w16se="http://schemas.microsoft.com/office/word/2015/wordml/symex" xmlns:wpg="http://schemas.microsoft.com/office/word/2010/wordprocessingGroup" xmlns:wpi="http://schemas.microsoft.com/office/word/2010/wordprocessingInk" xmlns:wne="http://schemas.microsoft.com/office/word/2006/wordml" xmlns:wps="http://schemas.microsoft.com/office/word/2010/wordprocessingShape" mc:Ignorable="w14 w15 w16se wp14">
+<w:endnotes xmlns:wpc="http://schemas.microsoft.com/office/word/2010/wordprocessingCanvas" xmlns:cx="http://schemas.microsoft.com/office/drawing/2014/chartex" xmlns:cx1="http://schemas.microsoft.com/office/drawing/2015/9/8/chartex" xmlns:cx2="http://schemas.microsoft.com/office/drawing/2015/10/21/chartex" xmlns:cx3="http://schemas.microsoft.com/office/drawing/2016/5/9/chartex" xmlns:cx4="http://schemas.microsoft.com/office/drawing/2016/5/10/chartex" xmlns:cx5="http://schemas.microsoft.com/office/drawing/2016/5/11/chartex" xmlns:cx6="http://schemas.microsoft.com/office/drawing/2016/5/12/chartex" xmlns:cx7="http://schemas.microsoft.com/office/drawing/2016/5/13/chartex" xmlns:cx8="http://schemas.microsoft.com/office/drawing/2016/5/14/chartex" xmlns:mc="http://schemas.openxmlformats.org/markup-compatibility/2006" xmlns:aink="http://schemas.microsoft.com/office/drawing/2016/ink" xmlns:am3d="http://schemas.microsoft.com/office/drawing/2017/model3d" xmlns:o="urn:schemas-microsoft-com:office:office" xmlns:oel="http://schemas.microsoft.com/office/2019/extlst" xmlns:r="http://schemas.openxmlformats.org/officeDocument/2006/relationships" xmlns:m="http://schemas.openxmlformats.org/officeDocument/2006/math" xmlns:v="urn:schemas-microsoft-com:vml" xmlns:wp14="http://schemas.microsoft.com/office/word/2010/wordprocessingDrawing" xmlns:wp="http://schemas.openxmlformats.org/drawingml/2006/wordprocessingDrawing" xmlns:w10="urn:schemas-microsoft-com:office:word" xmlns:w="http://schemas.openxmlformats.org/wordprocessingml/2006/main" xmlns:w14="http://schemas.microsoft.com/office/word/2010/wordml" xmlns:w15="http://schemas.microsoft.com/office/word/2012/wordml" xmlns:w16cex="http://schemas.microsoft.com/office/word/2018/wordml/cex" xmlns:w16cid="http://schemas.microsoft.com/office/word/2016/wordml/cid" xmlns:w16="http://schemas.microsoft.com/office/word/2018/wordml" xmlns:w16du="http://schemas.microsoft.com/office/word/2023/wordml/word16du" xmlns:w16sdtdh="http://schemas.microsoft.com/office/word/2020/wordml/sdtdatahash" xmlns:w16se="http://schemas.microsoft.com/office/word/2015/wordml/symex" xmlns:wpg="http://schemas.microsoft.com/office/word/2010/wordprocessingGroup" xmlns:wpi="http://schemas.microsoft.com/office/word/2010/wordprocessingInk" xmlns:wne="http://schemas.microsoft.com/office/word/2006/wordml" xmlns:wps="http://schemas.microsoft.com/office/word/2010/wordprocessingShape" mc:Ignorable="w14 w15 w16se w16cid w16 w16cex w16sdtdh w16du wp14">
   <w:endnote w:type="separator" w:id="-1">
     <w:p>
       <w:pPr>
@@ -28684,7 +29542,7 @@
 </file>
 
 <file path=word/footer1.xml><?xml version="1.0" encoding="utf-8"?>
-<w:ftr xmlns:wpc="http://schemas.microsoft.com/office/word/2010/wordprocessingCanvas" xmlns:cx="http://schemas.microsoft.com/office/drawing/2014/chartex" xmlns:cx1="http://schemas.microsoft.com/office/drawing/2015/9/8/chartex" xmlns:mc="http://schemas.openxmlformats.org/markup-compatibility/2006" xmlns:o="urn:schemas-microsoft-com:office:office" xmlns:r="http://schemas.openxmlformats.org/officeDocument/2006/relationships" xmlns:m="http://schemas.openxmlformats.org/officeDocument/2006/math" xmlns:v="urn:schemas-microsoft-com:vml" xmlns:wp14="http://schemas.microsoft.com/office/word/2010/wordprocessingDrawing" xmlns:wp="http://schemas.openxmlformats.org/drawingml/2006/wordprocessingDrawing" xmlns:w10="urn:schemas-microsoft-com:office:word" xmlns:w="http://schemas.openxmlformats.org/wordprocessingml/2006/main" xmlns:w14="http://schemas.microsoft.com/office/word/2010/wordml" xmlns:w15="http://schemas.microsoft.com/office/word/2012/wordml" xmlns:w16se="http://schemas.microsoft.com/office/word/2015/wordml/symex" xmlns:wpg="http://schemas.microsoft.com/office/word/2010/wordprocessingGroup" xmlns:wpi="http://schemas.microsoft.com/office/word/2010/wordprocessingInk" xmlns:wne="http://schemas.microsoft.com/office/word/2006/wordml" xmlns:wps="http://schemas.microsoft.com/office/word/2010/wordprocessingShape" mc:Ignorable="w14 w15 w16se wp14">
+<w:ftr xmlns:wpc="http://schemas.microsoft.com/office/word/2010/wordprocessingCanvas" xmlns:cx="http://schemas.microsoft.com/office/drawing/2014/chartex" xmlns:cx1="http://schemas.microsoft.com/office/drawing/2015/9/8/chartex" xmlns:cx2="http://schemas.microsoft.com/office/drawing/2015/10/21/chartex" xmlns:cx3="http://schemas.microsoft.com/office/drawing/2016/5/9/chartex" xmlns:cx4="http://schemas.microsoft.com/office/drawing/2016/5/10/chartex" xmlns:cx5="http://schemas.microsoft.com/office/drawing/2016/5/11/chartex" xmlns:cx6="http://schemas.microsoft.com/office/drawing/2016/5/12/chartex" xmlns:cx7="http://schemas.microsoft.com/office/drawing/2016/5/13/chartex" xmlns:cx8="http://schemas.microsoft.com/office/drawing/2016/5/14/chartex" xmlns:mc="http://schemas.openxmlformats.org/markup-compatibility/2006" xmlns:aink="http://schemas.microsoft.com/office/drawing/2016/ink" xmlns:am3d="http://schemas.microsoft.com/office/drawing/2017/model3d" xmlns:o="urn:schemas-microsoft-com:office:office" xmlns:oel="http://schemas.microsoft.com/office/2019/extlst" xmlns:r="http://schemas.openxmlformats.org/officeDocument/2006/relationships" xmlns:m="http://schemas.openxmlformats.org/officeDocument/2006/math" xmlns:v="urn:schemas-microsoft-com:vml" xmlns:wp14="http://schemas.microsoft.com/office/word/2010/wordprocessingDrawing" xmlns:wp="http://schemas.openxmlformats.org/drawingml/2006/wordprocessingDrawing" xmlns:w10="urn:schemas-microsoft-com:office:word" xmlns:w="http://schemas.openxmlformats.org/wordprocessingml/2006/main" xmlns:w14="http://schemas.microsoft.com/office/word/2010/wordml" xmlns:w15="http://schemas.microsoft.com/office/word/2012/wordml" xmlns:w16cex="http://schemas.microsoft.com/office/word/2018/wordml/cex" xmlns:w16cid="http://schemas.microsoft.com/office/word/2016/wordml/cid" xmlns:w16="http://schemas.microsoft.com/office/word/2018/wordml" xmlns:w16du="http://schemas.microsoft.com/office/word/2023/wordml/word16du" xmlns:w16sdtdh="http://schemas.microsoft.com/office/word/2020/wordml/sdtdatahash" xmlns:w16se="http://schemas.microsoft.com/office/word/2015/wordml/symex" xmlns:wpg="http://schemas.microsoft.com/office/word/2010/wordprocessingGroup" xmlns:wpi="http://schemas.microsoft.com/office/word/2010/wordprocessingInk" xmlns:wne="http://schemas.microsoft.com/office/word/2006/wordml" xmlns:wps="http://schemas.microsoft.com/office/word/2010/wordprocessingShape" mc:Ignorable="w14 w15 w16se w16cid w16 w16cex w16sdtdh w16du wp14">
   <w:p>
     <w:pPr>
       <w:pBdr>
@@ -28873,7 +29731,7 @@
 </file>
 
 <file path=word/footnotes.xml><?xml version="1.0" encoding="utf-8"?>
-<w:footnotes xmlns:wpc="http://schemas.microsoft.com/office/word/2010/wordprocessingCanvas" xmlns:cx="http://schemas.microsoft.com/office/drawing/2014/chartex" xmlns:cx1="http://schemas.microsoft.com/office/drawing/2015/9/8/chartex" xmlns:mc="http://schemas.openxmlformats.org/markup-compatibility/2006" xmlns:o="urn:schemas-microsoft-com:office:office" xmlns:r="http://schemas.openxmlformats.org/officeDocument/2006/relationships" xmlns:m="http://schemas.openxmlformats.org/officeDocument/2006/math" xmlns:v="urn:schemas-microsoft-com:vml" xmlns:wp14="http://schemas.microsoft.com/office/word/2010/wordprocessingDrawing" xmlns:wp="http://schemas.openxmlformats.org/drawingml/2006/wordprocessingDrawing" xmlns:w10="urn:schemas-microsoft-com:office:word" xmlns:w="http://schemas.openxmlformats.org/wordprocessingml/2006/main" xmlns:w14="http://schemas.microsoft.com/office/word/2010/wordml" xmlns:w15="http://schemas.microsoft.com/office/word/2012/wordml" xmlns:w16se="http://schemas.microsoft.com/office/word/2015/wordml/symex" xmlns:wpg="http://schemas.microsoft.com/office/word/2010/wordprocessingGroup" xmlns:wpi="http://schemas.microsoft.com/office/word/2010/wordprocessingInk" xmlns:wne="http://schemas.microsoft.com/office/word/2006/wordml" xmlns:wps="http://schemas.microsoft.com/office/word/2010/wordprocessingShape" mc:Ignorable="w14 w15 w16se wp14">
+<w:footnotes xmlns:wpc="http://schemas.microsoft.com/office/word/2010/wordprocessingCanvas" xmlns:cx="http://schemas.microsoft.com/office/drawing/2014/chartex" xmlns:cx1="http://schemas.microsoft.com/office/drawing/2015/9/8/chartex" xmlns:cx2="http://schemas.microsoft.com/office/drawing/2015/10/21/chartex" xmlns:cx3="http://schemas.microsoft.com/office/drawing/2016/5/9/chartex" xmlns:cx4="http://schemas.microsoft.com/office/drawing/2016/5/10/chartex" xmlns:cx5="http://schemas.microsoft.com/office/drawing/2016/5/11/chartex" xmlns:cx6="http://schemas.microsoft.com/office/drawing/2016/5/12/chartex" xmlns:cx7="http://schemas.microsoft.com/office/drawing/2016/5/13/chartex" xmlns:cx8="http://schemas.microsoft.com/office/drawing/2016/5/14/chartex" xmlns:mc="http://schemas.openxmlformats.org/markup-compatibility/2006" xmlns:aink="http://schemas.microsoft.com/office/drawing/2016/ink" xmlns:am3d="http://schemas.microsoft.com/office/drawing/2017/model3d" xmlns:o="urn:schemas-microsoft-com:office:office" xmlns:oel="http://schemas.microsoft.com/office/2019/extlst" xmlns:r="http://schemas.openxmlformats.org/officeDocument/2006/relationships" xmlns:m="http://schemas.openxmlformats.org/officeDocument/2006/math" xmlns:v="urn:schemas-microsoft-com:vml" xmlns:wp14="http://schemas.microsoft.com/office/word/2010/wordprocessingDrawing" xmlns:wp="http://schemas.openxmlformats.org/drawingml/2006/wordprocessingDrawing" xmlns:w10="urn:schemas-microsoft-com:office:word" xmlns:w="http://schemas.openxmlformats.org/wordprocessingml/2006/main" xmlns:w14="http://schemas.microsoft.com/office/word/2010/wordml" xmlns:w15="http://schemas.microsoft.com/office/word/2012/wordml" xmlns:w16cex="http://schemas.microsoft.com/office/word/2018/wordml/cex" xmlns:w16cid="http://schemas.microsoft.com/office/word/2016/wordml/cid" xmlns:w16="http://schemas.microsoft.com/office/word/2018/wordml" xmlns:w16du="http://schemas.microsoft.com/office/word/2023/wordml/word16du" xmlns:w16sdtdh="http://schemas.microsoft.com/office/word/2020/wordml/sdtdatahash" xmlns:w16se="http://schemas.microsoft.com/office/word/2015/wordml/symex" xmlns:wpg="http://schemas.microsoft.com/office/word/2010/wordprocessingGroup" xmlns:wpi="http://schemas.microsoft.com/office/word/2010/wordprocessingInk" xmlns:wne="http://schemas.microsoft.com/office/word/2006/wordml" xmlns:wps="http://schemas.microsoft.com/office/word/2010/wordprocessingShape" mc:Ignorable="w14 w15 w16se w16cid w16 w16cex w16sdtdh w16du wp14">
   <w:footnote w:type="separator" w:id="-1">
     <w:p>
       <w:pPr>
@@ -28898,7 +29756,7 @@
 </file>
 
 <file path=word/header1.xml><?xml version="1.0" encoding="utf-8"?>
-<w:hdr xmlns:wpc="http://schemas.microsoft.com/office/word/2010/wordprocessingCanvas" xmlns:cx="http://schemas.microsoft.com/office/drawing/2014/chartex" xmlns:cx1="http://schemas.microsoft.com/office/drawing/2015/9/8/chartex" xmlns:mc="http://schemas.openxmlformats.org/markup-compatibility/2006" xmlns:o="urn:schemas-microsoft-com:office:office" xmlns:r="http://schemas.openxmlformats.org/officeDocument/2006/relationships" xmlns:m="http://schemas.openxmlformats.org/officeDocument/2006/math" xmlns:v="urn:schemas-microsoft-com:vml" xmlns:wp14="http://schemas.microsoft.com/office/word/2010/wordprocessingDrawing" xmlns:wp="http://schemas.openxmlformats.org/drawingml/2006/wordprocessingDrawing" xmlns:w10="urn:schemas-microsoft-com:office:word" xmlns:w="http://schemas.openxmlformats.org/wordprocessingml/2006/main" xmlns:w14="http://schemas.microsoft.com/office/word/2010/wordml" xmlns:w15="http://schemas.microsoft.com/office/word/2012/wordml" xmlns:w16se="http://schemas.microsoft.com/office/word/2015/wordml/symex" xmlns:wpg="http://schemas.microsoft.com/office/word/2010/wordprocessingGroup" xmlns:wpi="http://schemas.microsoft.com/office/word/2010/wordprocessingInk" xmlns:wne="http://schemas.microsoft.com/office/word/2006/wordml" xmlns:wps="http://schemas.microsoft.com/office/word/2010/wordprocessingShape" mc:Ignorable="w14 w15 w16se wp14">
+<w:hdr xmlns:wpc="http://schemas.microsoft.com/office/word/2010/wordprocessingCanvas" xmlns:cx="http://schemas.microsoft.com/office/drawing/2014/chartex" xmlns:cx1="http://schemas.microsoft.com/office/drawing/2015/9/8/chartex" xmlns:cx2="http://schemas.microsoft.com/office/drawing/2015/10/21/chartex" xmlns:cx3="http://schemas.microsoft.com/office/drawing/2016/5/9/chartex" xmlns:cx4="http://schemas.microsoft.com/office/drawing/2016/5/10/chartex" xmlns:cx5="http://schemas.microsoft.com/office/drawing/2016/5/11/chartex" xmlns:cx6="http://schemas.microsoft.com/office/drawing/2016/5/12/chartex" xmlns:cx7="http://schemas.microsoft.com/office/drawing/2016/5/13/chartex" xmlns:cx8="http://schemas.microsoft.com/office/drawing/2016/5/14/chartex" xmlns:mc="http://schemas.openxmlformats.org/markup-compatibility/2006" xmlns:aink="http://schemas.microsoft.com/office/drawing/2016/ink" xmlns:am3d="http://schemas.microsoft.com/office/drawing/2017/model3d" xmlns:o="urn:schemas-microsoft-com:office:office" xmlns:oel="http://schemas.microsoft.com/office/2019/extlst" xmlns:r="http://schemas.openxmlformats.org/officeDocument/2006/relationships" xmlns:m="http://schemas.openxmlformats.org/officeDocument/2006/math" xmlns:v="urn:schemas-microsoft-com:vml" xmlns:wp14="http://schemas.microsoft.com/office/word/2010/wordprocessingDrawing" xmlns:wp="http://schemas.openxmlformats.org/drawingml/2006/wordprocessingDrawing" xmlns:w10="urn:schemas-microsoft-com:office:word" xmlns:w="http://schemas.openxmlformats.org/wordprocessingml/2006/main" xmlns:w14="http://schemas.microsoft.com/office/word/2010/wordml" xmlns:w15="http://schemas.microsoft.com/office/word/2012/wordml" xmlns:w16cex="http://schemas.microsoft.com/office/word/2018/wordml/cex" xmlns:w16cid="http://schemas.microsoft.com/office/word/2016/wordml/cid" xmlns:w16="http://schemas.microsoft.com/office/word/2018/wordml" xmlns:w16du="http://schemas.microsoft.com/office/word/2023/wordml/word16du" xmlns:w16sdtdh="http://schemas.microsoft.com/office/word/2020/wordml/sdtdatahash" xmlns:w16se="http://schemas.microsoft.com/office/word/2015/wordml/symex" xmlns:wpg="http://schemas.microsoft.com/office/word/2010/wordprocessingGroup" xmlns:wpi="http://schemas.microsoft.com/office/word/2010/wordprocessingInk" xmlns:wne="http://schemas.microsoft.com/office/word/2006/wordml" xmlns:wps="http://schemas.microsoft.com/office/word/2010/wordprocessingShape" mc:Ignorable="w14 w15 w16se w16cid w16 w16cex w16sdtdh w16du wp14">
   <w:p>
     <w:pPr>
       <w:pStyle w:val="Header"/>
@@ -28920,7 +29778,7 @@
 </file>
 
 <file path=word/styles.xml><?xml version="1.0" encoding="utf-8"?>
-<w:styles xmlns:mc="http://schemas.openxmlformats.org/markup-compatibility/2006" xmlns:r="http://schemas.openxmlformats.org/officeDocument/2006/relationships" xmlns:w="http://schemas.openxmlformats.org/wordprocessingml/2006/main" xmlns:w14="http://schemas.microsoft.com/office/word/2010/wordml" xmlns:w15="http://schemas.microsoft.com/office/word/2012/wordml" xmlns:w16se="http://schemas.microsoft.com/office/word/2015/wordml/symex" mc:Ignorable="w14 w15 w16se">
+<w:styles xmlns:mc="http://schemas.openxmlformats.org/markup-compatibility/2006" xmlns:r="http://schemas.openxmlformats.org/officeDocument/2006/relationships" xmlns:w="http://schemas.openxmlformats.org/wordprocessingml/2006/main" xmlns:w14="http://schemas.microsoft.com/office/word/2010/wordml" xmlns:w15="http://schemas.microsoft.com/office/word/2012/wordml" xmlns:w16cex="http://schemas.microsoft.com/office/word/2018/wordml/cex" xmlns:w16cid="http://schemas.microsoft.com/office/word/2016/wordml/cid" xmlns:w16="http://schemas.microsoft.com/office/word/2018/wordml" xmlns:w16du="http://schemas.microsoft.com/office/word/2023/wordml/word16du" xmlns:w16sdtdh="http://schemas.microsoft.com/office/word/2020/wordml/sdtdatahash" xmlns:w16se="http://schemas.microsoft.com/office/word/2015/wordml/symex" mc:Ignorable="w14 w15 w16se w16cid w16 w16cex w16sdtdh w16du">
   <w:docDefaults>
     <w:rPrDefault>
       <w:rPr>
@@ -28930,7 +29788,7 @@
     </w:rPrDefault>
     <w:pPrDefault/>
   </w:docDefaults>
-  <w:latentStyles w:defLockedState="0" w:defUIPriority="99" w:defSemiHidden="0" w:defUnhideWhenUsed="0" w:defQFormat="0" w:count="371">
+  <w:latentStyles w:defLockedState="0" w:defUIPriority="99" w:defSemiHidden="0" w:defUnhideWhenUsed="0" w:defQFormat="0" w:count="376">
     <w:lsdException w:name="Normal" w:uiPriority="0" w:qFormat="1"/>
     <w:lsdException w:name="heading 1" w:uiPriority="9" w:qFormat="1"/>
     <w:lsdException w:name="heading 2" w:semiHidden="1" w:uiPriority="9" w:unhideWhenUsed="1" w:qFormat="1"/>
@@ -29302,6 +30160,11 @@
     <w:lsdException w:name="List Table 5 Dark Accent 6" w:uiPriority="50"/>
     <w:lsdException w:name="List Table 6 Colorful Accent 6" w:uiPriority="51"/>
     <w:lsdException w:name="List Table 7 Colorful Accent 6" w:uiPriority="52"/>
+    <w:lsdException w:name="Mention" w:semiHidden="1" w:unhideWhenUsed="1"/>
+    <w:lsdException w:name="Smart Hyperlink" w:semiHidden="1" w:unhideWhenUsed="1"/>
+    <w:lsdException w:name="Hashtag" w:semiHidden="1" w:unhideWhenUsed="1"/>
+    <w:lsdException w:name="Unresolved Mention" w:semiHidden="1" w:unhideWhenUsed="1"/>
+    <w:lsdException w:name="Smart Link" w:semiHidden="1" w:unhideWhenUsed="1"/>
   </w:latentStyles>
   <w:style w:type="paragraph" w:default="1" w:styleId="Normal">
     <w:name w:val="Normal"/>

</xml_diff>

<commit_message>
nmv 30 10 2024
</commit_message>
<xml_diff>
--- a/brAhmaNa/TB 3.7-3.12 Malayalam Corrections.docx
+++ b/brAhmaNa/TB 3.7-3.12 Malayalam Corrections.docx
@@ -75,18 +75,7 @@
           <w:szCs w:val="32"/>
           <w:u w:val="single"/>
         </w:rPr>
-        <w:t xml:space="preserve">Observed </w:t>
-      </w:r>
-      <w:proofErr w:type="gramStart"/>
-      <w:r>
-        <w:rPr>
-          <w:b/>
-          <w:bCs/>
-          <w:sz w:val="32"/>
-          <w:szCs w:val="32"/>
-          <w:u w:val="single"/>
-        </w:rPr>
-        <w:t xml:space="preserve">till </w:t>
+        <w:t xml:space="preserve">Observed till </w:t>
       </w:r>
       <w:r>
         <w:rPr>
@@ -99,7 +88,6 @@
         </w:rPr>
         <w:t>????</w:t>
       </w:r>
-      <w:proofErr w:type="gramEnd"/>
     </w:p>
     <w:p>
       <w:pPr>
@@ -128,7 +116,7 @@
     </w:p>
     <w:tbl>
       <w:tblPr>
-        <w:tblW w:w="13609" w:type="dxa"/>
+        <w:tblW w:w="18429" w:type="dxa"/>
         <w:tblInd w:w="-176" w:type="dxa"/>
         <w:tblBorders>
           <w:top w:val="single" w:sz="4" w:space="0" w:color="000000"/>
@@ -144,8 +132,13 @@
         <w:gridCol w:w="3686"/>
         <w:gridCol w:w="5103"/>
         <w:gridCol w:w="4820"/>
+        <w:gridCol w:w="4820"/>
       </w:tblGrid>
       <w:tr>
+        <w:trPr>
+          <w:gridAfter w:val="1"/>
+          <w:wAfter w:w="4820" w:type="dxa"/>
+        </w:trPr>
         <w:tc>
           <w:tcPr>
             <w:tcW w:w="3686" w:type="dxa"/>
@@ -250,6 +243,10 @@
         </w:tc>
       </w:tr>
       <w:tr>
+        <w:trPr>
+          <w:gridAfter w:val="1"/>
+          <w:wAfter w:w="4820" w:type="dxa"/>
+        </w:trPr>
         <w:tc>
           <w:tcPr>
             <w:tcW w:w="3686" w:type="dxa"/>
@@ -335,26 +332,16 @@
                 <w:sz w:val="28"/>
                 <w:szCs w:val="28"/>
               </w:rPr>
-              <w:t>Dasini No.</w:t>
-            </w:r>
-            <w:proofErr w:type="gramStart"/>
+              <w:t xml:space="preserve">Dasini No.-  </w:t>
+            </w:r>
             <w:r>
               <w:rPr>
                 <w:b/>
                 <w:sz w:val="28"/>
                 <w:szCs w:val="28"/>
               </w:rPr>
-              <w:t xml:space="preserve">-  </w:t>
-            </w:r>
-            <w:r>
-              <w:rPr>
-                <w:b/>
-                <w:sz w:val="28"/>
-                <w:szCs w:val="28"/>
-              </w:rPr>
               <w:t>7</w:t>
             </w:r>
-            <w:proofErr w:type="gramEnd"/>
           </w:p>
         </w:tc>
         <w:tc>
@@ -487,6 +474,11 @@
         </w:tc>
       </w:tr>
       <w:tr>
+        <w:trPr>
+          <w:gridAfter w:val="1"/>
+          <w:wAfter w:w="4820" w:type="dxa"/>
+          <w:trHeight w:val="953"/>
+        </w:trPr>
         <w:tc>
           <w:tcPr>
             <w:tcW w:w="3686" w:type="dxa"/>
@@ -506,6 +498,99 @@
                 <w:szCs w:val="28"/>
               </w:rPr>
             </w:pPr>
+            <w:r>
+              <w:rPr>
+                <w:b/>
+                <w:sz w:val="28"/>
+                <w:szCs w:val="28"/>
+              </w:rPr>
+              <w:t>T.B.3.</w:t>
+            </w:r>
+            <w:r>
+              <w:rPr>
+                <w:b/>
+                <w:sz w:val="28"/>
+                <w:szCs w:val="28"/>
+              </w:rPr>
+              <w:t>8</w:t>
+            </w:r>
+            <w:r>
+              <w:rPr>
+                <w:b/>
+                <w:sz w:val="28"/>
+                <w:szCs w:val="28"/>
+              </w:rPr>
+              <w:t>.</w:t>
+            </w:r>
+            <w:r>
+              <w:rPr>
+                <w:b/>
+                <w:sz w:val="28"/>
+                <w:szCs w:val="28"/>
+              </w:rPr>
+              <w:t>18.6</w:t>
+            </w:r>
+          </w:p>
+          <w:p>
+            <w:pPr>
+              <w:spacing w:before="0" w:line="240" w:lineRule="auto"/>
+              <w:jc w:val="both"/>
+              <w:rPr>
+                <w:b/>
+                <w:sz w:val="28"/>
+                <w:szCs w:val="28"/>
+              </w:rPr>
+            </w:pPr>
+            <w:r>
+              <w:rPr>
+                <w:b/>
+                <w:sz w:val="28"/>
+                <w:szCs w:val="28"/>
+              </w:rPr>
+              <w:t>Statement No.</w:t>
+            </w:r>
+            <w:r>
+              <w:rPr>
+                <w:b/>
+                <w:sz w:val="28"/>
+                <w:szCs w:val="28"/>
+              </w:rPr>
+              <w:t xml:space="preserve"> – </w:t>
+            </w:r>
+            <w:r>
+              <w:rPr>
+                <w:b/>
+                <w:sz w:val="28"/>
+                <w:szCs w:val="28"/>
+              </w:rPr>
+              <w:t>1</w:t>
+            </w:r>
+          </w:p>
+          <w:p>
+            <w:pPr>
+              <w:spacing w:before="0" w:line="240" w:lineRule="auto"/>
+              <w:rPr>
+                <w:b/>
+                <w:sz w:val="28"/>
+                <w:szCs w:val="28"/>
+              </w:rPr>
+            </w:pPr>
+            <w:r>
+              <w:rPr>
+                <w:b/>
+                <w:sz w:val="28"/>
+                <w:szCs w:val="28"/>
+              </w:rPr>
+              <w:t xml:space="preserve">Dasini No.-  </w:t>
+            </w:r>
+            <w:r>
+              <w:rPr>
+                <w:b/>
+                <w:sz w:val="28"/>
+                <w:szCs w:val="28"/>
+              </w:rPr>
+              <w:t>73</w:t>
+            </w:r>
           </w:p>
         </w:tc>
         <w:tc>
@@ -522,11 +607,45 @@
             <w:pPr>
               <w:spacing w:before="0" w:line="240" w:lineRule="auto"/>
               <w:rPr>
-                <w:rFonts w:ascii="BRH Malayalam Extra" w:hAnsi="BRH Malayalam Extra"/>
-                <w:sz w:val="40"/>
-                <w:szCs w:val="40"/>
-              </w:rPr>
-            </w:pPr>
+                <w:rFonts w:ascii="BRH Devanagari Extra" w:hAnsi="BRH Devanagari Extra" w:cs="BRH Devanagari Extra"/>
+                <w:sz w:val="40"/>
+                <w:szCs w:val="40"/>
+              </w:rPr>
+            </w:pPr>
+            <w:r>
+              <w:rPr>
+                <w:rFonts w:ascii="BRH Malayalam Extra" w:hAnsi="BRH Malayalam Extra" w:cs="BRH Malayalam Extra"/>
+                <w:sz w:val="40"/>
+                <w:szCs w:val="40"/>
+                <w:highlight w:val="yellow"/>
+              </w:rPr>
+              <w:t>A</w:t>
+            </w:r>
+            <w:r>
+              <w:rPr>
+                <w:rFonts w:ascii="BRH Malayalam Extra" w:hAnsi="BRH Malayalam Extra" w:cs="BRH Malayalam Extra"/>
+                <w:sz w:val="40"/>
+                <w:szCs w:val="40"/>
+              </w:rPr>
+              <w:t>s¦ h—py</w:t>
+            </w:r>
+            <w:r>
+              <w:rPr>
+                <w:rFonts w:ascii="BRH Malayalam Extra" w:hAnsi="BRH Malayalam Extra" w:cs="BRH Malayalam Extra"/>
+                <w:b/>
+                <w:sz w:val="34"/>
+                <w:szCs w:val="40"/>
+              </w:rPr>
+              <w:t>–</w:t>
+            </w:r>
+            <w:r>
+              <w:rPr>
+                <w:rFonts w:ascii="BRH Malayalam Extra" w:hAnsi="BRH Malayalam Extra" w:cs="BRH Malayalam Extra"/>
+                <w:sz w:val="40"/>
+                <w:szCs w:val="40"/>
+              </w:rPr>
+              <w:t>rõZ§ |</w:t>
+            </w:r>
           </w:p>
         </w:tc>
         <w:tc>
@@ -543,10 +662,931 @@
             <w:pPr>
               <w:spacing w:before="0" w:line="240" w:lineRule="auto"/>
               <w:rPr>
-                <w:rFonts w:ascii="BRH Malayalam Extra" w:hAnsi="BRH Malayalam Extra"/>
-                <w:sz w:val="40"/>
-                <w:szCs w:val="40"/>
-              </w:rPr>
+                <w:rFonts w:ascii="BRH Devanagari Extra" w:hAnsi="BRH Devanagari Extra" w:cs="BRH Devanagari Extra"/>
+                <w:sz w:val="40"/>
+                <w:szCs w:val="40"/>
+              </w:rPr>
+            </w:pPr>
+            <w:r>
+              <w:rPr>
+                <w:rFonts w:ascii="BRH Malayalam Extra" w:hAnsi="BRH Malayalam Extra" w:cs="BRH Malayalam Extra"/>
+                <w:sz w:val="40"/>
+                <w:szCs w:val="40"/>
+                <w:highlight w:val="green"/>
+              </w:rPr>
+              <w:t>A</w:t>
+            </w:r>
+            <w:r>
+              <w:rPr>
+                <w:rFonts w:ascii="BRH Malayalam Extra" w:hAnsi="BRH Malayalam Extra" w:cs="BRH Malayalam Extra"/>
+                <w:b/>
+                <w:sz w:val="34"/>
+                <w:szCs w:val="40"/>
+              </w:rPr>
+              <w:t>–</w:t>
+            </w:r>
+            <w:r>
+              <w:rPr>
+                <w:rFonts w:ascii="BRH Malayalam Extra" w:hAnsi="BRH Malayalam Extra" w:cs="BRH Malayalam Extra"/>
+                <w:sz w:val="40"/>
+                <w:szCs w:val="40"/>
+              </w:rPr>
+              <w:t>s¦ h—py</w:t>
+            </w:r>
+            <w:r>
+              <w:rPr>
+                <w:rFonts w:ascii="BRH Malayalam Extra" w:hAnsi="BRH Malayalam Extra" w:cs="BRH Malayalam Extra"/>
+                <w:b/>
+                <w:sz w:val="34"/>
+                <w:szCs w:val="40"/>
+              </w:rPr>
+              <w:t>–</w:t>
+            </w:r>
+            <w:r>
+              <w:rPr>
+                <w:rFonts w:ascii="BRH Malayalam Extra" w:hAnsi="BRH Malayalam Extra" w:cs="BRH Malayalam Extra"/>
+                <w:sz w:val="40"/>
+                <w:szCs w:val="40"/>
+              </w:rPr>
+              <w:t>rõZ§ |</w:t>
+            </w:r>
+          </w:p>
+        </w:tc>
+      </w:tr>
+      <w:tr>
+        <w:trPr>
+          <w:gridAfter w:val="1"/>
+          <w:wAfter w:w="4820" w:type="dxa"/>
+          <w:trHeight w:val="953"/>
+        </w:trPr>
+        <w:tc>
+          <w:tcPr>
+            <w:tcW w:w="3686" w:type="dxa"/>
+            <w:tcBorders>
+              <w:top w:val="single" w:sz="4" w:space="0" w:color="000000"/>
+              <w:left w:val="single" w:sz="4" w:space="0" w:color="000000"/>
+              <w:bottom w:val="single" w:sz="4" w:space="0" w:color="000000"/>
+              <w:right w:val="single" w:sz="4" w:space="0" w:color="000000"/>
+            </w:tcBorders>
+          </w:tcPr>
+          <w:p>
+            <w:pPr>
+              <w:spacing w:before="0" w:line="240" w:lineRule="auto"/>
+              <w:rPr>
+                <w:b/>
+                <w:sz w:val="28"/>
+                <w:szCs w:val="28"/>
+              </w:rPr>
+            </w:pPr>
+            <w:r>
+              <w:rPr>
+                <w:b/>
+                <w:sz w:val="28"/>
+                <w:szCs w:val="28"/>
+              </w:rPr>
+              <w:t>T.B.3.</w:t>
+            </w:r>
+            <w:r>
+              <w:rPr>
+                <w:b/>
+                <w:sz w:val="28"/>
+                <w:szCs w:val="28"/>
+              </w:rPr>
+              <w:t>10</w:t>
+            </w:r>
+            <w:r>
+              <w:rPr>
+                <w:b/>
+                <w:sz w:val="28"/>
+                <w:szCs w:val="28"/>
+              </w:rPr>
+              <w:t>.</w:t>
+            </w:r>
+            <w:r>
+              <w:rPr>
+                <w:b/>
+                <w:sz w:val="28"/>
+                <w:szCs w:val="28"/>
+              </w:rPr>
+              <w:t>1.4</w:t>
+            </w:r>
+          </w:p>
+          <w:p>
+            <w:pPr>
+              <w:spacing w:before="0" w:line="240" w:lineRule="auto"/>
+              <w:jc w:val="both"/>
+              <w:rPr>
+                <w:b/>
+                <w:sz w:val="28"/>
+                <w:szCs w:val="28"/>
+              </w:rPr>
+            </w:pPr>
+            <w:r>
+              <w:rPr>
+                <w:b/>
+                <w:sz w:val="28"/>
+                <w:szCs w:val="28"/>
+              </w:rPr>
+              <w:t>Statement No.</w:t>
+            </w:r>
+            <w:r>
+              <w:rPr>
+                <w:b/>
+                <w:sz w:val="28"/>
+                <w:szCs w:val="28"/>
+              </w:rPr>
+              <w:t xml:space="preserve"> – </w:t>
+            </w:r>
+            <w:r>
+              <w:rPr>
+                <w:b/>
+                <w:sz w:val="28"/>
+                <w:szCs w:val="28"/>
+              </w:rPr>
+              <w:t>6</w:t>
+            </w:r>
+          </w:p>
+          <w:p>
+            <w:pPr>
+              <w:spacing w:before="0" w:line="240" w:lineRule="auto"/>
+              <w:rPr>
+                <w:b/>
+                <w:sz w:val="28"/>
+                <w:szCs w:val="28"/>
+              </w:rPr>
+            </w:pPr>
+            <w:r>
+              <w:rPr>
+                <w:b/>
+                <w:sz w:val="28"/>
+                <w:szCs w:val="28"/>
+              </w:rPr>
+              <w:t xml:space="preserve">Dasini No.-  </w:t>
+            </w:r>
+            <w:r>
+              <w:rPr>
+                <w:b/>
+                <w:sz w:val="28"/>
+                <w:szCs w:val="28"/>
+              </w:rPr>
+              <w:t>4</w:t>
+            </w:r>
+          </w:p>
+        </w:tc>
+        <w:tc>
+          <w:tcPr>
+            <w:tcW w:w="5103" w:type="dxa"/>
+            <w:tcBorders>
+              <w:top w:val="single" w:sz="4" w:space="0" w:color="000000"/>
+              <w:left w:val="single" w:sz="4" w:space="0" w:color="000000"/>
+              <w:bottom w:val="single" w:sz="4" w:space="0" w:color="000000"/>
+              <w:right w:val="single" w:sz="4" w:space="0" w:color="000000"/>
+            </w:tcBorders>
+          </w:tcPr>
+          <w:p>
+            <w:pPr>
+              <w:spacing w:before="0" w:line="240" w:lineRule="auto"/>
+              <w:rPr>
+                <w:rFonts w:ascii="BRH Malayalam Extra" w:hAnsi="BRH Malayalam Extra" w:cs="BRH Malayalam Extra"/>
+                <w:sz w:val="40"/>
+                <w:szCs w:val="40"/>
+                <w:highlight w:val="yellow"/>
+              </w:rPr>
+            </w:pPr>
+            <w:r>
+              <w:rPr>
+                <w:rFonts w:ascii="BRH Malayalam Extra" w:hAnsi="BRH Malayalam Extra" w:cs="BRH Malayalam Extra"/>
+                <w:sz w:val="40"/>
+                <w:szCs w:val="40"/>
+              </w:rPr>
+              <w:t>s</w:t>
+            </w:r>
+            <w:r>
+              <w:rPr>
+                <w:rFonts w:ascii="BRH Malayalam Extra" w:hAnsi="BRH Malayalam Extra" w:cs="BRH Malayalam Extra"/>
+                <w:b/>
+                <w:sz w:val="34"/>
+                <w:szCs w:val="40"/>
+              </w:rPr>
+              <w:t>–</w:t>
+            </w:r>
+            <w:r>
+              <w:rPr>
+                <w:rFonts w:ascii="BRH Malayalam Extra" w:hAnsi="BRH Malayalam Extra" w:cs="BRH Malayalam Extra"/>
+                <w:sz w:val="40"/>
+                <w:szCs w:val="40"/>
+              </w:rPr>
+              <w:t>ky</w:t>
+            </w:r>
+            <w:r>
+              <w:rPr>
+                <w:rFonts w:ascii="BRH Malayalam Extra" w:hAnsi="BRH Malayalam Extra" w:cs="BRH Malayalam Extra"/>
+                <w:b/>
+                <w:sz w:val="34"/>
+                <w:szCs w:val="40"/>
+              </w:rPr>
+              <w:t>–</w:t>
+            </w:r>
+            <w:r>
+              <w:rPr>
+                <w:rFonts w:ascii="BRH Malayalam Extra" w:hAnsi="BRH Malayalam Extra" w:cs="BRH Malayalam Extra"/>
+                <w:sz w:val="40"/>
+                <w:szCs w:val="40"/>
+              </w:rPr>
+              <w:t>ö</w:t>
+            </w:r>
+            <w:r>
+              <w:rPr>
+                <w:rFonts w:ascii="BRH Malayalam Extra" w:hAnsi="BRH Malayalam Extra" w:cs="BRH Malayalam Extra"/>
+                <w:sz w:val="40"/>
+                <w:szCs w:val="40"/>
+                <w:highlight w:val="yellow"/>
+              </w:rPr>
+              <w:t>s</w:t>
+            </w:r>
+            <w:r>
+              <w:rPr>
+                <w:rFonts w:ascii="BRH Malayalam Extra" w:hAnsi="BRH Malayalam Extra" w:cs="BRH Malayalam Extra"/>
+                <w:sz w:val="40"/>
+                <w:szCs w:val="40"/>
+              </w:rPr>
+              <w:t>ë</w:t>
+            </w:r>
+            <w:r>
+              <w:rPr>
+                <w:rFonts w:ascii="BRH Malayalam Extra" w:hAnsi="BRH Malayalam Extra" w:cs="BRH Malayalam Extra"/>
+                <w:b/>
+                <w:sz w:val="34"/>
+                <w:szCs w:val="40"/>
+              </w:rPr>
+              <w:t>–</w:t>
+            </w:r>
+            <w:r>
+              <w:rPr>
+                <w:rFonts w:ascii="BRH Malayalam Extra" w:hAnsi="BRH Malayalam Extra" w:cs="BRH Malayalam Extra"/>
+                <w:sz w:val="40"/>
+                <w:szCs w:val="40"/>
+              </w:rPr>
+              <w:t>kxJ s¡</w:t>
+            </w:r>
+            <w:r>
+              <w:rPr>
+                <w:rFonts w:ascii="BRH Malayalam Extra" w:hAnsi="BRH Malayalam Extra" w:cs="BRH Malayalam Extra"/>
+                <w:b/>
+                <w:sz w:val="34"/>
+                <w:szCs w:val="40"/>
+              </w:rPr>
+              <w:t>–</w:t>
+            </w:r>
+            <w:r>
+              <w:rPr>
+                <w:rFonts w:ascii="BRH Malayalam Extra" w:hAnsi="BRH Malayalam Extra" w:cs="BRH Malayalam Extra"/>
+                <w:sz w:val="40"/>
+                <w:szCs w:val="40"/>
+              </w:rPr>
+              <w:t>¥qk—pJ |</w:t>
+            </w:r>
+          </w:p>
+        </w:tc>
+        <w:tc>
+          <w:tcPr>
+            <w:tcW w:w="4820" w:type="dxa"/>
+            <w:tcBorders>
+              <w:top w:val="single" w:sz="4" w:space="0" w:color="000000"/>
+              <w:left w:val="single" w:sz="4" w:space="0" w:color="000000"/>
+              <w:bottom w:val="single" w:sz="4" w:space="0" w:color="000000"/>
+              <w:right w:val="single" w:sz="4" w:space="0" w:color="000000"/>
+            </w:tcBorders>
+          </w:tcPr>
+          <w:p>
+            <w:pPr>
+              <w:spacing w:before="0" w:line="240" w:lineRule="auto"/>
+              <w:rPr>
+                <w:rFonts w:ascii="BRH Malayalam Extra" w:hAnsi="BRH Malayalam Extra" w:cs="BRH Malayalam Extra"/>
+                <w:sz w:val="40"/>
+                <w:szCs w:val="40"/>
+                <w:highlight w:val="green"/>
+              </w:rPr>
+            </w:pPr>
+            <w:r>
+              <w:rPr>
+                <w:rFonts w:ascii="BRH Malayalam Extra" w:hAnsi="BRH Malayalam Extra" w:cs="BRH Malayalam Extra"/>
+                <w:sz w:val="40"/>
+                <w:szCs w:val="40"/>
+              </w:rPr>
+              <w:t>s</w:t>
+            </w:r>
+            <w:r>
+              <w:rPr>
+                <w:rFonts w:ascii="BRH Malayalam Extra" w:hAnsi="BRH Malayalam Extra" w:cs="BRH Malayalam Extra"/>
+                <w:b/>
+                <w:sz w:val="34"/>
+                <w:szCs w:val="40"/>
+              </w:rPr>
+              <w:t>–</w:t>
+            </w:r>
+            <w:r>
+              <w:rPr>
+                <w:rFonts w:ascii="BRH Malayalam Extra" w:hAnsi="BRH Malayalam Extra" w:cs="BRH Malayalam Extra"/>
+                <w:sz w:val="40"/>
+                <w:szCs w:val="40"/>
+              </w:rPr>
+              <w:t>ky</w:t>
+            </w:r>
+            <w:r>
+              <w:rPr>
+                <w:rFonts w:ascii="BRH Malayalam Extra" w:hAnsi="BRH Malayalam Extra" w:cs="BRH Malayalam Extra"/>
+                <w:b/>
+                <w:sz w:val="34"/>
+                <w:szCs w:val="40"/>
+              </w:rPr>
+              <w:t>–</w:t>
+            </w:r>
+            <w:r>
+              <w:rPr>
+                <w:rFonts w:ascii="BRH Malayalam Extra" w:hAnsi="BRH Malayalam Extra" w:cs="BRH Malayalam Extra"/>
+                <w:sz w:val="40"/>
+                <w:szCs w:val="40"/>
+              </w:rPr>
+              <w:t>ö</w:t>
+            </w:r>
+            <w:r>
+              <w:rPr>
+                <w:rFonts w:ascii="BRH Malayalam Extra" w:hAnsi="BRH Malayalam Extra" w:cs="BRH Malayalam Extra"/>
+                <w:sz w:val="40"/>
+                <w:szCs w:val="40"/>
+                <w:highlight w:val="green"/>
+              </w:rPr>
+              <w:t>s</w:t>
+            </w:r>
+            <w:r>
+              <w:rPr>
+                <w:rFonts w:ascii="BRH Malayalam Extra" w:hAnsi="BRH Malayalam Extra" w:cs="BRH Malayalam Extra"/>
+                <w:b/>
+                <w:sz w:val="34"/>
+                <w:szCs w:val="40"/>
+              </w:rPr>
+              <w:t>–</w:t>
+            </w:r>
+            <w:r>
+              <w:rPr>
+                <w:rFonts w:ascii="BRH Malayalam Extra" w:hAnsi="BRH Malayalam Extra" w:cs="BRH Malayalam Extra"/>
+                <w:sz w:val="40"/>
+                <w:szCs w:val="40"/>
+              </w:rPr>
+              <w:t>kxJ s¡</w:t>
+            </w:r>
+            <w:r>
+              <w:rPr>
+                <w:rFonts w:ascii="BRH Malayalam Extra" w:hAnsi="BRH Malayalam Extra" w:cs="BRH Malayalam Extra"/>
+                <w:b/>
+                <w:sz w:val="34"/>
+                <w:szCs w:val="40"/>
+              </w:rPr>
+              <w:t>–</w:t>
+            </w:r>
+            <w:r>
+              <w:rPr>
+                <w:rFonts w:ascii="BRH Malayalam Extra" w:hAnsi="BRH Malayalam Extra" w:cs="BRH Malayalam Extra"/>
+                <w:sz w:val="40"/>
+                <w:szCs w:val="40"/>
+              </w:rPr>
+              <w:t>¥qk—pJ |</w:t>
+            </w:r>
+          </w:p>
+        </w:tc>
+      </w:tr>
+      <w:tr>
+        <w:trPr>
+          <w:gridAfter w:val="1"/>
+          <w:wAfter w:w="4820" w:type="dxa"/>
+          <w:trHeight w:val="953"/>
+        </w:trPr>
+        <w:tc>
+          <w:tcPr>
+            <w:tcW w:w="3686" w:type="dxa"/>
+            <w:tcBorders>
+              <w:top w:val="single" w:sz="4" w:space="0" w:color="000000"/>
+              <w:left w:val="single" w:sz="4" w:space="0" w:color="000000"/>
+              <w:bottom w:val="single" w:sz="4" w:space="0" w:color="000000"/>
+              <w:right w:val="single" w:sz="4" w:space="0" w:color="000000"/>
+            </w:tcBorders>
+          </w:tcPr>
+          <w:p>
+            <w:pPr>
+              <w:spacing w:before="0" w:line="240" w:lineRule="auto"/>
+              <w:rPr>
+                <w:b/>
+                <w:sz w:val="28"/>
+                <w:szCs w:val="28"/>
+              </w:rPr>
+            </w:pPr>
+            <w:r>
+              <w:rPr>
+                <w:b/>
+                <w:sz w:val="28"/>
+                <w:szCs w:val="28"/>
+              </w:rPr>
+              <w:t>T.B.3.</w:t>
+            </w:r>
+            <w:r>
+              <w:rPr>
+                <w:b/>
+                <w:sz w:val="28"/>
+                <w:szCs w:val="28"/>
+              </w:rPr>
+              <w:t>10</w:t>
+            </w:r>
+            <w:r>
+              <w:rPr>
+                <w:b/>
+                <w:sz w:val="28"/>
+                <w:szCs w:val="28"/>
+              </w:rPr>
+              <w:t>.</w:t>
+            </w:r>
+            <w:r>
+              <w:rPr>
+                <w:b/>
+                <w:sz w:val="28"/>
+                <w:szCs w:val="28"/>
+              </w:rPr>
+              <w:t>3.1</w:t>
+            </w:r>
+          </w:p>
+          <w:p>
+            <w:pPr>
+              <w:spacing w:before="0" w:line="240" w:lineRule="auto"/>
+              <w:jc w:val="both"/>
+              <w:rPr>
+                <w:b/>
+                <w:sz w:val="28"/>
+                <w:szCs w:val="28"/>
+              </w:rPr>
+            </w:pPr>
+            <w:r>
+              <w:rPr>
+                <w:b/>
+                <w:sz w:val="28"/>
+                <w:szCs w:val="28"/>
+              </w:rPr>
+              <w:t>Statement No.</w:t>
+            </w:r>
+            <w:r>
+              <w:rPr>
+                <w:b/>
+                <w:sz w:val="28"/>
+                <w:szCs w:val="28"/>
+              </w:rPr>
+              <w:t xml:space="preserve"> – </w:t>
+            </w:r>
+            <w:r>
+              <w:rPr>
+                <w:b/>
+                <w:sz w:val="28"/>
+                <w:szCs w:val="28"/>
+              </w:rPr>
+              <w:t>6</w:t>
+            </w:r>
+          </w:p>
+          <w:p>
+            <w:pPr>
+              <w:spacing w:before="0" w:line="240" w:lineRule="auto"/>
+              <w:rPr>
+                <w:b/>
+                <w:sz w:val="28"/>
+                <w:szCs w:val="28"/>
+              </w:rPr>
+            </w:pPr>
+            <w:r>
+              <w:rPr>
+                <w:b/>
+                <w:sz w:val="28"/>
+                <w:szCs w:val="28"/>
+              </w:rPr>
+              <w:t xml:space="preserve">Dasini No.-  </w:t>
+            </w:r>
+            <w:r>
+              <w:rPr>
+                <w:b/>
+                <w:sz w:val="28"/>
+                <w:szCs w:val="28"/>
+              </w:rPr>
+              <w:t>6</w:t>
+            </w:r>
+          </w:p>
+        </w:tc>
+        <w:tc>
+          <w:tcPr>
+            <w:tcW w:w="5103" w:type="dxa"/>
+            <w:tcBorders>
+              <w:top w:val="single" w:sz="4" w:space="0" w:color="000000"/>
+              <w:left w:val="single" w:sz="4" w:space="0" w:color="000000"/>
+              <w:bottom w:val="single" w:sz="4" w:space="0" w:color="000000"/>
+              <w:right w:val="single" w:sz="4" w:space="0" w:color="000000"/>
+            </w:tcBorders>
+          </w:tcPr>
+          <w:p>
+            <w:pPr>
+              <w:spacing w:before="0" w:line="240" w:lineRule="auto"/>
+              <w:rPr>
+                <w:rFonts w:ascii="BRH Malayalam Extra" w:hAnsi="BRH Malayalam Extra" w:cs="BRH Malayalam Extra"/>
+                <w:sz w:val="40"/>
+                <w:szCs w:val="40"/>
+              </w:rPr>
+            </w:pPr>
+            <w:r>
+              <w:rPr>
+                <w:rFonts w:ascii="BRH Malayalam Extra" w:hAnsi="BRH Malayalam Extra" w:cs="BRH Malayalam Extra"/>
+                <w:sz w:val="40"/>
+                <w:szCs w:val="40"/>
+              </w:rPr>
+              <w:t>së</w:t>
+            </w:r>
+            <w:r>
+              <w:rPr>
+                <w:rFonts w:ascii="BRH Malayalam Extra" w:hAnsi="BRH Malayalam Extra" w:cs="BRH Malayalam Extra"/>
+                <w:sz w:val="40"/>
+                <w:szCs w:val="40"/>
+                <w:highlight w:val="yellow"/>
+              </w:rPr>
+              <w:t>bIO</w:t>
+            </w:r>
+            <w:r>
+              <w:rPr>
+                <w:rFonts w:ascii="BRH Malayalam Extra" w:hAnsi="BRH Malayalam Extra" w:cs="BRH Malayalam Extra"/>
+                <w:sz w:val="40"/>
+                <w:szCs w:val="40"/>
+              </w:rPr>
+              <w:t>§My—ksÒydûÇ¡ |</w:t>
+            </w:r>
+          </w:p>
+        </w:tc>
+        <w:tc>
+          <w:tcPr>
+            <w:tcW w:w="4820" w:type="dxa"/>
+            <w:tcBorders>
+              <w:top w:val="single" w:sz="4" w:space="0" w:color="000000"/>
+              <w:left w:val="single" w:sz="4" w:space="0" w:color="000000"/>
+              <w:bottom w:val="single" w:sz="4" w:space="0" w:color="000000"/>
+              <w:right w:val="single" w:sz="4" w:space="0" w:color="000000"/>
+            </w:tcBorders>
+          </w:tcPr>
+          <w:p>
+            <w:pPr>
+              <w:spacing w:before="0" w:line="240" w:lineRule="auto"/>
+              <w:rPr>
+                <w:rFonts w:ascii="BRH Malayalam Extra" w:hAnsi="BRH Malayalam Extra" w:cs="BRH Malayalam Extra"/>
+                <w:sz w:val="40"/>
+                <w:szCs w:val="40"/>
+              </w:rPr>
+            </w:pPr>
+            <w:r>
+              <w:rPr>
+                <w:rFonts w:ascii="BRH Malayalam Extra" w:hAnsi="BRH Malayalam Extra" w:cs="BRH Malayalam Extra"/>
+                <w:sz w:val="40"/>
+                <w:szCs w:val="40"/>
+              </w:rPr>
+              <w:t>së</w:t>
+            </w:r>
+            <w:r>
+              <w:rPr>
+                <w:rFonts w:ascii="BRH Malayalam Extra" w:hAnsi="BRH Malayalam Extra" w:cs="BRH Malayalam Extra"/>
+                <w:sz w:val="40"/>
+                <w:szCs w:val="40"/>
+                <w:highlight w:val="green"/>
+              </w:rPr>
+              <w:t>bO</w:t>
+            </w:r>
+            <w:r>
+              <w:rPr>
+                <w:rFonts w:ascii="BRH Malayalam Extra" w:hAnsi="BRH Malayalam Extra" w:cs="BRH Malayalam Extra"/>
+                <w:sz w:val="40"/>
+                <w:szCs w:val="40"/>
+              </w:rPr>
+              <w:t>§My—ksÒydûÇ¡ |</w:t>
+            </w:r>
+          </w:p>
+        </w:tc>
+      </w:tr>
+      <w:tr>
+        <w:trPr>
+          <w:gridAfter w:val="1"/>
+          <w:wAfter w:w="4820" w:type="dxa"/>
+          <w:trHeight w:val="953"/>
+        </w:trPr>
+        <w:tc>
+          <w:tcPr>
+            <w:tcW w:w="3686" w:type="dxa"/>
+            <w:tcBorders>
+              <w:top w:val="single" w:sz="4" w:space="0" w:color="000000"/>
+              <w:left w:val="single" w:sz="4" w:space="0" w:color="000000"/>
+              <w:bottom w:val="single" w:sz="4" w:space="0" w:color="000000"/>
+              <w:right w:val="single" w:sz="4" w:space="0" w:color="000000"/>
+            </w:tcBorders>
+          </w:tcPr>
+          <w:p>
+            <w:pPr>
+              <w:spacing w:before="0" w:line="240" w:lineRule="auto"/>
+              <w:rPr>
+                <w:b/>
+                <w:sz w:val="28"/>
+                <w:szCs w:val="28"/>
+              </w:rPr>
+            </w:pPr>
+            <w:r>
+              <w:rPr>
+                <w:b/>
+                <w:sz w:val="28"/>
+                <w:szCs w:val="28"/>
+              </w:rPr>
+              <w:t>T.B.3.</w:t>
+            </w:r>
+            <w:r>
+              <w:rPr>
+                <w:b/>
+                <w:sz w:val="28"/>
+                <w:szCs w:val="28"/>
+              </w:rPr>
+              <w:t>10</w:t>
+            </w:r>
+            <w:r>
+              <w:rPr>
+                <w:b/>
+                <w:sz w:val="28"/>
+                <w:szCs w:val="28"/>
+              </w:rPr>
+              <w:t>.</w:t>
+            </w:r>
+            <w:r>
+              <w:rPr>
+                <w:b/>
+                <w:sz w:val="28"/>
+                <w:szCs w:val="28"/>
+              </w:rPr>
+              <w:t>9.5</w:t>
+            </w:r>
+          </w:p>
+          <w:p>
+            <w:pPr>
+              <w:spacing w:before="0" w:line="240" w:lineRule="auto"/>
+              <w:jc w:val="both"/>
+              <w:rPr>
+                <w:b/>
+                <w:sz w:val="28"/>
+                <w:szCs w:val="28"/>
+              </w:rPr>
+            </w:pPr>
+            <w:r>
+              <w:rPr>
+                <w:b/>
+                <w:sz w:val="28"/>
+                <w:szCs w:val="28"/>
+              </w:rPr>
+              <w:t>Statement No.</w:t>
+            </w:r>
+            <w:r>
+              <w:rPr>
+                <w:b/>
+                <w:sz w:val="28"/>
+                <w:szCs w:val="28"/>
+              </w:rPr>
+              <w:t xml:space="preserve"> – </w:t>
+            </w:r>
+            <w:r>
+              <w:rPr>
+                <w:b/>
+                <w:sz w:val="28"/>
+                <w:szCs w:val="28"/>
+              </w:rPr>
+              <w:t>3</w:t>
+            </w:r>
+          </w:p>
+          <w:p>
+            <w:pPr>
+              <w:spacing w:before="0" w:line="240" w:lineRule="auto"/>
+              <w:rPr>
+                <w:b/>
+                <w:sz w:val="28"/>
+                <w:szCs w:val="28"/>
+              </w:rPr>
+            </w:pPr>
+            <w:r>
+              <w:rPr>
+                <w:b/>
+                <w:sz w:val="28"/>
+                <w:szCs w:val="28"/>
+              </w:rPr>
+              <w:t xml:space="preserve">Dasini No.-  </w:t>
+            </w:r>
+            <w:r>
+              <w:rPr>
+                <w:b/>
+                <w:sz w:val="28"/>
+                <w:szCs w:val="28"/>
+              </w:rPr>
+              <w:t>27</w:t>
+            </w:r>
+          </w:p>
+        </w:tc>
+        <w:tc>
+          <w:tcPr>
+            <w:tcW w:w="5103" w:type="dxa"/>
+            <w:tcBorders>
+              <w:top w:val="single" w:sz="4" w:space="0" w:color="000000"/>
+              <w:left w:val="single" w:sz="4" w:space="0" w:color="000000"/>
+              <w:bottom w:val="single" w:sz="4" w:space="0" w:color="000000"/>
+              <w:right w:val="single" w:sz="4" w:space="0" w:color="000000"/>
+            </w:tcBorders>
+          </w:tcPr>
+          <w:p>
+            <w:pPr>
+              <w:spacing w:before="0" w:line="240" w:lineRule="auto"/>
+              <w:rPr>
+                <w:rFonts w:ascii="BRH Devanagari Extra" w:hAnsi="BRH Devanagari Extra" w:cs="BRH Devanagari Extra"/>
+                <w:sz w:val="40"/>
+                <w:szCs w:val="36"/>
+                <w:highlight w:val="yellow"/>
+              </w:rPr>
+            </w:pPr>
+            <w:r>
+              <w:rPr>
+                <w:rFonts w:ascii="BRH Malayalam Extra" w:hAnsi="BRH Malayalam Extra" w:cs="BRH Malayalam Extra"/>
+                <w:sz w:val="40"/>
+                <w:szCs w:val="40"/>
+              </w:rPr>
+              <w:t xml:space="preserve">KyI Zb§ </w:t>
+            </w:r>
+            <w:r>
+              <w:rPr>
+                <w:rFonts w:ascii="BRH Malayalam Extra" w:hAnsi="BRH Malayalam Extra" w:cs="BRH Malayalam Extra"/>
+                <w:sz w:val="40"/>
+                <w:szCs w:val="40"/>
+                <w:highlight w:val="yellow"/>
+              </w:rPr>
+              <w:t>g</w:t>
+            </w:r>
+            <w:r>
+              <w:rPr>
+                <w:rFonts w:ascii="BRH Malayalam Extra" w:hAnsi="BRH Malayalam Extra" w:cs="BRH Malayalam Extra"/>
+                <w:b/>
+                <w:sz w:val="34"/>
+                <w:szCs w:val="40"/>
+                <w:highlight w:val="yellow"/>
+              </w:rPr>
+              <w:t>–</w:t>
+            </w:r>
+            <w:r>
+              <w:rPr>
+                <w:rFonts w:ascii="BRH Malayalam Extra" w:hAnsi="BRH Malayalam Extra" w:cs="BRH Malayalam Extra"/>
+                <w:sz w:val="40"/>
+                <w:szCs w:val="40"/>
+                <w:highlight w:val="yellow"/>
+              </w:rPr>
+              <w:t>m</w:t>
+            </w:r>
+            <w:r>
+              <w:rPr>
+                <w:rFonts w:ascii="BRH Malayalam Extra" w:hAnsi="BRH Malayalam Extra" w:cs="BRH Malayalam Extra"/>
+                <w:sz w:val="40"/>
+                <w:szCs w:val="40"/>
+              </w:rPr>
+              <w:t>iyZy— |</w:t>
+            </w:r>
+          </w:p>
+        </w:tc>
+        <w:tc>
+          <w:tcPr>
+            <w:tcW w:w="4820" w:type="dxa"/>
+            <w:tcBorders>
+              <w:top w:val="single" w:sz="4" w:space="0" w:color="000000"/>
+              <w:left w:val="single" w:sz="4" w:space="0" w:color="000000"/>
+              <w:bottom w:val="single" w:sz="4" w:space="0" w:color="000000"/>
+              <w:right w:val="single" w:sz="4" w:space="0" w:color="000000"/>
+            </w:tcBorders>
+          </w:tcPr>
+          <w:p>
+            <w:pPr>
+              <w:spacing w:before="0" w:line="240" w:lineRule="auto"/>
+              <w:rPr>
+                <w:rFonts w:ascii="BRH Devanagari Extra" w:hAnsi="BRH Devanagari Extra" w:cs="BRH Devanagari Extra"/>
+                <w:sz w:val="40"/>
+                <w:szCs w:val="36"/>
+                <w:highlight w:val="green"/>
+              </w:rPr>
+            </w:pPr>
+            <w:r>
+              <w:rPr>
+                <w:rFonts w:ascii="BRH Malayalam Extra" w:hAnsi="BRH Malayalam Extra" w:cs="BRH Malayalam Extra"/>
+                <w:sz w:val="40"/>
+                <w:szCs w:val="40"/>
+              </w:rPr>
+              <w:t xml:space="preserve">KyI Zb§ </w:t>
+            </w:r>
+            <w:r>
+              <w:rPr>
+                <w:rFonts w:ascii="BRH Malayalam Extra" w:hAnsi="BRH Malayalam Extra" w:cs="BRH Malayalam Extra"/>
+                <w:sz w:val="40"/>
+                <w:szCs w:val="40"/>
+                <w:highlight w:val="green"/>
+              </w:rPr>
+              <w:t>gm</w:t>
+            </w:r>
+            <w:r>
+              <w:rPr>
+                <w:rFonts w:ascii="BRH Malayalam Extra" w:hAnsi="BRH Malayalam Extra" w:cs="BRH Malayalam Extra"/>
+                <w:b/>
+                <w:sz w:val="34"/>
+                <w:szCs w:val="40"/>
+                <w:highlight w:val="yellow"/>
+              </w:rPr>
+              <w:t>–</w:t>
+            </w:r>
+            <w:r>
+              <w:rPr>
+                <w:rFonts w:ascii="BRH Malayalam Extra" w:hAnsi="BRH Malayalam Extra" w:cs="BRH Malayalam Extra"/>
+                <w:sz w:val="40"/>
+                <w:szCs w:val="40"/>
+              </w:rPr>
+              <w:t>iyZy— |</w:t>
+            </w:r>
+          </w:p>
+        </w:tc>
+      </w:tr>
+      <w:tr>
+        <w:trPr>
+          <w:trHeight w:val="953"/>
+        </w:trPr>
+        <w:tc>
+          <w:tcPr>
+            <w:tcW w:w="3686" w:type="dxa"/>
+            <w:tcBorders>
+              <w:top w:val="single" w:sz="4" w:space="0" w:color="000000"/>
+              <w:left w:val="single" w:sz="4" w:space="0" w:color="000000"/>
+              <w:bottom w:val="single" w:sz="4" w:space="0" w:color="000000"/>
+              <w:right w:val="single" w:sz="4" w:space="0" w:color="000000"/>
+            </w:tcBorders>
+          </w:tcPr>
+          <w:p>
+            <w:pPr>
+              <w:spacing w:before="0" w:line="240" w:lineRule="auto"/>
+              <w:rPr>
+                <w:b/>
+                <w:sz w:val="28"/>
+                <w:szCs w:val="28"/>
+              </w:rPr>
+            </w:pPr>
+          </w:p>
+        </w:tc>
+        <w:tc>
+          <w:tcPr>
+            <w:tcW w:w="5103" w:type="dxa"/>
+            <w:tcBorders>
+              <w:top w:val="single" w:sz="4" w:space="0" w:color="000000"/>
+              <w:left w:val="single" w:sz="4" w:space="0" w:color="000000"/>
+              <w:bottom w:val="single" w:sz="4" w:space="0" w:color="000000"/>
+              <w:right w:val="single" w:sz="4" w:space="0" w:color="000000"/>
+            </w:tcBorders>
+          </w:tcPr>
+          <w:p>
+            <w:pPr>
+              <w:spacing w:before="0" w:line="240" w:lineRule="auto"/>
+              <w:rPr>
+                <w:rFonts w:ascii="BRH Malayalam Extra" w:hAnsi="BRH Malayalam Extra" w:cs="BRH Malayalam Extra"/>
+                <w:sz w:val="40"/>
+                <w:szCs w:val="40"/>
+              </w:rPr>
+            </w:pPr>
+          </w:p>
+        </w:tc>
+        <w:tc>
+          <w:tcPr>
+            <w:tcW w:w="4820" w:type="dxa"/>
+            <w:tcBorders>
+              <w:top w:val="single" w:sz="4" w:space="0" w:color="000000"/>
+              <w:left w:val="single" w:sz="4" w:space="0" w:color="000000"/>
+              <w:bottom w:val="single" w:sz="4" w:space="0" w:color="000000"/>
+              <w:right w:val="single" w:sz="4" w:space="0" w:color="000000"/>
+            </w:tcBorders>
+          </w:tcPr>
+          <w:p>
+            <w:pPr>
+              <w:spacing w:before="0" w:line="240" w:lineRule="auto"/>
+              <w:rPr>
+                <w:rFonts w:ascii="BRH Malayalam Extra" w:hAnsi="BRH Malayalam Extra" w:cs="BRH Malayalam Extra"/>
+                <w:sz w:val="40"/>
+                <w:szCs w:val="40"/>
+              </w:rPr>
+            </w:pPr>
+          </w:p>
+        </w:tc>
+        <w:tc>
+          <w:tcPr>
+            <w:tcW w:w="4820" w:type="dxa"/>
+          </w:tcPr>
+          <w:p>
+            <w:pPr>
+              <w:spacing w:before="0" w:line="240" w:lineRule="auto"/>
             </w:pPr>
           </w:p>
         </w:tc>
@@ -678,6 +1718,7 @@
           <w:b/>
           <w:bCs/>
         </w:rPr>
+        <w:lastRenderedPageBreak/>
         <w:t xml:space="preserve"> (ignore those which are already incorporated in your book’s version and date). </w:t>
       </w:r>
       <w:r>
@@ -1254,7 +2295,6 @@
                 <w:sz w:val="28"/>
                 <w:szCs w:val="28"/>
               </w:rPr>
-              <w:lastRenderedPageBreak/>
               <w:t>T.B.3.7.9.2</w:t>
             </w:r>
           </w:p>
@@ -2411,6 +3451,7 @@
                 <w:sz w:val="28"/>
                 <w:szCs w:val="28"/>
               </w:rPr>
+              <w:lastRenderedPageBreak/>
               <w:t>Dasini No.-  47</w:t>
             </w:r>
           </w:p>
@@ -2440,6 +3481,7 @@
                 <w:sz w:val="40"/>
                 <w:szCs w:val="40"/>
               </w:rPr>
+              <w:lastRenderedPageBreak/>
               <w:t xml:space="preserve">B </w:t>
             </w:r>
             <w:r>
@@ -3211,7 +4253,6 @@
                 <w:sz w:val="28"/>
                 <w:szCs w:val="28"/>
               </w:rPr>
-              <w:lastRenderedPageBreak/>
               <w:t>T.B.3.</w:t>
             </w:r>
             <w:r>
@@ -4356,6 +5397,7 @@
                 <w:sz w:val="28"/>
                 <w:szCs w:val="28"/>
               </w:rPr>
+              <w:lastRenderedPageBreak/>
               <w:t>Dasini No.-  43</w:t>
             </w:r>
           </w:p>
@@ -4447,6 +5489,7 @@
                 <w:szCs w:val="40"/>
                 <w:highlight w:val="yellow"/>
               </w:rPr>
+              <w:lastRenderedPageBreak/>
               <w:t>c¡</w:t>
             </w:r>
             <w:r>
@@ -4559,6 +5602,7 @@
                 <w:highlight w:val="green"/>
                 <w:lang w:val="en-IN" w:eastAsia="en-IN"/>
               </w:rPr>
+              <w:lastRenderedPageBreak/>
               <w:t>c¢</w:t>
             </w:r>
             <w:r>
@@ -4607,6 +5651,7 @@
                 <w:sz w:val="28"/>
                 <w:szCs w:val="28"/>
               </w:rPr>
+              <w:lastRenderedPageBreak/>
               <w:t>T.B.3.</w:t>
             </w:r>
             <w:r>
@@ -5078,7 +6123,6 @@
                 <w:sz w:val="28"/>
                 <w:szCs w:val="28"/>
               </w:rPr>
-              <w:lastRenderedPageBreak/>
               <w:t>T.B.3.11.2.2</w:t>
             </w:r>
           </w:p>
@@ -6165,6 +7209,7 @@
                 <w:szCs w:val="28"/>
                 <w:lang w:val="it-IT"/>
               </w:rPr>
+              <w:lastRenderedPageBreak/>
               <w:t>T.B.3.7.5.6</w:t>
             </w:r>
           </w:p>
@@ -6903,7 +7948,6 @@
                 <w:szCs w:val="28"/>
                 <w:lang w:val="it-IT"/>
               </w:rPr>
-              <w:lastRenderedPageBreak/>
               <w:t>Dasini No. 3</w:t>
             </w:r>
           </w:p>
@@ -6935,7 +7979,6 @@
                 <w:szCs w:val="40"/>
                 <w:lang w:val="it-IT"/>
               </w:rPr>
-              <w:lastRenderedPageBreak/>
               <w:t>e</w:t>
             </w:r>
             <w:r>
@@ -8291,6 +9334,7 @@
                 <w:sz w:val="28"/>
                 <w:szCs w:val="28"/>
               </w:rPr>
+              <w:lastRenderedPageBreak/>
               <w:t>Dasini No. 35</w:t>
             </w:r>
           </w:p>
@@ -8320,6 +9364,7 @@
                 <w:sz w:val="40"/>
                 <w:szCs w:val="40"/>
               </w:rPr>
+              <w:lastRenderedPageBreak/>
               <w:t>ex</w:t>
             </w:r>
             <w:r>
@@ -8801,20 +9846,8 @@
           <w:szCs w:val="32"/>
           <w:u w:val="single"/>
         </w:rPr>
-        <w:t xml:space="preserve">TaittirIya BrAhmaNam - TB 3.7 to </w:t>
+        <w:t>TaittirIya BrAhmaNam - TB 3.7 to 3.12  Book</w:t>
       </w:r>
-      <w:proofErr w:type="gramStart"/>
-      <w:r>
-        <w:rPr>
-          <w:b/>
-          <w:bCs/>
-          <w:sz w:val="32"/>
-          <w:szCs w:val="32"/>
-          <w:u w:val="single"/>
-        </w:rPr>
-        <w:t>3.12  Book</w:t>
-      </w:r>
-      <w:proofErr w:type="gramEnd"/>
       <w:r>
         <w:rPr>
           <w:b/>
@@ -8941,7 +9974,6 @@
           <w:b/>
           <w:bCs/>
         </w:rPr>
-        <w:lastRenderedPageBreak/>
         <w:t xml:space="preserve">(ignore those which are already incorporated in your book’s version and date). </w:t>
       </w:r>
       <w:r>
@@ -9787,6 +10819,7 @@
                 <w:sz w:val="28"/>
                 <w:szCs w:val="28"/>
               </w:rPr>
+              <w:lastRenderedPageBreak/>
               <w:t>TB 3.8.6.5</w:t>
             </w:r>
           </w:p>
@@ -10817,7 +11850,6 @@
                 <w:sz w:val="28"/>
                 <w:szCs w:val="28"/>
               </w:rPr>
-              <w:lastRenderedPageBreak/>
               <w:t>TB 3.8.9.2</w:t>
             </w:r>
           </w:p>
@@ -11833,6 +12865,7 @@
                 <w:sz w:val="28"/>
                 <w:szCs w:val="28"/>
               </w:rPr>
+              <w:lastRenderedPageBreak/>
               <w:t>TB 3.8.23.1</w:t>
             </w:r>
           </w:p>
@@ -12931,7 +13964,6 @@
                 <w:sz w:val="28"/>
                 <w:szCs w:val="28"/>
               </w:rPr>
-              <w:lastRenderedPageBreak/>
               <w:t>TB 3.9.1.4</w:t>
             </w:r>
           </w:p>
@@ -14215,6 +15247,7 @@
                 <w:sz w:val="28"/>
                 <w:szCs w:val="28"/>
               </w:rPr>
+              <w:lastRenderedPageBreak/>
               <w:t>TB 3.9.4.7</w:t>
             </w:r>
           </w:p>
@@ -15104,7 +16137,6 @@
                 <w:sz w:val="28"/>
                 <w:szCs w:val="28"/>
               </w:rPr>
-              <w:lastRenderedPageBreak/>
               <w:t>21st</w:t>
             </w:r>
             <w:r>
@@ -15141,7 +16173,6 @@
                 <w:sz w:val="40"/>
                 <w:szCs w:val="40"/>
               </w:rPr>
-              <w:lastRenderedPageBreak/>
               <w:t>¥ZR— G</w:t>
             </w:r>
             <w:r>
@@ -15203,7 +16234,6 @@
                 <w:sz w:val="40"/>
                 <w:szCs w:val="40"/>
               </w:rPr>
-              <w:lastRenderedPageBreak/>
               <w:t xml:space="preserve">b—cxZy | </w:t>
             </w:r>
           </w:p>
@@ -15233,7 +16263,6 @@
                 <w:sz w:val="40"/>
                 <w:szCs w:val="40"/>
               </w:rPr>
-              <w:lastRenderedPageBreak/>
               <w:t>¥ZR— G</w:t>
             </w:r>
             <w:r>
@@ -15293,7 +16322,6 @@
                 <w:sz w:val="40"/>
                 <w:szCs w:val="40"/>
               </w:rPr>
-              <w:lastRenderedPageBreak/>
               <w:t>b—cxZy</w:t>
             </w:r>
             <w:r>
@@ -15331,7 +16359,6 @@
                 <w:sz w:val="28"/>
                 <w:szCs w:val="28"/>
               </w:rPr>
-              <w:lastRenderedPageBreak/>
               <w:t>TB 3.9.7.4</w:t>
             </w:r>
           </w:p>
@@ -16080,6 +17107,7 @@
                 <w:sz w:val="28"/>
                 <w:szCs w:val="28"/>
               </w:rPr>
+              <w:lastRenderedPageBreak/>
               <w:t>TB 3.9.13.3</w:t>
             </w:r>
           </w:p>
@@ -16983,7 +18011,6 @@
                 <w:sz w:val="28"/>
                 <w:szCs w:val="28"/>
               </w:rPr>
-              <w:lastRenderedPageBreak/>
               <w:t>TB 3.9.18.1</w:t>
             </w:r>
           </w:p>
@@ -17928,6 +18955,7 @@
                 <w:sz w:val="28"/>
                 <w:szCs w:val="28"/>
               </w:rPr>
+              <w:lastRenderedPageBreak/>
               <w:t>TB 3.10.1.4</w:t>
             </w:r>
           </w:p>
@@ -19104,7 +20132,6 @@
                 <w:sz w:val="28"/>
                 <w:szCs w:val="28"/>
               </w:rPr>
-              <w:lastRenderedPageBreak/>
               <w:t>TB 3.10.11.7</w:t>
             </w:r>
           </w:p>
@@ -19930,6 +20957,7 @@
                 <w:sz w:val="28"/>
                 <w:szCs w:val="28"/>
               </w:rPr>
+              <w:lastRenderedPageBreak/>
               <w:t>TB 3.11.1.10</w:t>
             </w:r>
           </w:p>
@@ -20872,17 +21900,7 @@
                 <w:szCs w:val="40"/>
                 <w:lang w:bidi="hi-IN"/>
               </w:rPr>
-              <w:t xml:space="preserve"> DÀ—k </w:t>
-            </w:r>
-            <w:r>
-              <w:rPr>
-                <w:rFonts w:ascii="BRH Malayalam Extra" w:hAnsi="BRH Malayalam Extra" w:cs="BRH Malayalam Extra"/>
-                <w:sz w:val="40"/>
-                <w:szCs w:val="40"/>
-                <w:lang w:bidi="hi-IN"/>
-              </w:rPr>
-              <w:lastRenderedPageBreak/>
-              <w:t>sZûxdJ</w:t>
+              <w:t xml:space="preserve"> DÀ—k sZûxdJ</w:t>
             </w:r>
             <w:r>
               <w:rPr>
@@ -20946,7 +21964,6 @@
                 <w:szCs w:val="40"/>
                 <w:lang w:val="it-IT" w:bidi="hi-IN"/>
               </w:rPr>
-              <w:lastRenderedPageBreak/>
               <w:t>DÀ—k pª</w:t>
             </w:r>
             <w:r>
@@ -20995,17 +22012,7 @@
                 <w:szCs w:val="40"/>
                 <w:lang w:val="it-IT" w:bidi="hi-IN"/>
               </w:rPr>
-              <w:t xml:space="preserve"> DÀ—k </w:t>
-            </w:r>
-            <w:r>
-              <w:rPr>
-                <w:rFonts w:ascii="BRH Malayalam Extra" w:hAnsi="BRH Malayalam Extra" w:cs="BRH Malayalam Extra"/>
-                <w:sz w:val="40"/>
-                <w:szCs w:val="40"/>
-                <w:lang w:val="it-IT" w:bidi="hi-IN"/>
-              </w:rPr>
-              <w:lastRenderedPageBreak/>
-              <w:t xml:space="preserve">sZûxdJ </w:t>
+              <w:t xml:space="preserve"> DÀ—k sZûxdJ </w:t>
             </w:r>
             <w:r>
               <w:rPr>
@@ -21054,7 +22061,6 @@
                 <w:sz w:val="28"/>
                 <w:szCs w:val="28"/>
               </w:rPr>
-              <w:lastRenderedPageBreak/>
               <w:t>TB 3.11.8.3</w:t>
             </w:r>
           </w:p>
@@ -21877,7 +22883,6 @@
               </w:rPr>
               <w:t>–</w:t>
             </w:r>
-            <w:proofErr w:type="gramStart"/>
             <w:r>
               <w:rPr>
                 <w:rFonts w:ascii="BRH Malayalam Extra" w:hAnsi="BRH Malayalam Extra" w:cs="BRH Malayalam Extra"/>
@@ -21886,7 +22891,6 @@
               </w:rPr>
               <w:t>Zûx  |</w:t>
             </w:r>
-            <w:proofErr w:type="gramEnd"/>
           </w:p>
           <w:p>
             <w:pPr>
@@ -21932,6 +22936,7 @@
                 <w:sz w:val="28"/>
                 <w:szCs w:val="28"/>
               </w:rPr>
+              <w:lastRenderedPageBreak/>
               <w:t>TB 3.12.9.2</w:t>
             </w:r>
           </w:p>
@@ -22655,7 +23660,6 @@
                 <w:sz w:val="32"/>
                 <w:szCs w:val="36"/>
               </w:rPr>
-              <w:lastRenderedPageBreak/>
               <w:t>9th Sentence of</w:t>
             </w:r>
           </w:p>
@@ -22697,7 +23701,6 @@
                 <w:sz w:val="36"/>
                 <w:szCs w:val="36"/>
               </w:rPr>
-              <w:lastRenderedPageBreak/>
               <w:t>Ae—ÒxÅcû¥d– d¥k˜</w:t>
             </w:r>
           </w:p>
@@ -22769,7 +23772,6 @@
                 <w:sz w:val="36"/>
                 <w:szCs w:val="36"/>
               </w:rPr>
-              <w:lastRenderedPageBreak/>
               <w:t>Ae—ÒxÅ</w:t>
             </w:r>
             <w:r>
@@ -22886,7 +23888,6 @@
                 <w:sz w:val="32"/>
                 <w:szCs w:val="36"/>
               </w:rPr>
-              <w:lastRenderedPageBreak/>
               <w:t xml:space="preserve">T.B.3.7.11.2 </w:t>
             </w:r>
           </w:p>
@@ -23274,6 +24275,7 @@
           <w:szCs w:val="32"/>
           <w:u w:val="single"/>
         </w:rPr>
+        <w:lastRenderedPageBreak/>
         <w:t>Taittirya Brahamanam Book</w:t>
       </w:r>
       <w:r>
@@ -23978,7 +24980,6 @@
                 <w:sz w:val="28"/>
                 <w:szCs w:val="28"/>
               </w:rPr>
-              <w:lastRenderedPageBreak/>
               <w:t xml:space="preserve">3-7-3-4 </w:t>
             </w:r>
             <w:r>
@@ -24793,6 +25794,7 @@
                 <w:sz w:val="28"/>
                 <w:szCs w:val="28"/>
               </w:rPr>
+              <w:lastRenderedPageBreak/>
               <w:t xml:space="preserve">3-7-6-5 </w:t>
             </w:r>
             <w:r>
@@ -25428,7 +26430,6 @@
                 <w:sz w:val="28"/>
                 <w:szCs w:val="28"/>
               </w:rPr>
-              <w:lastRenderedPageBreak/>
               <w:t>3-7-8-3 Dasini 95</w:t>
             </w:r>
           </w:p>
@@ -26136,6 +27137,7 @@
                 <w:sz w:val="28"/>
                 <w:szCs w:val="28"/>
               </w:rPr>
+              <w:lastRenderedPageBreak/>
               <w:t xml:space="preserve">3-7-14-1 - </w:t>
             </w:r>
             <w:r>
@@ -26540,15 +27542,7 @@
                 <w:sz w:val="28"/>
                 <w:szCs w:val="28"/>
               </w:rPr>
-              <w:t>3-8-2-</w:t>
-            </w:r>
-            <w:proofErr w:type="gramStart"/>
-            <w:r>
-              <w:rPr>
-                <w:sz w:val="28"/>
-                <w:szCs w:val="28"/>
-              </w:rPr>
-              <w:t xml:space="preserve">1  </w:t>
+              <w:t xml:space="preserve">3-8-2-1  </w:t>
             </w:r>
             <w:r>
               <w:rPr>
@@ -26557,7 +27551,6 @@
               </w:rPr>
               <w:t>Dasini</w:t>
             </w:r>
-            <w:proofErr w:type="gramEnd"/>
             <w:r>
               <w:rPr>
                 <w:sz w:val="28"/>
@@ -26697,7 +27690,6 @@
                 <w:sz w:val="28"/>
                 <w:szCs w:val="28"/>
               </w:rPr>
-              <w:lastRenderedPageBreak/>
               <w:t xml:space="preserve">3-8-2-2 </w:t>
             </w:r>
             <w:r>
@@ -27593,6 +28585,7 @@
                 <w:szCs w:val="28"/>
                 <w:lang w:bidi="ta-IN"/>
               </w:rPr>
+              <w:lastRenderedPageBreak/>
               <w:t>3-8-13-2 Dasini 48</w:t>
             </w:r>
           </w:p>
@@ -28068,7 +29061,6 @@
                 <w:szCs w:val="28"/>
                 <w:lang w:val="en-IN" w:eastAsia="en-IN"/>
               </w:rPr>
-              <w:lastRenderedPageBreak/>
               <w:t>3-8-23-3 Dasini 91</w:t>
             </w:r>
           </w:p>
@@ -28885,6 +29877,7 @@
                 <w:sz w:val="28"/>
                 <w:szCs w:val="28"/>
               </w:rPr>
+              <w:lastRenderedPageBreak/>
               <w:t>Improved Sound representation</w:t>
             </w:r>
           </w:p>
@@ -29429,18 +30422,7 @@
                 <w:szCs w:val="28"/>
                 <w:lang w:bidi="ta-IN"/>
               </w:rPr>
-              <w:t xml:space="preserve">  in lower note or pause as per your Guru’s </w:t>
-            </w:r>
-            <w:r>
-              <w:rPr>
-                <w:rFonts w:cs="Arial"/>
-                <w:bCs/>
-                <w:sz w:val="28"/>
-                <w:szCs w:val="28"/>
-                <w:lang w:bidi="ta-IN"/>
-              </w:rPr>
-              <w:lastRenderedPageBreak/>
-              <w:t>teachings. “</w:t>
+              <w:t xml:space="preserve">  in lower note or pause as per your Guru’s teachings. “</w:t>
             </w:r>
             <w:r>
               <w:rPr>
@@ -29500,7 +30482,6 @@
           <w:b/>
           <w:sz w:val="36"/>
         </w:rPr>
-        <w:lastRenderedPageBreak/>
         <w:t>=============</w:t>
       </w:r>
     </w:p>

</xml_diff>

<commit_message>
nmv 02 12 2024
</commit_message>
<xml_diff>
--- a/brAhmaNa/TB 3.7-3.12 Malayalam Corrections.docx
+++ b/brAhmaNa/TB 3.7-3.12 Malayalam Corrections.docx
@@ -116,7 +116,7 @@
     </w:p>
     <w:tbl>
       <w:tblPr>
-        <w:tblW w:w="18429" w:type="dxa"/>
+        <w:tblW w:w="13609" w:type="dxa"/>
         <w:tblInd w:w="-176" w:type="dxa"/>
         <w:tblBorders>
           <w:top w:val="single" w:sz="4" w:space="0" w:color="000000"/>
@@ -132,13 +132,8 @@
         <w:gridCol w:w="3686"/>
         <w:gridCol w:w="5103"/>
         <w:gridCol w:w="4820"/>
-        <w:gridCol w:w="4820"/>
       </w:tblGrid>
       <w:tr>
-        <w:trPr>
-          <w:gridAfter w:val="1"/>
-          <w:wAfter w:w="4820" w:type="dxa"/>
-        </w:trPr>
         <w:tc>
           <w:tcPr>
             <w:tcW w:w="3686" w:type="dxa"/>
@@ -243,10 +238,6 @@
         </w:tc>
       </w:tr>
       <w:tr>
-        <w:trPr>
-          <w:gridAfter w:val="1"/>
-          <w:wAfter w:w="4820" w:type="dxa"/>
-        </w:trPr>
         <w:tc>
           <w:tcPr>
             <w:tcW w:w="3686" w:type="dxa"/>
@@ -475,8 +466,6 @@
       </w:tr>
       <w:tr>
         <w:trPr>
-          <w:gridAfter w:val="1"/>
-          <w:wAfter w:w="4820" w:type="dxa"/>
           <w:trHeight w:val="953"/>
         </w:trPr>
         <w:tc>
@@ -715,8 +704,6 @@
       </w:tr>
       <w:tr>
         <w:trPr>
-          <w:gridAfter w:val="1"/>
-          <w:wAfter w:w="4820" w:type="dxa"/>
           <w:trHeight w:val="953"/>
         </w:trPr>
         <w:tc>
@@ -1058,8 +1045,6 @@
       </w:tr>
       <w:tr>
         <w:trPr>
-          <w:gridAfter w:val="1"/>
-          <w:wAfter w:w="4820" w:type="dxa"/>
           <w:trHeight w:val="953"/>
         </w:trPr>
         <w:tc>
@@ -1271,8 +1256,6 @@
       </w:tr>
       <w:tr>
         <w:trPr>
-          <w:gridAfter w:val="1"/>
-          <w:wAfter w:w="4820" w:type="dxa"/>
           <w:trHeight w:val="953"/>
         </w:trPr>
         <w:tc>
@@ -1513,85 +1496,69 @@
           </w:p>
         </w:tc>
       </w:tr>
-      <w:tr>
-        <w:trPr>
-          <w:trHeight w:val="953"/>
-        </w:trPr>
-        <w:tc>
-          <w:tcPr>
-            <w:tcW w:w="3686" w:type="dxa"/>
-            <w:tcBorders>
-              <w:top w:val="single" w:sz="4" w:space="0" w:color="000000"/>
-              <w:left w:val="single" w:sz="4" w:space="0" w:color="000000"/>
-              <w:bottom w:val="single" w:sz="4" w:space="0" w:color="000000"/>
-              <w:right w:val="single" w:sz="4" w:space="0" w:color="000000"/>
-            </w:tcBorders>
-          </w:tcPr>
-          <w:p>
-            <w:pPr>
-              <w:spacing w:before="0" w:line="240" w:lineRule="auto"/>
-              <w:rPr>
-                <w:b/>
-                <w:sz w:val="28"/>
-                <w:szCs w:val="28"/>
-              </w:rPr>
-            </w:pPr>
-          </w:p>
-        </w:tc>
-        <w:tc>
-          <w:tcPr>
-            <w:tcW w:w="5103" w:type="dxa"/>
-            <w:tcBorders>
-              <w:top w:val="single" w:sz="4" w:space="0" w:color="000000"/>
-              <w:left w:val="single" w:sz="4" w:space="0" w:color="000000"/>
-              <w:bottom w:val="single" w:sz="4" w:space="0" w:color="000000"/>
-              <w:right w:val="single" w:sz="4" w:space="0" w:color="000000"/>
-            </w:tcBorders>
-          </w:tcPr>
-          <w:p>
-            <w:pPr>
-              <w:spacing w:before="0" w:line="240" w:lineRule="auto"/>
-              <w:rPr>
-                <w:rFonts w:ascii="BRH Malayalam Extra" w:hAnsi="BRH Malayalam Extra" w:cs="BRH Malayalam Extra"/>
-                <w:sz w:val="40"/>
-                <w:szCs w:val="40"/>
-              </w:rPr>
-            </w:pPr>
-          </w:p>
-        </w:tc>
-        <w:tc>
-          <w:tcPr>
-            <w:tcW w:w="4820" w:type="dxa"/>
-            <w:tcBorders>
-              <w:top w:val="single" w:sz="4" w:space="0" w:color="000000"/>
-              <w:left w:val="single" w:sz="4" w:space="0" w:color="000000"/>
-              <w:bottom w:val="single" w:sz="4" w:space="0" w:color="000000"/>
-              <w:right w:val="single" w:sz="4" w:space="0" w:color="000000"/>
-            </w:tcBorders>
-          </w:tcPr>
-          <w:p>
-            <w:pPr>
-              <w:spacing w:before="0" w:line="240" w:lineRule="auto"/>
-              <w:rPr>
-                <w:rFonts w:ascii="BRH Malayalam Extra" w:hAnsi="BRH Malayalam Extra" w:cs="BRH Malayalam Extra"/>
-                <w:sz w:val="40"/>
-                <w:szCs w:val="40"/>
-              </w:rPr>
-            </w:pPr>
-          </w:p>
-        </w:tc>
-        <w:tc>
-          <w:tcPr>
-            <w:tcW w:w="4820" w:type="dxa"/>
-          </w:tcPr>
-          <w:p>
-            <w:pPr>
-              <w:spacing w:before="0" w:line="240" w:lineRule="auto"/>
-            </w:pPr>
-          </w:p>
-        </w:tc>
-      </w:tr>
     </w:tbl>
+    <w:p>
+      <w:pPr>
+        <w:spacing w:before="0" w:line="240" w:lineRule="auto"/>
+        <w:jc w:val="center"/>
+        <w:rPr>
+          <w:b/>
+          <w:bCs/>
+          <w:sz w:val="32"/>
+          <w:szCs w:val="32"/>
+          <w:u w:val="single"/>
+        </w:rPr>
+      </w:pPr>
+      <w:r>
+        <w:rPr>
+          <w:b/>
+          <w:bCs/>
+          <w:sz w:val="32"/>
+          <w:szCs w:val="32"/>
+          <w:u w:val="single"/>
+        </w:rPr>
+        <w:t>===========</w:t>
+      </w:r>
+    </w:p>
+    <w:p>
+      <w:pPr>
+        <w:spacing w:before="0" w:line="240" w:lineRule="auto"/>
+        <w:jc w:val="center"/>
+        <w:rPr>
+          <w:b/>
+          <w:bCs/>
+          <w:sz w:val="32"/>
+          <w:szCs w:val="32"/>
+          <w:u w:val="single"/>
+        </w:rPr>
+      </w:pPr>
+    </w:p>
+    <w:p>
+      <w:pPr>
+        <w:spacing w:before="0" w:line="240" w:lineRule="auto"/>
+        <w:jc w:val="center"/>
+        <w:rPr>
+          <w:b/>
+          <w:bCs/>
+          <w:sz w:val="32"/>
+          <w:szCs w:val="32"/>
+          <w:u w:val="single"/>
+        </w:rPr>
+      </w:pPr>
+    </w:p>
+    <w:p>
+      <w:pPr>
+        <w:spacing w:before="0" w:line="240" w:lineRule="auto"/>
+        <w:jc w:val="center"/>
+        <w:rPr>
+          <w:b/>
+          <w:bCs/>
+          <w:sz w:val="32"/>
+          <w:szCs w:val="32"/>
+          <w:u w:val="single"/>
+        </w:rPr>
+      </w:pPr>
+    </w:p>
     <w:p>
       <w:pPr>
         <w:spacing w:before="0" w:line="240" w:lineRule="auto"/>
@@ -1638,6 +1605,7 @@
           <w:szCs w:val="32"/>
           <w:u w:val="single"/>
         </w:rPr>
+        <w:lastRenderedPageBreak/>
         <w:t xml:space="preserve">TaittirIya BrAhmaNam - TB 3.7 to 3.12   </w:t>
       </w:r>
     </w:p>
@@ -1718,7 +1686,6 @@
           <w:b/>
           <w:bCs/>
         </w:rPr>
-        <w:lastRenderedPageBreak/>
         <w:t xml:space="preserve"> (ignore those which are already incorporated in your book’s version and date). </w:t>
       </w:r>
       <w:r>
@@ -3415,6 +3382,7 @@
                 <w:sz w:val="28"/>
                 <w:szCs w:val="28"/>
               </w:rPr>
+              <w:lastRenderedPageBreak/>
               <w:t>T.B.3.8.13.1</w:t>
             </w:r>
           </w:p>
@@ -3451,7 +3419,6 @@
                 <w:sz w:val="28"/>
                 <w:szCs w:val="28"/>
               </w:rPr>
-              <w:lastRenderedPageBreak/>
               <w:t>Dasini No.-  47</w:t>
             </w:r>
           </w:p>
@@ -3481,7 +3448,6 @@
                 <w:sz w:val="40"/>
                 <w:szCs w:val="40"/>
               </w:rPr>
-              <w:lastRenderedPageBreak/>
               <w:t xml:space="preserve">B </w:t>
             </w:r>
             <w:r>
@@ -5361,6 +5327,7 @@
                 <w:sz w:val="28"/>
                 <w:szCs w:val="28"/>
               </w:rPr>
+              <w:lastRenderedPageBreak/>
               <w:t>T.B.3.10.11.1</w:t>
             </w:r>
           </w:p>
@@ -5397,7 +5364,6 @@
                 <w:sz w:val="28"/>
                 <w:szCs w:val="28"/>
               </w:rPr>
-              <w:lastRenderedPageBreak/>
               <w:t>Dasini No.-  43</w:t>
             </w:r>
           </w:p>
@@ -5437,6 +5403,7 @@
                 <w:sz w:val="40"/>
                 <w:szCs w:val="40"/>
               </w:rPr>
+              <w:lastRenderedPageBreak/>
               <w:t>A</w:t>
             </w:r>
             <w:r>
@@ -5489,7 +5456,6 @@
                 <w:szCs w:val="40"/>
                 <w:highlight w:val="yellow"/>
               </w:rPr>
-              <w:lastRenderedPageBreak/>
               <w:t>c¡</w:t>
             </w:r>
             <w:r>
@@ -5545,6 +5511,7 @@
                 <w:sz w:val="40"/>
                 <w:szCs w:val="40"/>
               </w:rPr>
+              <w:lastRenderedPageBreak/>
               <w:t>A</w:t>
             </w:r>
             <w:r>
@@ -5602,7 +5569,6 @@
                 <w:highlight w:val="green"/>
                 <w:lang w:val="en-IN" w:eastAsia="en-IN"/>
               </w:rPr>
-              <w:lastRenderedPageBreak/>
               <w:t>c¢</w:t>
             </w:r>
             <w:r>

</xml_diff>

<commit_message>
nmv 05 12 2024
</commit_message>
<xml_diff>
--- a/brAhmaNa/TB 3.7-3.12 Malayalam Corrections.docx
+++ b/brAhmaNa/TB 3.7-3.12 Malayalam Corrections.docx
@@ -83,10 +83,9 @@
           <w:bCs/>
           <w:sz w:val="32"/>
           <w:szCs w:val="32"/>
-          <w:highlight w:val="red"/>
           <w:u w:val="single"/>
         </w:rPr>
-        <w:t>????</w:t>
+        <w:t>30th Nov 2024</w:t>
       </w:r>
     </w:p>
     <w:p>
@@ -1492,6 +1491,304 @@
                 <w:szCs w:val="40"/>
               </w:rPr>
               <w:t>iyZy— |</w:t>
+            </w:r>
+          </w:p>
+        </w:tc>
+      </w:tr>
+      <w:tr>
+        <w:trPr>
+          <w:trHeight w:val="953"/>
+        </w:trPr>
+        <w:tc>
+          <w:tcPr>
+            <w:tcW w:w="3686" w:type="dxa"/>
+            <w:tcBorders>
+              <w:top w:val="single" w:sz="4" w:space="0" w:color="000000"/>
+              <w:left w:val="single" w:sz="4" w:space="0" w:color="000000"/>
+              <w:bottom w:val="single" w:sz="4" w:space="0" w:color="000000"/>
+              <w:right w:val="single" w:sz="4" w:space="0" w:color="000000"/>
+            </w:tcBorders>
+          </w:tcPr>
+          <w:p>
+            <w:pPr>
+              <w:spacing w:before="0" w:line="240" w:lineRule="auto"/>
+              <w:rPr>
+                <w:b/>
+                <w:sz w:val="28"/>
+                <w:szCs w:val="28"/>
+              </w:rPr>
+            </w:pPr>
+            <w:r>
+              <w:rPr>
+                <w:b/>
+                <w:sz w:val="28"/>
+                <w:szCs w:val="28"/>
+              </w:rPr>
+              <w:t>TB -3.11.7.5</w:t>
+            </w:r>
+          </w:p>
+          <w:p>
+            <w:pPr>
+              <w:spacing w:before="0" w:line="240" w:lineRule="auto"/>
+              <w:rPr>
+                <w:b/>
+                <w:sz w:val="28"/>
+                <w:szCs w:val="28"/>
+              </w:rPr>
+            </w:pPr>
+            <w:r>
+              <w:rPr>
+                <w:b/>
+                <w:sz w:val="28"/>
+                <w:szCs w:val="28"/>
+              </w:rPr>
+              <w:t>Statement No – 7</w:t>
+            </w:r>
+          </w:p>
+          <w:p>
+            <w:pPr>
+              <w:spacing w:before="0" w:line="240" w:lineRule="auto"/>
+              <w:rPr>
+                <w:b/>
+                <w:sz w:val="28"/>
+                <w:szCs w:val="28"/>
+              </w:rPr>
+            </w:pPr>
+            <w:r>
+              <w:rPr>
+                <w:b/>
+                <w:sz w:val="28"/>
+                <w:szCs w:val="28"/>
+              </w:rPr>
+              <w:t xml:space="preserve">Dasini No- </w:t>
+            </w:r>
+            <w:r>
+              <w:rPr>
+                <w:rFonts w:eastAsia="Times New Roman" w:cs="Arial"/>
+                <w:b/>
+                <w:color w:val="000000"/>
+                <w:sz w:val="32"/>
+                <w:szCs w:val="32"/>
+                <w:lang w:val="en-IN" w:eastAsia="en-IN"/>
+              </w:rPr>
+              <w:t>41</w:t>
+            </w:r>
+          </w:p>
+        </w:tc>
+        <w:tc>
+          <w:tcPr>
+            <w:tcW w:w="5103" w:type="dxa"/>
+            <w:tcBorders>
+              <w:top w:val="single" w:sz="4" w:space="0" w:color="000000"/>
+              <w:left w:val="single" w:sz="4" w:space="0" w:color="000000"/>
+              <w:bottom w:val="single" w:sz="4" w:space="0" w:color="000000"/>
+              <w:right w:val="single" w:sz="4" w:space="0" w:color="000000"/>
+            </w:tcBorders>
+          </w:tcPr>
+          <w:p>
+            <w:pPr>
+              <w:widowControl w:val="0"/>
+              <w:autoSpaceDE w:val="0"/>
+              <w:autoSpaceDN w:val="0"/>
+              <w:adjustRightInd w:val="0"/>
+              <w:spacing w:before="0" w:line="240" w:lineRule="auto"/>
+              <w:rPr>
+                <w:rFonts w:ascii="BRH Malayalam Extra" w:hAnsi="BRH Malayalam Extra" w:cs="BRH Malayalam Extra"/>
+                <w:sz w:val="40"/>
+                <w:szCs w:val="40"/>
+                <w:lang w:bidi="ml-IN"/>
+              </w:rPr>
+            </w:pPr>
+            <w:r>
+              <w:rPr>
+                <w:rFonts w:ascii="BRH Malayalam Extra" w:hAnsi="BRH Malayalam Extra" w:cs="BRH Malayalam Extra"/>
+                <w:sz w:val="40"/>
+                <w:szCs w:val="40"/>
+                <w:lang w:bidi="ml-IN"/>
+              </w:rPr>
+              <w:t>¥jx˜„²yI dx—</w:t>
+            </w:r>
+            <w:r>
+              <w:rPr>
+                <w:rFonts w:ascii="BRH Malayalam Extra" w:hAnsi="BRH Malayalam Extra" w:cs="BRH Malayalam Extra"/>
+                <w:sz w:val="40"/>
+                <w:szCs w:val="40"/>
+                <w:highlight w:val="yellow"/>
+                <w:lang w:bidi="ml-IN"/>
+              </w:rPr>
+              <w:t>Py</w:t>
+            </w:r>
+            <w:r>
+              <w:rPr>
+                <w:rFonts w:ascii="BRH Malayalam Extra" w:hAnsi="BRH Malayalam Extra" w:cs="BRH Malayalam Extra"/>
+                <w:b/>
+                <w:sz w:val="34"/>
+                <w:szCs w:val="40"/>
+                <w:highlight w:val="yellow"/>
+                <w:lang w:bidi="ml-IN"/>
+              </w:rPr>
+              <w:t>–</w:t>
+            </w:r>
+            <w:r>
+              <w:rPr>
+                <w:rFonts w:ascii="BRH Malayalam Extra" w:hAnsi="BRH Malayalam Extra" w:cs="BRH Malayalam Extra"/>
+                <w:sz w:val="40"/>
+                <w:szCs w:val="40"/>
+                <w:lang w:bidi="ml-IN"/>
+              </w:rPr>
+              <w:t xml:space="preserve">¥KZI </w:t>
+            </w:r>
+          </w:p>
+          <w:p>
+            <w:pPr>
+              <w:widowControl w:val="0"/>
+              <w:autoSpaceDE w:val="0"/>
+              <w:autoSpaceDN w:val="0"/>
+              <w:adjustRightInd w:val="0"/>
+              <w:spacing w:before="0" w:line="240" w:lineRule="auto"/>
+              <w:rPr>
+                <w:rFonts w:ascii="Latha" w:hAnsi="Latha" w:cs="Latha"/>
+                <w:sz w:val="28"/>
+                <w:szCs w:val="28"/>
+                <w:cs/>
+                <w:lang w:bidi="ta-IN"/>
+              </w:rPr>
+            </w:pPr>
+            <w:r>
+              <w:rPr>
+                <w:rFonts w:ascii="BRH Malayalam Extra" w:hAnsi="BRH Malayalam Extra" w:cs="BRH Malayalam Extra"/>
+                <w:sz w:val="40"/>
+                <w:szCs w:val="40"/>
+                <w:lang w:bidi="ml-IN"/>
+              </w:rPr>
+              <w:t>Py—d¡</w:t>
+            </w:r>
+            <w:r>
+              <w:rPr>
+                <w:rFonts w:ascii="BRH Malayalam Extra" w:hAnsi="BRH Malayalam Extra" w:cs="BRH Malayalam Extra"/>
+                <w:b/>
+                <w:sz w:val="34"/>
+                <w:szCs w:val="40"/>
+                <w:lang w:bidi="ml-IN"/>
+              </w:rPr>
+              <w:t>–</w:t>
+            </w:r>
+            <w:r>
+              <w:rPr>
+                <w:rFonts w:ascii="BRH Malayalam Extra" w:hAnsi="BRH Malayalam Extra" w:cs="BRH Malayalam Extra"/>
+                <w:sz w:val="40"/>
+                <w:szCs w:val="40"/>
+                <w:lang w:bidi="ml-IN"/>
+              </w:rPr>
+              <w:t xml:space="preserve">¥Z | </w:t>
+            </w:r>
+          </w:p>
+        </w:tc>
+        <w:tc>
+          <w:tcPr>
+            <w:tcW w:w="4820" w:type="dxa"/>
+            <w:tcBorders>
+              <w:top w:val="single" w:sz="4" w:space="0" w:color="000000"/>
+              <w:left w:val="single" w:sz="4" w:space="0" w:color="000000"/>
+              <w:bottom w:val="single" w:sz="4" w:space="0" w:color="000000"/>
+              <w:right w:val="single" w:sz="4" w:space="0" w:color="000000"/>
+            </w:tcBorders>
+          </w:tcPr>
+          <w:p>
+            <w:pPr>
+              <w:widowControl w:val="0"/>
+              <w:autoSpaceDE w:val="0"/>
+              <w:autoSpaceDN w:val="0"/>
+              <w:adjustRightInd w:val="0"/>
+              <w:spacing w:before="0" w:line="240" w:lineRule="auto"/>
+              <w:rPr>
+                <w:rFonts w:ascii="BRH Malayalam Extra" w:hAnsi="BRH Malayalam Extra" w:cs="BRH Malayalam Extra"/>
+                <w:sz w:val="40"/>
+                <w:szCs w:val="40"/>
+                <w:lang w:bidi="ml-IN"/>
+              </w:rPr>
+            </w:pPr>
+            <w:r>
+              <w:rPr>
+                <w:rFonts w:ascii="BRH Malayalam Extra" w:hAnsi="BRH Malayalam Extra" w:cs="BRH Malayalam Extra"/>
+                <w:sz w:val="40"/>
+                <w:szCs w:val="40"/>
+                <w:lang w:bidi="ml-IN"/>
+              </w:rPr>
+              <w:t>¥jx˜„²yI dx—Py¥</w:t>
+            </w:r>
+            <w:r>
+              <w:rPr>
+                <w:rFonts w:ascii="BRH Malayalam Extra" w:hAnsi="BRH Malayalam Extra" w:cs="BRH Malayalam Extra"/>
+                <w:sz w:val="40"/>
+                <w:szCs w:val="40"/>
+                <w:highlight w:val="green"/>
+                <w:lang w:bidi="ml-IN"/>
+              </w:rPr>
+              <w:t>K</w:t>
+            </w:r>
+            <w:r>
+              <w:rPr>
+                <w:rFonts w:ascii="BRH Malayalam Extra" w:hAnsi="BRH Malayalam Extra" w:cs="BRH Malayalam Extra"/>
+                <w:b/>
+                <w:sz w:val="34"/>
+                <w:szCs w:val="40"/>
+                <w:lang w:bidi="ml-IN"/>
+              </w:rPr>
+              <w:t>–</w:t>
+            </w:r>
+            <w:r>
+              <w:rPr>
+                <w:rFonts w:ascii="BRH Malayalam Extra" w:hAnsi="BRH Malayalam Extra" w:cs="BRH Malayalam Extra"/>
+                <w:sz w:val="40"/>
+                <w:szCs w:val="40"/>
+                <w:lang w:bidi="ml-IN"/>
+              </w:rPr>
+              <w:t xml:space="preserve">ZI </w:t>
+            </w:r>
+          </w:p>
+          <w:p>
+            <w:pPr>
+              <w:widowControl w:val="0"/>
+              <w:autoSpaceDE w:val="0"/>
+              <w:autoSpaceDN w:val="0"/>
+              <w:adjustRightInd w:val="0"/>
+              <w:spacing w:before="0" w:line="240" w:lineRule="auto"/>
+              <w:rPr>
+                <w:rFonts w:ascii="Latha" w:hAnsi="Latha" w:cs="Latha"/>
+                <w:sz w:val="28"/>
+                <w:szCs w:val="28"/>
+                <w:cs/>
+                <w:lang w:bidi="ta-IN"/>
+              </w:rPr>
+            </w:pPr>
+            <w:r>
+              <w:rPr>
+                <w:rFonts w:ascii="BRH Malayalam Extra" w:hAnsi="BRH Malayalam Extra" w:cs="BRH Malayalam Extra"/>
+                <w:sz w:val="40"/>
+                <w:szCs w:val="40"/>
+                <w:lang w:bidi="ml-IN"/>
+              </w:rPr>
+              <w:t>Py—d¡</w:t>
+            </w:r>
+            <w:r>
+              <w:rPr>
+                <w:rFonts w:ascii="BRH Malayalam Extra" w:hAnsi="BRH Malayalam Extra" w:cs="BRH Malayalam Extra"/>
+                <w:b/>
+                <w:sz w:val="34"/>
+                <w:szCs w:val="40"/>
+                <w:lang w:bidi="ml-IN"/>
+              </w:rPr>
+              <w:t>–</w:t>
+            </w:r>
+            <w:r>
+              <w:rPr>
+                <w:rFonts w:ascii="BRH Malayalam Extra" w:hAnsi="BRH Malayalam Extra" w:cs="BRH Malayalam Extra"/>
+                <w:sz w:val="40"/>
+                <w:szCs w:val="40"/>
+                <w:lang w:bidi="ml-IN"/>
+              </w:rPr>
+              <w:t xml:space="preserve">¥Z | </w:t>
             </w:r>
           </w:p>
         </w:tc>
@@ -1571,32 +1868,6 @@
           <w:u w:val="single"/>
         </w:rPr>
       </w:pPr>
-    </w:p>
-    <w:p>
-      <w:pPr>
-        <w:spacing w:before="0" w:line="240" w:lineRule="auto"/>
-        <w:jc w:val="center"/>
-        <w:rPr>
-          <w:b/>
-          <w:bCs/>
-          <w:sz w:val="32"/>
-          <w:szCs w:val="32"/>
-          <w:u w:val="single"/>
-        </w:rPr>
-      </w:pPr>
-    </w:p>
-    <w:p>
-      <w:pPr>
-        <w:spacing w:before="0" w:line="240" w:lineRule="auto"/>
-        <w:jc w:val="center"/>
-        <w:rPr>
-          <w:b/>
-          <w:bCs/>
-          <w:sz w:val="32"/>
-          <w:szCs w:val="32"/>
-          <w:u w:val="single"/>
-        </w:rPr>
-      </w:pPr>
       <w:r>
         <w:rPr>
           <w:b/>
@@ -1605,7 +1876,6 @@
           <w:szCs w:val="32"/>
           <w:u w:val="single"/>
         </w:rPr>
-        <w:lastRenderedPageBreak/>
         <w:t xml:space="preserve">TaittirIya BrAhmaNam - TB 3.7 to 3.12   </w:t>
       </w:r>
     </w:p>
@@ -3146,6 +3416,7 @@
                 <w:sz w:val="28"/>
                 <w:szCs w:val="28"/>
               </w:rPr>
+              <w:lastRenderedPageBreak/>
               <w:t>Dasini No.-  4</w:t>
             </w:r>
           </w:p>
@@ -3175,6 +3446,7 @@
                 <w:sz w:val="40"/>
                 <w:szCs w:val="40"/>
               </w:rPr>
+              <w:lastRenderedPageBreak/>
               <w:t>by</w:t>
             </w:r>
             <w:r>
@@ -3382,7 +3654,6 @@
                 <w:sz w:val="28"/>
                 <w:szCs w:val="28"/>
               </w:rPr>
-              <w:lastRenderedPageBreak/>
               <w:t>T.B.3.8.13.1</w:t>
             </w:r>
           </w:p>
@@ -5327,7 +5598,6 @@
                 <w:sz w:val="28"/>
                 <w:szCs w:val="28"/>
               </w:rPr>
-              <w:lastRenderedPageBreak/>
               <w:t>T.B.3.10.11.1</w:t>
             </w:r>
           </w:p>
@@ -5403,7 +5673,6 @@
                 <w:sz w:val="40"/>
                 <w:szCs w:val="40"/>
               </w:rPr>
-              <w:lastRenderedPageBreak/>
               <w:t>A</w:t>
             </w:r>
             <w:r>
@@ -5511,7 +5780,6 @@
                 <w:sz w:val="40"/>
                 <w:szCs w:val="40"/>
               </w:rPr>
-              <w:lastRenderedPageBreak/>
               <w:t>A</w:t>
             </w:r>
             <w:r>
@@ -5617,7 +5885,6 @@
                 <w:sz w:val="28"/>
                 <w:szCs w:val="28"/>
               </w:rPr>
-              <w:lastRenderedPageBreak/>
               <w:t>T.B.3.</w:t>
             </w:r>
             <w:r>
@@ -6929,6 +7196,7 @@
                 <w:szCs w:val="28"/>
                 <w:lang w:val="it-IT"/>
               </w:rPr>
+              <w:lastRenderedPageBreak/>
               <w:t>T.B.3.7.1.3</w:t>
             </w:r>
           </w:p>
@@ -7175,7 +7443,6 @@
                 <w:szCs w:val="28"/>
                 <w:lang w:val="it-IT"/>
               </w:rPr>
-              <w:lastRenderedPageBreak/>
               <w:t>T.B.3.7.5.6</w:t>
             </w:r>
           </w:p>
@@ -9026,6 +9293,7 @@
                 <w:szCs w:val="28"/>
                 <w:lang w:val="it-IT"/>
               </w:rPr>
+              <w:lastRenderedPageBreak/>
               <w:t>T.B.3.12.5.4</w:t>
             </w:r>
           </w:p>
@@ -9300,7 +9568,6 @@
                 <w:sz w:val="28"/>
                 <w:szCs w:val="28"/>
               </w:rPr>
-              <w:lastRenderedPageBreak/>
               <w:t>Dasini No. 35</w:t>
             </w:r>
           </w:p>
@@ -9330,7 +9597,6 @@
                 <w:sz w:val="40"/>
                 <w:szCs w:val="40"/>
               </w:rPr>
-              <w:lastRenderedPageBreak/>
               <w:t>ex</w:t>
             </w:r>
             <w:r>
@@ -10529,6 +10795,7 @@
                 <w:sz w:val="28"/>
                 <w:szCs w:val="28"/>
               </w:rPr>
+              <w:lastRenderedPageBreak/>
               <w:t>TB 3.8.6.4</w:t>
             </w:r>
           </w:p>
@@ -10785,7 +11052,6 @@
                 <w:sz w:val="28"/>
                 <w:szCs w:val="28"/>
               </w:rPr>
-              <w:lastRenderedPageBreak/>
               <w:t>TB 3.8.6.5</w:t>
             </w:r>
           </w:p>
@@ -12630,6 +12896,7 @@
                 <w:sz w:val="28"/>
                 <w:szCs w:val="28"/>
               </w:rPr>
+              <w:lastRenderedPageBreak/>
               <w:t>TB 3.8.12.2</w:t>
             </w:r>
           </w:p>
@@ -12831,7 +13098,6 @@
                 <w:sz w:val="28"/>
                 <w:szCs w:val="28"/>
               </w:rPr>
-              <w:lastRenderedPageBreak/>
               <w:t>TB 3.8.23.1</w:t>
             </w:r>
           </w:p>
@@ -14956,6 +15222,7 @@
                 <w:sz w:val="28"/>
                 <w:szCs w:val="28"/>
               </w:rPr>
+              <w:lastRenderedPageBreak/>
               <w:t>TB 3.9.3.1</w:t>
             </w:r>
           </w:p>
@@ -15213,7 +15480,6 @@
                 <w:sz w:val="28"/>
                 <w:szCs w:val="28"/>
               </w:rPr>
-              <w:lastRenderedPageBreak/>
               <w:t>TB 3.9.4.7</w:t>
             </w:r>
           </w:p>
@@ -16874,6 +17140,7 @@
                 <w:sz w:val="28"/>
                 <w:szCs w:val="28"/>
               </w:rPr>
+              <w:lastRenderedPageBreak/>
               <w:t>TB 3.9.12.3</w:t>
             </w:r>
           </w:p>
@@ -17073,7 +17340,6 @@
                 <w:sz w:val="28"/>
                 <w:szCs w:val="28"/>
               </w:rPr>
-              <w:lastRenderedPageBreak/>
               <w:t>TB 3.9.13.3</w:t>
             </w:r>
           </w:p>
@@ -18643,6 +18909,7 @@
                 <w:sz w:val="28"/>
                 <w:szCs w:val="28"/>
               </w:rPr>
+              <w:lastRenderedPageBreak/>
               <w:t>4th</w:t>
             </w:r>
             <w:r>
@@ -18679,6 +18946,7 @@
                 <w:sz w:val="40"/>
                 <w:szCs w:val="40"/>
               </w:rPr>
+              <w:lastRenderedPageBreak/>
               <w:t>e¡</w:t>
             </w:r>
             <w:r>
@@ -18754,6 +19022,7 @@
                 <w:sz w:val="40"/>
                 <w:szCs w:val="40"/>
               </w:rPr>
+              <w:lastRenderedPageBreak/>
               <w:t>hy</w:t>
             </w:r>
             <w:r>
@@ -18799,6 +19068,7 @@
                 <w:sz w:val="40"/>
                 <w:szCs w:val="40"/>
               </w:rPr>
+              <w:lastRenderedPageBreak/>
               <w:t>e¡</w:t>
             </w:r>
             <w:r>
@@ -18866,6 +19136,7 @@
                 <w:sz w:val="40"/>
                 <w:szCs w:val="40"/>
               </w:rPr>
+              <w:lastRenderedPageBreak/>
               <w:t>hy</w:t>
             </w:r>
             <w:r>
@@ -20731,6 +21002,7 @@
                 <w:sz w:val="28"/>
                 <w:szCs w:val="28"/>
               </w:rPr>
+              <w:lastRenderedPageBreak/>
               <w:t>8th</w:t>
             </w:r>
             <w:r>
@@ -20772,6 +21044,7 @@
                 <w:szCs w:val="40"/>
                 <w:highlight w:val="yellow"/>
               </w:rPr>
+              <w:lastRenderedPageBreak/>
               <w:t>ZI</w:t>
             </w:r>
             <w:r>
@@ -20812,7 +21085,16 @@
                 <w:sz w:val="40"/>
                 <w:szCs w:val="40"/>
               </w:rPr>
-              <w:t xml:space="preserve">-i±y—ZI | </w:t>
+              <w:t>-</w:t>
+            </w:r>
+            <w:r>
+              <w:rPr>
+                <w:rFonts w:ascii="BRH Malayalam Extra" w:hAnsi="BRH Malayalam Extra" w:cs="BRH Malayalam Extra"/>
+                <w:sz w:val="40"/>
+                <w:szCs w:val="40"/>
+              </w:rPr>
+              <w:lastRenderedPageBreak/>
+              <w:t xml:space="preserve">i±y—ZI | </w:t>
             </w:r>
           </w:p>
         </w:tc>
@@ -20845,6 +21127,7 @@
                 <w:sz w:val="40"/>
                 <w:szCs w:val="40"/>
               </w:rPr>
+              <w:lastRenderedPageBreak/>
               <w:t>Z</w:t>
             </w:r>
             <w:r>
@@ -20894,7 +21177,16 @@
                 <w:sz w:val="40"/>
                 <w:szCs w:val="40"/>
               </w:rPr>
-              <w:t xml:space="preserve">-i±y—ZI | </w:t>
+              <w:t>-</w:t>
+            </w:r>
+            <w:r>
+              <w:rPr>
+                <w:rFonts w:ascii="BRH Malayalam Extra" w:hAnsi="BRH Malayalam Extra" w:cs="BRH Malayalam Extra"/>
+                <w:sz w:val="40"/>
+                <w:szCs w:val="40"/>
+              </w:rPr>
+              <w:lastRenderedPageBreak/>
+              <w:t xml:space="preserve">i±y—ZI | </w:t>
             </w:r>
           </w:p>
         </w:tc>
@@ -22667,6 +22959,7 @@
                 <w:sz w:val="28"/>
                 <w:szCs w:val="28"/>
               </w:rPr>
+              <w:lastRenderedPageBreak/>
               <w:t>TB 3.12.8.3</w:t>
             </w:r>
           </w:p>
@@ -22902,7 +23195,6 @@
                 <w:sz w:val="28"/>
                 <w:szCs w:val="28"/>
               </w:rPr>
-              <w:lastRenderedPageBreak/>
               <w:t>TB 3.12.9.2</w:t>
             </w:r>
           </w:p>
@@ -24207,6 +24499,7 @@
           <w:szCs w:val="32"/>
           <w:u w:val="single"/>
         </w:rPr>
+        <w:lastRenderedPageBreak/>
         <w:t>============</w:t>
       </w:r>
     </w:p>
@@ -24241,7 +24534,6 @@
           <w:szCs w:val="32"/>
           <w:u w:val="single"/>
         </w:rPr>
-        <w:lastRenderedPageBreak/>
         <w:t>Taittirya Brahamanam Book</w:t>
       </w:r>
       <w:r>
@@ -25553,6 +25845,7 @@
                 <w:sz w:val="28"/>
                 <w:szCs w:val="28"/>
               </w:rPr>
+              <w:lastRenderedPageBreak/>
               <w:t xml:space="preserve">3-7-5-11 - </w:t>
             </w:r>
             <w:r>
@@ -25760,7 +26053,6 @@
                 <w:sz w:val="28"/>
                 <w:szCs w:val="28"/>
               </w:rPr>
-              <w:lastRenderedPageBreak/>
               <w:t xml:space="preserve">3-7-6-5 </w:t>
             </w:r>
             <w:r>
@@ -26869,6 +27161,7 @@
                 <w:sz w:val="28"/>
                 <w:szCs w:val="28"/>
               </w:rPr>
+              <w:lastRenderedPageBreak/>
               <w:t xml:space="preserve">3-7-11-2 </w:t>
             </w:r>
             <w:r>
@@ -27103,7 +27396,6 @@
                 <w:sz w:val="28"/>
                 <w:szCs w:val="28"/>
               </w:rPr>
-              <w:lastRenderedPageBreak/>
               <w:t xml:space="preserve">3-7-14-1 - </w:t>
             </w:r>
             <w:r>
@@ -28182,6 +28474,7 @@
                 <w:sz w:val="28"/>
                 <w:szCs w:val="28"/>
               </w:rPr>
+              <w:lastRenderedPageBreak/>
               <w:t xml:space="preserve">3-8-4-1 </w:t>
             </w:r>
             <w:r>
@@ -28551,7 +28844,6 @@
                 <w:szCs w:val="28"/>
                 <w:lang w:bidi="ta-IN"/>
               </w:rPr>
-              <w:lastRenderedPageBreak/>
               <w:t>3-8-13-2 Dasini 48</w:t>
             </w:r>
           </w:p>
@@ -29264,6 +29556,7 @@
                 <w:szCs w:val="28"/>
                 <w:lang w:bidi="ta-IN"/>
               </w:rPr>
+              <w:lastRenderedPageBreak/>
               <w:t>3-9-11-3 Dasini 44</w:t>
             </w:r>
           </w:p>
@@ -29843,7 +30136,6 @@
                 <w:sz w:val="28"/>
                 <w:szCs w:val="28"/>
               </w:rPr>
-              <w:lastRenderedPageBreak/>
               <w:t>Improved Sound representation</w:t>
             </w:r>
           </w:p>

</xml_diff>

<commit_message>
nmv 02 04 2025
</commit_message>
<xml_diff>
--- a/brAhmaNa/TB 3.7-3.12 Malayalam Corrections.docx
+++ b/brAhmaNa/TB 3.7-3.12 Malayalam Corrections.docx
@@ -1,7 +1,633 @@
 
 <file path=word/document.xml><?xml version="1.0" encoding="utf-8"?>
-<w:document xmlns:wpc="http://schemas.microsoft.com/office/word/2010/wordprocessingCanvas" xmlns:cx="http://schemas.microsoft.com/office/drawing/2014/chartex" xmlns:cx1="http://schemas.microsoft.com/office/drawing/2015/9/8/chartex" xmlns:cx2="http://schemas.microsoft.com/office/drawing/2015/10/21/chartex" xmlns:cx3="http://schemas.microsoft.com/office/drawing/2016/5/9/chartex" xmlns:cx4="http://schemas.microsoft.com/office/drawing/2016/5/10/chartex" xmlns:cx5="http://schemas.microsoft.com/office/drawing/2016/5/11/chartex" xmlns:cx6="http://schemas.microsoft.com/office/drawing/2016/5/12/chartex" xmlns:cx7="http://schemas.microsoft.com/office/drawing/2016/5/13/chartex" xmlns:cx8="http://schemas.microsoft.com/office/drawing/2016/5/14/chartex" xmlns:mc="http://schemas.openxmlformats.org/markup-compatibility/2006" xmlns:aink="http://schemas.microsoft.com/office/drawing/2016/ink" xmlns:am3d="http://schemas.microsoft.com/office/drawing/2017/model3d" xmlns:o="urn:schemas-microsoft-com:office:office" xmlns:oel="http://schemas.microsoft.com/office/2019/extlst" xmlns:r="http://schemas.openxmlformats.org/officeDocument/2006/relationships" xmlns:m="http://schemas.openxmlformats.org/officeDocument/2006/math" xmlns:v="urn:schemas-microsoft-com:vml" xmlns:wp14="http://schemas.microsoft.com/office/word/2010/wordprocessingDrawing" xmlns:wp="http://schemas.openxmlformats.org/drawingml/2006/wordprocessingDrawing" xmlns:w10="urn:schemas-microsoft-com:office:word" xmlns:w="http://schemas.openxmlformats.org/wordprocessingml/2006/main" xmlns:w14="http://schemas.microsoft.com/office/word/2010/wordml" xmlns:w15="http://schemas.microsoft.com/office/word/2012/wordml" xmlns:w16cex="http://schemas.microsoft.com/office/word/2018/wordml/cex" xmlns:w16cid="http://schemas.microsoft.com/office/word/2016/wordml/cid" xmlns:w16="http://schemas.microsoft.com/office/word/2018/wordml" xmlns:w16du="http://schemas.microsoft.com/office/word/2023/wordml/word16du" xmlns:w16sdtdh="http://schemas.microsoft.com/office/word/2020/wordml/sdtdatahash" xmlns:w16se="http://schemas.microsoft.com/office/word/2015/wordml/symex" xmlns:wpg="http://schemas.microsoft.com/office/word/2010/wordprocessingGroup" xmlns:wpi="http://schemas.microsoft.com/office/word/2010/wordprocessingInk" xmlns:wne="http://schemas.microsoft.com/office/word/2006/wordml" xmlns:wps="http://schemas.microsoft.com/office/word/2010/wordprocessingShape" mc:Ignorable="w14 w15 w16se w16cid w16 w16cex w16sdtdh w16du wp14">
+<w:document xmlns:wpc="http://schemas.microsoft.com/office/word/2010/wordprocessingCanvas" xmlns:cx="http://schemas.microsoft.com/office/drawing/2014/chartex" xmlns:cx1="http://schemas.microsoft.com/office/drawing/2015/9/8/chartex" xmlns:cx2="http://schemas.microsoft.com/office/drawing/2015/10/21/chartex" xmlns:cx3="http://schemas.microsoft.com/office/drawing/2016/5/9/chartex" xmlns:cx4="http://schemas.microsoft.com/office/drawing/2016/5/10/chartex" xmlns:cx5="http://schemas.microsoft.com/office/drawing/2016/5/11/chartex" xmlns:cx6="http://schemas.microsoft.com/office/drawing/2016/5/12/chartex" xmlns:cx7="http://schemas.microsoft.com/office/drawing/2016/5/13/chartex" xmlns:cx8="http://schemas.microsoft.com/office/drawing/2016/5/14/chartex" xmlns:mc="http://schemas.openxmlformats.org/markup-compatibility/2006" xmlns:aink="http://schemas.microsoft.com/office/drawing/2016/ink" xmlns:am3d="http://schemas.microsoft.com/office/drawing/2017/model3d" xmlns:o="urn:schemas-microsoft-com:office:office" xmlns:oel="http://schemas.microsoft.com/office/2019/extlst" xmlns:r="http://schemas.openxmlformats.org/officeDocument/2006/relationships" xmlns:m="http://schemas.openxmlformats.org/officeDocument/2006/math" xmlns:v="urn:schemas-microsoft-com:vml" xmlns:wp14="http://schemas.microsoft.com/office/word/2010/wordprocessingDrawing" xmlns:wp="http://schemas.openxmlformats.org/drawingml/2006/wordprocessingDrawing" xmlns:w10="urn:schemas-microsoft-com:office:word" xmlns:w="http://schemas.openxmlformats.org/wordprocessingml/2006/main" xmlns:w14="http://schemas.microsoft.com/office/word/2010/wordml" xmlns:w15="http://schemas.microsoft.com/office/word/2012/wordml" xmlns:w16cex="http://schemas.microsoft.com/office/word/2018/wordml/cex" xmlns:w16cid="http://schemas.microsoft.com/office/word/2016/wordml/cid" xmlns:w16="http://schemas.microsoft.com/office/word/2018/wordml" xmlns:w16du="http://schemas.microsoft.com/office/word/2023/wordml/word16du" xmlns:w16sdtdh="http://schemas.microsoft.com/office/word/2020/wordml/sdtdatahash" xmlns:w16sdtfl="http://schemas.microsoft.com/office/word/2024/wordml/sdtformatlock" xmlns:w16se="http://schemas.microsoft.com/office/word/2015/wordml/symex" xmlns:wpg="http://schemas.microsoft.com/office/word/2010/wordprocessingGroup" xmlns:wpi="http://schemas.microsoft.com/office/word/2010/wordprocessingInk" xmlns:wne="http://schemas.microsoft.com/office/word/2006/wordml" xmlns:wps="http://schemas.microsoft.com/office/word/2010/wordprocessingShape" mc:Ignorable="w14 w15 w16se w16cid w16 w16cex w16sdtdh w16sdtfl w16du wp14">
   <w:body>
+    <w:p>
+      <w:pPr>
+        <w:spacing w:before="0" w:line="240" w:lineRule="auto"/>
+        <w:jc w:val="center"/>
+        <w:rPr>
+          <w:b/>
+          <w:bCs/>
+          <w:sz w:val="32"/>
+          <w:szCs w:val="32"/>
+          <w:u w:val="single"/>
+        </w:rPr>
+      </w:pPr>
+      <w:r>
+        <w:rPr>
+          <w:b/>
+          <w:bCs/>
+          <w:sz w:val="32"/>
+          <w:szCs w:val="32"/>
+          <w:u w:val="single"/>
+        </w:rPr>
+        <w:t xml:space="preserve">TaittirIya BrAhmaNam - TB 3.7 to 3.12   </w:t>
+      </w:r>
+    </w:p>
+    <w:p>
+      <w:pPr>
+        <w:spacing w:before="0" w:line="240" w:lineRule="auto"/>
+        <w:jc w:val="center"/>
+        <w:rPr>
+          <w:b/>
+          <w:bCs/>
+          <w:sz w:val="32"/>
+          <w:szCs w:val="32"/>
+          <w:u w:val="single"/>
+        </w:rPr>
+      </w:pPr>
+      <w:r>
+        <w:rPr>
+          <w:b/>
+          <w:bCs/>
+          <w:sz w:val="32"/>
+          <w:szCs w:val="32"/>
+          <w:u w:val="single"/>
+        </w:rPr>
+        <w:t xml:space="preserve">Malayalam </w:t>
+      </w:r>
+      <w:r>
+        <w:rPr>
+          <w:b/>
+          <w:bCs/>
+          <w:sz w:val="32"/>
+          <w:szCs w:val="32"/>
+          <w:u w:val="single"/>
+        </w:rPr>
+        <w:t>Corrections –</w:t>
+      </w:r>
+      <w:r>
+        <w:rPr>
+          <w:b/>
+          <w:bCs/>
+          <w:sz w:val="32"/>
+          <w:szCs w:val="32"/>
+          <w:u w:val="single"/>
+        </w:rPr>
+        <w:t xml:space="preserve"> </w:t>
+      </w:r>
+      <w:r>
+        <w:rPr>
+          <w:b/>
+          <w:bCs/>
+          <w:sz w:val="32"/>
+          <w:szCs w:val="32"/>
+          <w:u w:val="single"/>
+        </w:rPr>
+        <w:t xml:space="preserve">Observed till </w:t>
+      </w:r>
+      <w:r>
+        <w:rPr>
+          <w:b/>
+          <w:bCs/>
+          <w:sz w:val="32"/>
+          <w:szCs w:val="32"/>
+          <w:highlight w:val="red"/>
+          <w:u w:val="single"/>
+        </w:rPr>
+        <w:t>???</w:t>
+      </w:r>
+    </w:p>
+    <w:p>
+      <w:pPr>
+        <w:spacing w:before="0" w:line="240" w:lineRule="auto"/>
+        <w:jc w:val="center"/>
+        <w:rPr>
+          <w:b/>
+          <w:bCs/>
+        </w:rPr>
+      </w:pPr>
+      <w:r>
+        <w:rPr>
+          <w:b/>
+          <w:bCs/>
+        </w:rPr>
+        <w:t xml:space="preserve"> (ignore those which are already incorporated in your book’s version and date). </w:t>
+      </w:r>
+      <w:r>
+        <w:rPr>
+          <w:b/>
+          <w:bCs/>
+        </w:rPr>
+        <w:br/>
+        <w:t>Kindly refer to your Guru for the differences in Swaram marking between various sources.</w:t>
+      </w:r>
+    </w:p>
+    <w:tbl>
+      <w:tblPr>
+        <w:tblW w:w="13609" w:type="dxa"/>
+        <w:tblInd w:w="-176" w:type="dxa"/>
+        <w:tblBorders>
+          <w:top w:val="single" w:sz="4" w:space="0" w:color="000000"/>
+          <w:left w:val="single" w:sz="4" w:space="0" w:color="000000"/>
+          <w:bottom w:val="single" w:sz="4" w:space="0" w:color="000000"/>
+          <w:right w:val="single" w:sz="4" w:space="0" w:color="000000"/>
+          <w:insideH w:val="single" w:sz="4" w:space="0" w:color="000000"/>
+          <w:insideV w:val="single" w:sz="4" w:space="0" w:color="000000"/>
+        </w:tblBorders>
+        <w:tblLook w:val="04A0" w:firstRow="1" w:lastRow="0" w:firstColumn="1" w:lastColumn="0" w:noHBand="0" w:noVBand="1"/>
+      </w:tblPr>
+      <w:tblGrid>
+        <w:gridCol w:w="3686"/>
+        <w:gridCol w:w="5103"/>
+        <w:gridCol w:w="4820"/>
+      </w:tblGrid>
+      <w:tr>
+        <w:tc>
+          <w:tcPr>
+            <w:tcW w:w="3686" w:type="dxa"/>
+          </w:tcPr>
+          <w:p>
+            <w:pPr>
+              <w:spacing w:before="0" w:line="240" w:lineRule="auto"/>
+              <w:jc w:val="center"/>
+              <w:rPr>
+                <w:sz w:val="32"/>
+                <w:szCs w:val="32"/>
+              </w:rPr>
+            </w:pPr>
+            <w:r>
+              <w:rPr>
+                <w:sz w:val="32"/>
+                <w:szCs w:val="32"/>
+              </w:rPr>
+              <w:t>Section, Paragraph</w:t>
+            </w:r>
+          </w:p>
+          <w:p>
+            <w:pPr>
+              <w:spacing w:before="0" w:line="240" w:lineRule="auto"/>
+              <w:jc w:val="center"/>
+              <w:rPr>
+                <w:sz w:val="32"/>
+                <w:szCs w:val="32"/>
+              </w:rPr>
+            </w:pPr>
+            <w:r>
+              <w:rPr>
+                <w:sz w:val="32"/>
+                <w:szCs w:val="32"/>
+              </w:rPr>
+              <w:t>Reference</w:t>
+            </w:r>
+          </w:p>
+        </w:tc>
+        <w:tc>
+          <w:tcPr>
+            <w:tcW w:w="5103" w:type="dxa"/>
+          </w:tcPr>
+          <w:p>
+            <w:pPr>
+              <w:spacing w:before="0" w:line="240" w:lineRule="auto"/>
+              <w:jc w:val="center"/>
+              <w:rPr>
+                <w:sz w:val="32"/>
+                <w:szCs w:val="32"/>
+              </w:rPr>
+            </w:pPr>
+            <w:r>
+              <w:rPr>
+                <w:sz w:val="32"/>
+                <w:szCs w:val="32"/>
+              </w:rPr>
+              <w:t>As Printed</w:t>
+            </w:r>
+          </w:p>
+        </w:tc>
+        <w:tc>
+          <w:tcPr>
+            <w:tcW w:w="4820" w:type="dxa"/>
+          </w:tcPr>
+          <w:p>
+            <w:pPr>
+              <w:spacing w:before="0" w:line="240" w:lineRule="auto"/>
+              <w:ind w:right="-18"/>
+              <w:jc w:val="center"/>
+              <w:rPr>
+                <w:sz w:val="32"/>
+                <w:szCs w:val="32"/>
+              </w:rPr>
+            </w:pPr>
+            <w:r>
+              <w:rPr>
+                <w:sz w:val="32"/>
+                <w:szCs w:val="32"/>
+              </w:rPr>
+              <w:t>To be read as or corrected as</w:t>
+            </w:r>
+          </w:p>
+          <w:p>
+            <w:pPr>
+              <w:spacing w:before="0" w:line="240" w:lineRule="auto"/>
+              <w:ind w:right="-18"/>
+              <w:jc w:val="center"/>
+              <w:rPr>
+                <w:sz w:val="32"/>
+                <w:szCs w:val="32"/>
+              </w:rPr>
+            </w:pPr>
+            <w:r>
+              <w:rPr>
+                <w:sz w:val="32"/>
+                <w:szCs w:val="32"/>
+              </w:rPr>
+              <w:t>(Comments and analysis)</w:t>
+            </w:r>
+          </w:p>
+        </w:tc>
+      </w:tr>
+      <w:tr>
+        <w:tc>
+          <w:tcPr>
+            <w:tcW w:w="3686" w:type="dxa"/>
+            <w:tcBorders>
+              <w:top w:val="single" w:sz="4" w:space="0" w:color="000000"/>
+              <w:left w:val="single" w:sz="4" w:space="0" w:color="000000"/>
+              <w:bottom w:val="single" w:sz="4" w:space="0" w:color="000000"/>
+              <w:right w:val="single" w:sz="4" w:space="0" w:color="000000"/>
+            </w:tcBorders>
+          </w:tcPr>
+          <w:p>
+            <w:pPr>
+              <w:spacing w:before="0" w:line="240" w:lineRule="auto"/>
+              <w:rPr>
+                <w:b/>
+                <w:sz w:val="28"/>
+                <w:szCs w:val="28"/>
+              </w:rPr>
+            </w:pPr>
+            <w:r>
+              <w:rPr>
+                <w:b/>
+                <w:sz w:val="28"/>
+                <w:szCs w:val="28"/>
+              </w:rPr>
+              <w:t>T.B.3.7.</w:t>
+            </w:r>
+            <w:r>
+              <w:rPr>
+                <w:b/>
+                <w:sz w:val="28"/>
+                <w:szCs w:val="28"/>
+              </w:rPr>
+              <w:t>7</w:t>
+            </w:r>
+            <w:r>
+              <w:rPr>
+                <w:b/>
+                <w:sz w:val="28"/>
+                <w:szCs w:val="28"/>
+              </w:rPr>
+              <w:t>.14</w:t>
+            </w:r>
+          </w:p>
+          <w:p>
+            <w:pPr>
+              <w:spacing w:before="0" w:line="240" w:lineRule="auto"/>
+              <w:jc w:val="both"/>
+              <w:rPr>
+                <w:b/>
+                <w:sz w:val="28"/>
+                <w:szCs w:val="28"/>
+              </w:rPr>
+            </w:pPr>
+            <w:r>
+              <w:rPr>
+                <w:b/>
+                <w:sz w:val="28"/>
+                <w:szCs w:val="28"/>
+              </w:rPr>
+              <w:t>Statement No.</w:t>
+            </w:r>
+            <w:r>
+              <w:rPr>
+                <w:b/>
+                <w:sz w:val="28"/>
+                <w:szCs w:val="28"/>
+              </w:rPr>
+              <w:t xml:space="preserve"> – </w:t>
+            </w:r>
+            <w:r>
+              <w:rPr>
+                <w:b/>
+                <w:sz w:val="28"/>
+                <w:szCs w:val="28"/>
+              </w:rPr>
+              <w:t>10</w:t>
+            </w:r>
+          </w:p>
+          <w:p>
+            <w:pPr>
+              <w:spacing w:before="0" w:line="240" w:lineRule="auto"/>
+              <w:rPr>
+                <w:sz w:val="28"/>
+                <w:szCs w:val="28"/>
+              </w:rPr>
+            </w:pPr>
+            <w:r>
+              <w:rPr>
+                <w:b/>
+                <w:sz w:val="28"/>
+                <w:szCs w:val="28"/>
+              </w:rPr>
+              <w:t xml:space="preserve">Dasini No.-  </w:t>
+            </w:r>
+            <w:r>
+              <w:rPr>
+                <w:b/>
+                <w:sz w:val="28"/>
+                <w:szCs w:val="28"/>
+              </w:rPr>
+              <w:t>92</w:t>
+            </w:r>
+          </w:p>
+        </w:tc>
+        <w:tc>
+          <w:tcPr>
+            <w:tcW w:w="5103" w:type="dxa"/>
+            <w:tcBorders>
+              <w:top w:val="single" w:sz="4" w:space="0" w:color="000000"/>
+              <w:left w:val="single" w:sz="4" w:space="0" w:color="000000"/>
+              <w:bottom w:val="single" w:sz="4" w:space="0" w:color="000000"/>
+              <w:right w:val="single" w:sz="4" w:space="0" w:color="000000"/>
+            </w:tcBorders>
+          </w:tcPr>
+          <w:p>
+            <w:pPr>
+              <w:spacing w:before="0" w:line="240" w:lineRule="auto"/>
+              <w:rPr>
+                <w:rFonts w:ascii="BRH Devanagari Extra" w:hAnsi="BRH Devanagari Extra" w:cs="BRH Devanagari Extra"/>
+                <w:sz w:val="40"/>
+                <w:szCs w:val="44"/>
+                <w:lang w:eastAsia="en-IN" w:bidi="ml-IN"/>
+              </w:rPr>
+            </w:pPr>
+            <w:r>
+              <w:rPr>
+                <w:rFonts w:ascii="BRH Malayalam Extra" w:hAnsi="BRH Malayalam Extra" w:cs="BRH Malayalam Extra"/>
+                <w:sz w:val="40"/>
+                <w:szCs w:val="40"/>
+              </w:rPr>
+              <w:t>A</w:t>
+            </w:r>
+            <w:r>
+              <w:rPr>
+                <w:rFonts w:ascii="BRH Malayalam Extra" w:hAnsi="BRH Malayalam Extra" w:cs="BRH Malayalam Extra"/>
+                <w:sz w:val="40"/>
+                <w:szCs w:val="40"/>
+                <w:highlight w:val="yellow"/>
+              </w:rPr>
+              <w:t>e</w:t>
+            </w:r>
+            <w:r>
+              <w:rPr>
+                <w:rFonts w:ascii="BRH Malayalam Extra" w:hAnsi="BRH Malayalam Extra" w:cs="BRH Malayalam Extra"/>
+                <w:sz w:val="40"/>
+                <w:szCs w:val="40"/>
+              </w:rPr>
+              <w:t xml:space="preserve"> P</w:t>
+            </w:r>
+            <w:r>
+              <w:rPr>
+                <w:rFonts w:ascii="BRH Malayalam Extra" w:hAnsi="BRH Malayalam Extra" w:cs="BRH Malayalam Extra"/>
+                <w:b/>
+                <w:sz w:val="34"/>
+                <w:szCs w:val="40"/>
+              </w:rPr>
+              <w:t>–</w:t>
+            </w:r>
+            <w:r>
+              <w:rPr>
+                <w:rFonts w:ascii="BRH Malayalam Extra" w:hAnsi="BRH Malayalam Extra" w:cs="BRH Malayalam Extra"/>
+                <w:sz w:val="40"/>
+                <w:szCs w:val="40"/>
+              </w:rPr>
+              <w:t xml:space="preserve">öKxYy— pªZj </w:t>
+            </w:r>
+            <w:r>
+              <w:rPr>
+                <w:rFonts w:ascii="BRH Malayalam Extra" w:hAnsi="BRH Malayalam Extra" w:cs="BRH Malayalam Extra"/>
+                <w:b/>
+                <w:bCs/>
+                <w:sz w:val="40"/>
+                <w:szCs w:val="40"/>
+              </w:rPr>
+              <w:t>( )</w:t>
+            </w:r>
+            <w:r>
+              <w:rPr>
+                <w:rFonts w:ascii="BRH Malayalam Extra" w:hAnsi="BRH Malayalam Extra" w:cs="BRH Malayalam Extra"/>
+                <w:sz w:val="40"/>
+                <w:szCs w:val="40"/>
+              </w:rPr>
+              <w:t xml:space="preserve"> |</w:t>
+            </w:r>
+          </w:p>
+        </w:tc>
+        <w:tc>
+          <w:tcPr>
+            <w:tcW w:w="4820" w:type="dxa"/>
+            <w:tcBorders>
+              <w:top w:val="single" w:sz="4" w:space="0" w:color="000000"/>
+              <w:left w:val="single" w:sz="4" w:space="0" w:color="000000"/>
+              <w:bottom w:val="single" w:sz="4" w:space="0" w:color="000000"/>
+              <w:right w:val="single" w:sz="4" w:space="0" w:color="000000"/>
+            </w:tcBorders>
+          </w:tcPr>
+          <w:p>
+            <w:pPr>
+              <w:spacing w:before="0" w:line="240" w:lineRule="auto"/>
+              <w:rPr>
+                <w:rFonts w:ascii="BRH Devanagari Extra" w:hAnsi="BRH Devanagari Extra" w:cs="BRH Devanagari Extra"/>
+                <w:sz w:val="40"/>
+                <w:szCs w:val="44"/>
+                <w:lang w:eastAsia="en-IN" w:bidi="ml-IN"/>
+              </w:rPr>
+            </w:pPr>
+            <w:r>
+              <w:rPr>
+                <w:rFonts w:ascii="BRH Malayalam Extra" w:hAnsi="BRH Malayalam Extra" w:cs="BRH Malayalam Extra"/>
+                <w:sz w:val="40"/>
+                <w:szCs w:val="40"/>
+              </w:rPr>
+              <w:t>A</w:t>
+            </w:r>
+            <w:r>
+              <w:rPr>
+                <w:rFonts w:ascii="BRH Malayalam Extra" w:hAnsi="BRH Malayalam Extra" w:cs="BRH Malayalam Extra"/>
+                <w:sz w:val="40"/>
+                <w:szCs w:val="40"/>
+                <w:highlight w:val="green"/>
+              </w:rPr>
+              <w:t>e</w:t>
+            </w:r>
+            <w:r>
+              <w:rPr>
+                <w:rFonts w:ascii="BRH Malayalam Extra" w:hAnsi="BRH Malayalam Extra" w:cs="BRH Malayalam Extra"/>
+                <w:sz w:val="40"/>
+                <w:szCs w:val="40"/>
+              </w:rPr>
+              <w:t>— P</w:t>
+            </w:r>
+            <w:r>
+              <w:rPr>
+                <w:rFonts w:ascii="BRH Malayalam Extra" w:hAnsi="BRH Malayalam Extra" w:cs="BRH Malayalam Extra"/>
+                <w:b/>
+                <w:sz w:val="34"/>
+                <w:szCs w:val="40"/>
+              </w:rPr>
+              <w:t>–</w:t>
+            </w:r>
+            <w:r>
+              <w:rPr>
+                <w:rFonts w:ascii="BRH Malayalam Extra" w:hAnsi="BRH Malayalam Extra" w:cs="BRH Malayalam Extra"/>
+                <w:sz w:val="40"/>
+                <w:szCs w:val="40"/>
+              </w:rPr>
+              <w:t xml:space="preserve">öKxYy— pªZj </w:t>
+            </w:r>
+            <w:r>
+              <w:rPr>
+                <w:rFonts w:ascii="BRH Malayalam Extra" w:hAnsi="BRH Malayalam Extra" w:cs="BRH Malayalam Extra"/>
+                <w:b/>
+                <w:bCs/>
+                <w:sz w:val="40"/>
+                <w:szCs w:val="40"/>
+              </w:rPr>
+              <w:t>( )</w:t>
+            </w:r>
+            <w:r>
+              <w:rPr>
+                <w:rFonts w:ascii="BRH Malayalam Extra" w:hAnsi="BRH Malayalam Extra" w:cs="BRH Malayalam Extra"/>
+                <w:b/>
+                <w:bCs/>
+                <w:sz w:val="40"/>
+                <w:szCs w:val="40"/>
+              </w:rPr>
+              <w:t xml:space="preserve"> |</w:t>
+            </w:r>
+          </w:p>
+        </w:tc>
+      </w:tr>
+      <w:tr>
+        <w:tc>
+          <w:tcPr>
+            <w:tcW w:w="3686" w:type="dxa"/>
+            <w:tcBorders>
+              <w:top w:val="single" w:sz="4" w:space="0" w:color="000000"/>
+              <w:left w:val="single" w:sz="4" w:space="0" w:color="000000"/>
+              <w:bottom w:val="single" w:sz="4" w:space="0" w:color="000000"/>
+              <w:right w:val="single" w:sz="4" w:space="0" w:color="000000"/>
+            </w:tcBorders>
+          </w:tcPr>
+          <w:p>
+            <w:pPr>
+              <w:spacing w:before="0" w:line="240" w:lineRule="auto"/>
+              <w:rPr>
+                <w:b/>
+                <w:sz w:val="28"/>
+                <w:szCs w:val="28"/>
+              </w:rPr>
+            </w:pPr>
+          </w:p>
+        </w:tc>
+        <w:tc>
+          <w:tcPr>
+            <w:tcW w:w="5103" w:type="dxa"/>
+            <w:tcBorders>
+              <w:top w:val="single" w:sz="4" w:space="0" w:color="000000"/>
+              <w:left w:val="single" w:sz="4" w:space="0" w:color="000000"/>
+              <w:bottom w:val="single" w:sz="4" w:space="0" w:color="000000"/>
+              <w:right w:val="single" w:sz="4" w:space="0" w:color="000000"/>
+            </w:tcBorders>
+          </w:tcPr>
+          <w:p>
+            <w:pPr>
+              <w:spacing w:before="0" w:line="240" w:lineRule="auto"/>
+              <w:rPr>
+                <w:rFonts w:ascii="BRH Malayalam Extra" w:hAnsi="BRH Malayalam Extra" w:cs="BRH Malayalam Extra"/>
+                <w:sz w:val="40"/>
+                <w:szCs w:val="40"/>
+              </w:rPr>
+            </w:pPr>
+          </w:p>
+        </w:tc>
+        <w:tc>
+          <w:tcPr>
+            <w:tcW w:w="4820" w:type="dxa"/>
+            <w:tcBorders>
+              <w:top w:val="single" w:sz="4" w:space="0" w:color="000000"/>
+              <w:left w:val="single" w:sz="4" w:space="0" w:color="000000"/>
+              <w:bottom w:val="single" w:sz="4" w:space="0" w:color="000000"/>
+              <w:right w:val="single" w:sz="4" w:space="0" w:color="000000"/>
+            </w:tcBorders>
+          </w:tcPr>
+          <w:p>
+            <w:pPr>
+              <w:spacing w:before="0" w:line="240" w:lineRule="auto"/>
+              <w:rPr>
+                <w:rFonts w:ascii="BRH Malayalam Extra" w:hAnsi="BRH Malayalam Extra" w:cs="BRH Malayalam Extra"/>
+                <w:sz w:val="40"/>
+                <w:szCs w:val="40"/>
+              </w:rPr>
+            </w:pPr>
+          </w:p>
+        </w:tc>
+      </w:tr>
+    </w:tbl>
+    <w:p>
+      <w:pPr>
+        <w:spacing w:before="0" w:line="240" w:lineRule="auto"/>
+        <w:jc w:val="center"/>
+        <w:rPr>
+          <w:b/>
+          <w:bCs/>
+          <w:sz w:val="32"/>
+          <w:szCs w:val="32"/>
+          <w:u w:val="single"/>
+        </w:rPr>
+      </w:pPr>
+    </w:p>
+    <w:p>
+      <w:pPr>
+        <w:spacing w:before="0" w:line="240" w:lineRule="auto"/>
+        <w:jc w:val="center"/>
+        <w:rPr>
+          <w:b/>
+          <w:bCs/>
+          <w:sz w:val="32"/>
+          <w:szCs w:val="32"/>
+          <w:u w:val="single"/>
+        </w:rPr>
+      </w:pPr>
+    </w:p>
+    <w:p>
+      <w:pPr>
+        <w:spacing w:before="0" w:line="240" w:lineRule="auto"/>
+        <w:jc w:val="center"/>
+        <w:rPr>
+          <w:b/>
+          <w:bCs/>
+          <w:sz w:val="32"/>
+          <w:szCs w:val="32"/>
+          <w:u w:val="single"/>
+        </w:rPr>
+      </w:pPr>
+    </w:p>
+    <w:p>
+      <w:pPr>
+        <w:spacing w:before="0" w:line="240" w:lineRule="auto"/>
+        <w:jc w:val="center"/>
+        <w:rPr>
+          <w:b/>
+          <w:bCs/>
+          <w:sz w:val="32"/>
+          <w:szCs w:val="32"/>
+          <w:u w:val="single"/>
+        </w:rPr>
+      </w:pPr>
+    </w:p>
     <w:p>
       <w:pPr>
         <w:spacing w:before="0" w:line="240" w:lineRule="auto"/>
@@ -730,6 +1356,7 @@
                 <w:sz w:val="28"/>
                 <w:szCs w:val="28"/>
               </w:rPr>
+              <w:lastRenderedPageBreak/>
               <w:t>T.B.3.</w:t>
             </w:r>
             <w:r>
@@ -2349,6 +2976,7 @@
                 <w:sz w:val="28"/>
                 <w:szCs w:val="28"/>
               </w:rPr>
+              <w:lastRenderedPageBreak/>
               <w:t>T.B.3.7.9.2</w:t>
             </w:r>
           </w:p>
@@ -3416,7 +4044,6 @@
                 <w:sz w:val="28"/>
                 <w:szCs w:val="28"/>
               </w:rPr>
-              <w:lastRenderedPageBreak/>
               <w:t>Dasini No.-  4</w:t>
             </w:r>
           </w:p>
@@ -3446,7 +4073,6 @@
                 <w:sz w:val="40"/>
                 <w:szCs w:val="40"/>
               </w:rPr>
-              <w:lastRenderedPageBreak/>
               <w:t>by</w:t>
             </w:r>
             <w:r>
@@ -4267,6 +4893,7 @@
                 <w:sz w:val="28"/>
                 <w:szCs w:val="28"/>
               </w:rPr>
+              <w:lastRenderedPageBreak/>
               <w:t>T.B.3.9.1.1</w:t>
             </w:r>
           </w:p>
@@ -6159,6 +6786,7 @@
                 <w:sz w:val="28"/>
                 <w:szCs w:val="28"/>
               </w:rPr>
+              <w:lastRenderedPageBreak/>
               <w:t>T.B.3.11.1.3</w:t>
             </w:r>
           </w:p>
@@ -7196,7 +7824,6 @@
                 <w:szCs w:val="28"/>
                 <w:lang w:val="it-IT"/>
               </w:rPr>
-              <w:lastRenderedPageBreak/>
               <w:t>T.B.3.7.1.3</w:t>
             </w:r>
           </w:p>
@@ -7920,6 +8547,7 @@
                 <w:szCs w:val="28"/>
                 <w:lang w:val="it-IT"/>
               </w:rPr>
+              <w:lastRenderedPageBreak/>
               <w:t>T.B.3.9.1.3</w:t>
             </w:r>
           </w:p>
@@ -9293,7 +9921,6 @@
                 <w:szCs w:val="28"/>
                 <w:lang w:val="it-IT"/>
               </w:rPr>
-              <w:lastRenderedPageBreak/>
               <w:t>T.B.3.12.5.4</w:t>
             </w:r>
           </w:p>
@@ -10056,6 +10683,7 @@
           <w:szCs w:val="32"/>
           <w:u w:val="single"/>
         </w:rPr>
+        <w:lastRenderedPageBreak/>
         <w:t>============================</w:t>
       </w:r>
     </w:p>
@@ -10795,7 +11423,6 @@
                 <w:sz w:val="28"/>
                 <w:szCs w:val="28"/>
               </w:rPr>
-              <w:lastRenderedPageBreak/>
               <w:t>TB 3.8.6.4</w:t>
             </w:r>
           </w:p>
@@ -11803,6 +12430,7 @@
                 <w:sz w:val="28"/>
                 <w:szCs w:val="28"/>
               </w:rPr>
+              <w:lastRenderedPageBreak/>
               <w:t>TB 3.8.8.4</w:t>
             </w:r>
           </w:p>
@@ -12896,7 +13524,6 @@
                 <w:sz w:val="28"/>
                 <w:szCs w:val="28"/>
               </w:rPr>
-              <w:lastRenderedPageBreak/>
               <w:t>TB 3.8.12.2</w:t>
             </w:r>
           </w:p>
@@ -13790,6 +14417,7 @@
                 <w:sz w:val="28"/>
                 <w:szCs w:val="28"/>
               </w:rPr>
+              <w:lastRenderedPageBreak/>
               <w:t>TB 3.9.1.2</w:t>
             </w:r>
           </w:p>
@@ -15222,7 +15850,6 @@
                 <w:sz w:val="28"/>
                 <w:szCs w:val="28"/>
               </w:rPr>
-              <w:lastRenderedPageBreak/>
               <w:t>TB 3.9.3.1</w:t>
             </w:r>
           </w:p>
@@ -16066,6 +16693,7 @@
                 <w:sz w:val="28"/>
                 <w:szCs w:val="28"/>
               </w:rPr>
+              <w:lastRenderedPageBreak/>
               <w:t>TB 3.9.4.8</w:t>
             </w:r>
           </w:p>
@@ -17140,7 +17768,6 @@
                 <w:sz w:val="28"/>
                 <w:szCs w:val="28"/>
               </w:rPr>
-              <w:lastRenderedPageBreak/>
               <w:t>TB 3.9.12.3</w:t>
             </w:r>
           </w:p>
@@ -17919,6 +18546,7 @@
                 <w:sz w:val="28"/>
                 <w:szCs w:val="28"/>
               </w:rPr>
+              <w:lastRenderedPageBreak/>
               <w:t>TB 3.9.17.5</w:t>
             </w:r>
           </w:p>
@@ -18909,7 +19537,6 @@
                 <w:sz w:val="28"/>
                 <w:szCs w:val="28"/>
               </w:rPr>
-              <w:lastRenderedPageBreak/>
               <w:t>4th</w:t>
             </w:r>
             <w:r>
@@ -18946,7 +19573,6 @@
                 <w:sz w:val="40"/>
                 <w:szCs w:val="40"/>
               </w:rPr>
-              <w:lastRenderedPageBreak/>
               <w:t>e¡</w:t>
             </w:r>
             <w:r>
@@ -19022,7 +19648,6 @@
                 <w:sz w:val="40"/>
                 <w:szCs w:val="40"/>
               </w:rPr>
-              <w:lastRenderedPageBreak/>
               <w:t>hy</w:t>
             </w:r>
             <w:r>
@@ -19068,7 +19693,6 @@
                 <w:sz w:val="40"/>
                 <w:szCs w:val="40"/>
               </w:rPr>
-              <w:lastRenderedPageBreak/>
               <w:t>e¡</w:t>
             </w:r>
             <w:r>
@@ -19136,7 +19760,6 @@
                 <w:sz w:val="40"/>
                 <w:szCs w:val="40"/>
               </w:rPr>
-              <w:lastRenderedPageBreak/>
               <w:t>hy</w:t>
             </w:r>
             <w:r>
@@ -19192,7 +19815,6 @@
                 <w:sz w:val="28"/>
                 <w:szCs w:val="28"/>
               </w:rPr>
-              <w:lastRenderedPageBreak/>
               <w:t>TB 3.10.1.4</w:t>
             </w:r>
           </w:p>
@@ -19774,6 +20396,7 @@
                 <w:sz w:val="28"/>
                 <w:szCs w:val="28"/>
               </w:rPr>
+              <w:lastRenderedPageBreak/>
               <w:t>TB 3.10.9.8</w:t>
             </w:r>
             <w:r>
@@ -21002,7 +21625,6 @@
                 <w:sz w:val="28"/>
                 <w:szCs w:val="28"/>
               </w:rPr>
-              <w:lastRenderedPageBreak/>
               <w:t>8th</w:t>
             </w:r>
             <w:r>
@@ -21044,7 +21666,6 @@
                 <w:szCs w:val="40"/>
                 <w:highlight w:val="yellow"/>
               </w:rPr>
-              <w:lastRenderedPageBreak/>
               <w:t>ZI</w:t>
             </w:r>
             <w:r>
@@ -21085,16 +21706,7 @@
                 <w:sz w:val="40"/>
                 <w:szCs w:val="40"/>
               </w:rPr>
-              <w:t>-</w:t>
-            </w:r>
-            <w:r>
-              <w:rPr>
-                <w:rFonts w:ascii="BRH Malayalam Extra" w:hAnsi="BRH Malayalam Extra" w:cs="BRH Malayalam Extra"/>
-                <w:sz w:val="40"/>
-                <w:szCs w:val="40"/>
-              </w:rPr>
-              <w:lastRenderedPageBreak/>
-              <w:t xml:space="preserve">i±y—ZI | </w:t>
+              <w:t xml:space="preserve">-i±y—ZI | </w:t>
             </w:r>
           </w:p>
         </w:tc>
@@ -21127,7 +21739,6 @@
                 <w:sz w:val="40"/>
                 <w:szCs w:val="40"/>
               </w:rPr>
-              <w:lastRenderedPageBreak/>
               <w:t>Z</w:t>
             </w:r>
             <w:r>
@@ -21177,16 +21788,7 @@
                 <w:sz w:val="40"/>
                 <w:szCs w:val="40"/>
               </w:rPr>
-              <w:t>-</w:t>
-            </w:r>
-            <w:r>
-              <w:rPr>
-                <w:rFonts w:ascii="BRH Malayalam Extra" w:hAnsi="BRH Malayalam Extra" w:cs="BRH Malayalam Extra"/>
-                <w:sz w:val="40"/>
-                <w:szCs w:val="40"/>
-              </w:rPr>
-              <w:lastRenderedPageBreak/>
-              <w:t xml:space="preserve">i±y—ZI | </w:t>
+              <w:t xml:space="preserve">-i±y—ZI | </w:t>
             </w:r>
           </w:p>
         </w:tc>
@@ -21215,7 +21817,6 @@
                 <w:sz w:val="28"/>
                 <w:szCs w:val="28"/>
               </w:rPr>
-              <w:lastRenderedPageBreak/>
               <w:t>TB 3.11.1.10</w:t>
             </w:r>
           </w:p>
@@ -21720,6 +22321,7 @@
                 <w:sz w:val="28"/>
                 <w:szCs w:val="28"/>
               </w:rPr>
+              <w:lastRenderedPageBreak/>
               <w:t>TB 3.11.2.2</w:t>
             </w:r>
           </w:p>
@@ -22959,7 +23561,6 @@
                 <w:sz w:val="28"/>
                 <w:szCs w:val="28"/>
               </w:rPr>
-              <w:lastRenderedPageBreak/>
               <w:t>TB 3.12.8.3</w:t>
             </w:r>
           </w:p>
@@ -23738,6 +24339,7 @@
           <w:b/>
           <w:bCs/>
         </w:rPr>
+        <w:lastRenderedPageBreak/>
         <w:t xml:space="preserve">(ignore those which are already incorporated in your book’s version and date). </w:t>
       </w:r>
       <w:r>
@@ -24499,7 +25101,6 @@
           <w:szCs w:val="32"/>
           <w:u w:val="single"/>
         </w:rPr>
-        <w:lastRenderedPageBreak/>
         <w:t>============</w:t>
       </w:r>
     </w:p>
@@ -24842,6 +25443,7 @@
                 <w:sz w:val="28"/>
                 <w:szCs w:val="28"/>
               </w:rPr>
+              <w:lastRenderedPageBreak/>
               <w:t>3-7-</w:t>
             </w:r>
             <w:r>
@@ -25845,7 +26447,6 @@
                 <w:sz w:val="28"/>
                 <w:szCs w:val="28"/>
               </w:rPr>
-              <w:lastRenderedPageBreak/>
               <w:t xml:space="preserve">3-7-5-11 - </w:t>
             </w:r>
             <w:r>
@@ -26441,6 +27042,7 @@
                 <w:sz w:val="28"/>
                 <w:szCs w:val="28"/>
               </w:rPr>
+              <w:lastRenderedPageBreak/>
               <w:t xml:space="preserve">3-7-7-14 </w:t>
             </w:r>
             <w:r>
@@ -27161,7 +27763,6 @@
                 <w:sz w:val="28"/>
                 <w:szCs w:val="28"/>
               </w:rPr>
-              <w:lastRenderedPageBreak/>
               <w:t xml:space="preserve">3-7-11-2 </w:t>
             </w:r>
             <w:r>
@@ -27645,6 +28246,7 @@
                 <w:sz w:val="28"/>
                 <w:szCs w:val="28"/>
               </w:rPr>
+              <w:lastRenderedPageBreak/>
               <w:t xml:space="preserve">3-7-14-2 - </w:t>
             </w:r>
             <w:r>
@@ -28474,7 +29076,6 @@
                 <w:sz w:val="28"/>
                 <w:szCs w:val="28"/>
               </w:rPr>
-              <w:lastRenderedPageBreak/>
               <w:t xml:space="preserve">3-8-4-1 </w:t>
             </w:r>
             <w:r>
@@ -29111,6 +29712,7 @@
                 <w:szCs w:val="28"/>
                 <w:lang w:bidi="ta-IN"/>
               </w:rPr>
+              <w:lastRenderedPageBreak/>
               <w:t>3-8-21-2</w:t>
             </w:r>
             <w:r>
@@ -29556,7 +30158,6 @@
                 <w:szCs w:val="28"/>
                 <w:lang w:bidi="ta-IN"/>
               </w:rPr>
-              <w:lastRenderedPageBreak/>
               <w:t>3-9-11-3 Dasini 44</w:t>
             </w:r>
           </w:p>
@@ -30347,6 +30948,7 @@
                 <w:szCs w:val="28"/>
                 <w:lang w:bidi="ta-IN"/>
               </w:rPr>
+              <w:lastRenderedPageBreak/>
               <w:t>Extension or Pause</w:t>
             </w:r>
             <w:r>
@@ -30756,7 +31358,7 @@
 </file>
 
 <file path=word/endnotes.xml><?xml version="1.0" encoding="utf-8"?>
-<w:endnotes xmlns:wpc="http://schemas.microsoft.com/office/word/2010/wordprocessingCanvas" xmlns:cx="http://schemas.microsoft.com/office/drawing/2014/chartex" xmlns:cx1="http://schemas.microsoft.com/office/drawing/2015/9/8/chartex" xmlns:cx2="http://schemas.microsoft.com/office/drawing/2015/10/21/chartex" xmlns:cx3="http://schemas.microsoft.com/office/drawing/2016/5/9/chartex" xmlns:cx4="http://schemas.microsoft.com/office/drawing/2016/5/10/chartex" xmlns:cx5="http://schemas.microsoft.com/office/drawing/2016/5/11/chartex" xmlns:cx6="http://schemas.microsoft.com/office/drawing/2016/5/12/chartex" xmlns:cx7="http://schemas.microsoft.com/office/drawing/2016/5/13/chartex" xmlns:cx8="http://schemas.microsoft.com/office/drawing/2016/5/14/chartex" xmlns:mc="http://schemas.openxmlformats.org/markup-compatibility/2006" xmlns:aink="http://schemas.microsoft.com/office/drawing/2016/ink" xmlns:am3d="http://schemas.microsoft.com/office/drawing/2017/model3d" xmlns:o="urn:schemas-microsoft-com:office:office" xmlns:oel="http://schemas.microsoft.com/office/2019/extlst" xmlns:r="http://schemas.openxmlformats.org/officeDocument/2006/relationships" xmlns:m="http://schemas.openxmlformats.org/officeDocument/2006/math" xmlns:v="urn:schemas-microsoft-com:vml" xmlns:wp14="http://schemas.microsoft.com/office/word/2010/wordprocessingDrawing" xmlns:wp="http://schemas.openxmlformats.org/drawingml/2006/wordprocessingDrawing" xmlns:w10="urn:schemas-microsoft-com:office:word" xmlns:w="http://schemas.openxmlformats.org/wordprocessingml/2006/main" xmlns:w14="http://schemas.microsoft.com/office/word/2010/wordml" xmlns:w15="http://schemas.microsoft.com/office/word/2012/wordml" xmlns:w16cex="http://schemas.microsoft.com/office/word/2018/wordml/cex" xmlns:w16cid="http://schemas.microsoft.com/office/word/2016/wordml/cid" xmlns:w16="http://schemas.microsoft.com/office/word/2018/wordml" xmlns:w16du="http://schemas.microsoft.com/office/word/2023/wordml/word16du" xmlns:w16sdtdh="http://schemas.microsoft.com/office/word/2020/wordml/sdtdatahash" xmlns:w16se="http://schemas.microsoft.com/office/word/2015/wordml/symex" xmlns:wpg="http://schemas.microsoft.com/office/word/2010/wordprocessingGroup" xmlns:wpi="http://schemas.microsoft.com/office/word/2010/wordprocessingInk" xmlns:wne="http://schemas.microsoft.com/office/word/2006/wordml" xmlns:wps="http://schemas.microsoft.com/office/word/2010/wordprocessingShape" mc:Ignorable="w14 w15 w16se w16cid w16 w16cex w16sdtdh w16du wp14">
+<w:endnotes xmlns:wpc="http://schemas.microsoft.com/office/word/2010/wordprocessingCanvas" xmlns:cx="http://schemas.microsoft.com/office/drawing/2014/chartex" xmlns:cx1="http://schemas.microsoft.com/office/drawing/2015/9/8/chartex" xmlns:cx2="http://schemas.microsoft.com/office/drawing/2015/10/21/chartex" xmlns:cx3="http://schemas.microsoft.com/office/drawing/2016/5/9/chartex" xmlns:cx4="http://schemas.microsoft.com/office/drawing/2016/5/10/chartex" xmlns:cx5="http://schemas.microsoft.com/office/drawing/2016/5/11/chartex" xmlns:cx6="http://schemas.microsoft.com/office/drawing/2016/5/12/chartex" xmlns:cx7="http://schemas.microsoft.com/office/drawing/2016/5/13/chartex" xmlns:cx8="http://schemas.microsoft.com/office/drawing/2016/5/14/chartex" xmlns:mc="http://schemas.openxmlformats.org/markup-compatibility/2006" xmlns:aink="http://schemas.microsoft.com/office/drawing/2016/ink" xmlns:am3d="http://schemas.microsoft.com/office/drawing/2017/model3d" xmlns:o="urn:schemas-microsoft-com:office:office" xmlns:oel="http://schemas.microsoft.com/office/2019/extlst" xmlns:r="http://schemas.openxmlformats.org/officeDocument/2006/relationships" xmlns:m="http://schemas.openxmlformats.org/officeDocument/2006/math" xmlns:v="urn:schemas-microsoft-com:vml" xmlns:wp14="http://schemas.microsoft.com/office/word/2010/wordprocessingDrawing" xmlns:wp="http://schemas.openxmlformats.org/drawingml/2006/wordprocessingDrawing" xmlns:w10="urn:schemas-microsoft-com:office:word" xmlns:w="http://schemas.openxmlformats.org/wordprocessingml/2006/main" xmlns:w14="http://schemas.microsoft.com/office/word/2010/wordml" xmlns:w15="http://schemas.microsoft.com/office/word/2012/wordml" xmlns:w16cex="http://schemas.microsoft.com/office/word/2018/wordml/cex" xmlns:w16cid="http://schemas.microsoft.com/office/word/2016/wordml/cid" xmlns:w16="http://schemas.microsoft.com/office/word/2018/wordml" xmlns:w16du="http://schemas.microsoft.com/office/word/2023/wordml/word16du" xmlns:w16sdtdh="http://schemas.microsoft.com/office/word/2020/wordml/sdtdatahash" xmlns:w16sdtfl="http://schemas.microsoft.com/office/word/2024/wordml/sdtformatlock" xmlns:w16se="http://schemas.microsoft.com/office/word/2015/wordml/symex" xmlns:wpg="http://schemas.microsoft.com/office/word/2010/wordprocessingGroup" xmlns:wpi="http://schemas.microsoft.com/office/word/2010/wordprocessingInk" xmlns:wne="http://schemas.microsoft.com/office/word/2006/wordml" xmlns:wps="http://schemas.microsoft.com/office/word/2010/wordprocessingShape" mc:Ignorable="w14 w15 w16se w16cid w16 w16cex w16sdtdh w16sdtfl w16du wp14">
   <w:endnote w:type="separator" w:id="-1">
     <w:p>
       <w:pPr>
@@ -30781,7 +31383,7 @@
 </file>
 
 <file path=word/footer1.xml><?xml version="1.0" encoding="utf-8"?>
-<w:ftr xmlns:wpc="http://schemas.microsoft.com/office/word/2010/wordprocessingCanvas" xmlns:cx="http://schemas.microsoft.com/office/drawing/2014/chartex" xmlns:cx1="http://schemas.microsoft.com/office/drawing/2015/9/8/chartex" xmlns:cx2="http://schemas.microsoft.com/office/drawing/2015/10/21/chartex" xmlns:cx3="http://schemas.microsoft.com/office/drawing/2016/5/9/chartex" xmlns:cx4="http://schemas.microsoft.com/office/drawing/2016/5/10/chartex" xmlns:cx5="http://schemas.microsoft.com/office/drawing/2016/5/11/chartex" xmlns:cx6="http://schemas.microsoft.com/office/drawing/2016/5/12/chartex" xmlns:cx7="http://schemas.microsoft.com/office/drawing/2016/5/13/chartex" xmlns:cx8="http://schemas.microsoft.com/office/drawing/2016/5/14/chartex" xmlns:mc="http://schemas.openxmlformats.org/markup-compatibility/2006" xmlns:aink="http://schemas.microsoft.com/office/drawing/2016/ink" xmlns:am3d="http://schemas.microsoft.com/office/drawing/2017/model3d" xmlns:o="urn:schemas-microsoft-com:office:office" xmlns:oel="http://schemas.microsoft.com/office/2019/extlst" xmlns:r="http://schemas.openxmlformats.org/officeDocument/2006/relationships" xmlns:m="http://schemas.openxmlformats.org/officeDocument/2006/math" xmlns:v="urn:schemas-microsoft-com:vml" xmlns:wp14="http://schemas.microsoft.com/office/word/2010/wordprocessingDrawing" xmlns:wp="http://schemas.openxmlformats.org/drawingml/2006/wordprocessingDrawing" xmlns:w10="urn:schemas-microsoft-com:office:word" xmlns:w="http://schemas.openxmlformats.org/wordprocessingml/2006/main" xmlns:w14="http://schemas.microsoft.com/office/word/2010/wordml" xmlns:w15="http://schemas.microsoft.com/office/word/2012/wordml" xmlns:w16cex="http://schemas.microsoft.com/office/word/2018/wordml/cex" xmlns:w16cid="http://schemas.microsoft.com/office/word/2016/wordml/cid" xmlns:w16="http://schemas.microsoft.com/office/word/2018/wordml" xmlns:w16du="http://schemas.microsoft.com/office/word/2023/wordml/word16du" xmlns:w16sdtdh="http://schemas.microsoft.com/office/word/2020/wordml/sdtdatahash" xmlns:w16se="http://schemas.microsoft.com/office/word/2015/wordml/symex" xmlns:wpg="http://schemas.microsoft.com/office/word/2010/wordprocessingGroup" xmlns:wpi="http://schemas.microsoft.com/office/word/2010/wordprocessingInk" xmlns:wne="http://schemas.microsoft.com/office/word/2006/wordml" xmlns:wps="http://schemas.microsoft.com/office/word/2010/wordprocessingShape" mc:Ignorable="w14 w15 w16se w16cid w16 w16cex w16sdtdh w16du wp14">
+<w:ftr xmlns:wpc="http://schemas.microsoft.com/office/word/2010/wordprocessingCanvas" xmlns:cx="http://schemas.microsoft.com/office/drawing/2014/chartex" xmlns:cx1="http://schemas.microsoft.com/office/drawing/2015/9/8/chartex" xmlns:cx2="http://schemas.microsoft.com/office/drawing/2015/10/21/chartex" xmlns:cx3="http://schemas.microsoft.com/office/drawing/2016/5/9/chartex" xmlns:cx4="http://schemas.microsoft.com/office/drawing/2016/5/10/chartex" xmlns:cx5="http://schemas.microsoft.com/office/drawing/2016/5/11/chartex" xmlns:cx6="http://schemas.microsoft.com/office/drawing/2016/5/12/chartex" xmlns:cx7="http://schemas.microsoft.com/office/drawing/2016/5/13/chartex" xmlns:cx8="http://schemas.microsoft.com/office/drawing/2016/5/14/chartex" xmlns:mc="http://schemas.openxmlformats.org/markup-compatibility/2006" xmlns:aink="http://schemas.microsoft.com/office/drawing/2016/ink" xmlns:am3d="http://schemas.microsoft.com/office/drawing/2017/model3d" xmlns:o="urn:schemas-microsoft-com:office:office" xmlns:oel="http://schemas.microsoft.com/office/2019/extlst" xmlns:r="http://schemas.openxmlformats.org/officeDocument/2006/relationships" xmlns:m="http://schemas.openxmlformats.org/officeDocument/2006/math" xmlns:v="urn:schemas-microsoft-com:vml" xmlns:wp14="http://schemas.microsoft.com/office/word/2010/wordprocessingDrawing" xmlns:wp="http://schemas.openxmlformats.org/drawingml/2006/wordprocessingDrawing" xmlns:w10="urn:schemas-microsoft-com:office:word" xmlns:w="http://schemas.openxmlformats.org/wordprocessingml/2006/main" xmlns:w14="http://schemas.microsoft.com/office/word/2010/wordml" xmlns:w15="http://schemas.microsoft.com/office/word/2012/wordml" xmlns:w16cex="http://schemas.microsoft.com/office/word/2018/wordml/cex" xmlns:w16cid="http://schemas.microsoft.com/office/word/2016/wordml/cid" xmlns:w16="http://schemas.microsoft.com/office/word/2018/wordml" xmlns:w16du="http://schemas.microsoft.com/office/word/2023/wordml/word16du" xmlns:w16sdtdh="http://schemas.microsoft.com/office/word/2020/wordml/sdtdatahash" xmlns:w16sdtfl="http://schemas.microsoft.com/office/word/2024/wordml/sdtformatlock" xmlns:w16se="http://schemas.microsoft.com/office/word/2015/wordml/symex" xmlns:wpg="http://schemas.microsoft.com/office/word/2010/wordprocessingGroup" xmlns:wpi="http://schemas.microsoft.com/office/word/2010/wordprocessingInk" xmlns:wne="http://schemas.microsoft.com/office/word/2006/wordml" xmlns:wps="http://schemas.microsoft.com/office/word/2010/wordprocessingShape" mc:Ignorable="w14 w15 w16se w16cid w16 w16cex w16sdtdh w16sdtfl w16du wp14">
   <w:p>
     <w:pPr>
       <w:pBdr>
@@ -30970,7 +31572,7 @@
 </file>
 
 <file path=word/footnotes.xml><?xml version="1.0" encoding="utf-8"?>
-<w:footnotes xmlns:wpc="http://schemas.microsoft.com/office/word/2010/wordprocessingCanvas" xmlns:cx="http://schemas.microsoft.com/office/drawing/2014/chartex" xmlns:cx1="http://schemas.microsoft.com/office/drawing/2015/9/8/chartex" xmlns:cx2="http://schemas.microsoft.com/office/drawing/2015/10/21/chartex" xmlns:cx3="http://schemas.microsoft.com/office/drawing/2016/5/9/chartex" xmlns:cx4="http://schemas.microsoft.com/office/drawing/2016/5/10/chartex" xmlns:cx5="http://schemas.microsoft.com/office/drawing/2016/5/11/chartex" xmlns:cx6="http://schemas.microsoft.com/office/drawing/2016/5/12/chartex" xmlns:cx7="http://schemas.microsoft.com/office/drawing/2016/5/13/chartex" xmlns:cx8="http://schemas.microsoft.com/office/drawing/2016/5/14/chartex" xmlns:mc="http://schemas.openxmlformats.org/markup-compatibility/2006" xmlns:aink="http://schemas.microsoft.com/office/drawing/2016/ink" xmlns:am3d="http://schemas.microsoft.com/office/drawing/2017/model3d" xmlns:o="urn:schemas-microsoft-com:office:office" xmlns:oel="http://schemas.microsoft.com/office/2019/extlst" xmlns:r="http://schemas.openxmlformats.org/officeDocument/2006/relationships" xmlns:m="http://schemas.openxmlformats.org/officeDocument/2006/math" xmlns:v="urn:schemas-microsoft-com:vml" xmlns:wp14="http://schemas.microsoft.com/office/word/2010/wordprocessingDrawing" xmlns:wp="http://schemas.openxmlformats.org/drawingml/2006/wordprocessingDrawing" xmlns:w10="urn:schemas-microsoft-com:office:word" xmlns:w="http://schemas.openxmlformats.org/wordprocessingml/2006/main" xmlns:w14="http://schemas.microsoft.com/office/word/2010/wordml" xmlns:w15="http://schemas.microsoft.com/office/word/2012/wordml" xmlns:w16cex="http://schemas.microsoft.com/office/word/2018/wordml/cex" xmlns:w16cid="http://schemas.microsoft.com/office/word/2016/wordml/cid" xmlns:w16="http://schemas.microsoft.com/office/word/2018/wordml" xmlns:w16du="http://schemas.microsoft.com/office/word/2023/wordml/word16du" xmlns:w16sdtdh="http://schemas.microsoft.com/office/word/2020/wordml/sdtdatahash" xmlns:w16se="http://schemas.microsoft.com/office/word/2015/wordml/symex" xmlns:wpg="http://schemas.microsoft.com/office/word/2010/wordprocessingGroup" xmlns:wpi="http://schemas.microsoft.com/office/word/2010/wordprocessingInk" xmlns:wne="http://schemas.microsoft.com/office/word/2006/wordml" xmlns:wps="http://schemas.microsoft.com/office/word/2010/wordprocessingShape" mc:Ignorable="w14 w15 w16se w16cid w16 w16cex w16sdtdh w16du wp14">
+<w:footnotes xmlns:wpc="http://schemas.microsoft.com/office/word/2010/wordprocessingCanvas" xmlns:cx="http://schemas.microsoft.com/office/drawing/2014/chartex" xmlns:cx1="http://schemas.microsoft.com/office/drawing/2015/9/8/chartex" xmlns:cx2="http://schemas.microsoft.com/office/drawing/2015/10/21/chartex" xmlns:cx3="http://schemas.microsoft.com/office/drawing/2016/5/9/chartex" xmlns:cx4="http://schemas.microsoft.com/office/drawing/2016/5/10/chartex" xmlns:cx5="http://schemas.microsoft.com/office/drawing/2016/5/11/chartex" xmlns:cx6="http://schemas.microsoft.com/office/drawing/2016/5/12/chartex" xmlns:cx7="http://schemas.microsoft.com/office/drawing/2016/5/13/chartex" xmlns:cx8="http://schemas.microsoft.com/office/drawing/2016/5/14/chartex" xmlns:mc="http://schemas.openxmlformats.org/markup-compatibility/2006" xmlns:aink="http://schemas.microsoft.com/office/drawing/2016/ink" xmlns:am3d="http://schemas.microsoft.com/office/drawing/2017/model3d" xmlns:o="urn:schemas-microsoft-com:office:office" xmlns:oel="http://schemas.microsoft.com/office/2019/extlst" xmlns:r="http://schemas.openxmlformats.org/officeDocument/2006/relationships" xmlns:m="http://schemas.openxmlformats.org/officeDocument/2006/math" xmlns:v="urn:schemas-microsoft-com:vml" xmlns:wp14="http://schemas.microsoft.com/office/word/2010/wordprocessingDrawing" xmlns:wp="http://schemas.openxmlformats.org/drawingml/2006/wordprocessingDrawing" xmlns:w10="urn:schemas-microsoft-com:office:word" xmlns:w="http://schemas.openxmlformats.org/wordprocessingml/2006/main" xmlns:w14="http://schemas.microsoft.com/office/word/2010/wordml" xmlns:w15="http://schemas.microsoft.com/office/word/2012/wordml" xmlns:w16cex="http://schemas.microsoft.com/office/word/2018/wordml/cex" xmlns:w16cid="http://schemas.microsoft.com/office/word/2016/wordml/cid" xmlns:w16="http://schemas.microsoft.com/office/word/2018/wordml" xmlns:w16du="http://schemas.microsoft.com/office/word/2023/wordml/word16du" xmlns:w16sdtdh="http://schemas.microsoft.com/office/word/2020/wordml/sdtdatahash" xmlns:w16sdtfl="http://schemas.microsoft.com/office/word/2024/wordml/sdtformatlock" xmlns:w16se="http://schemas.microsoft.com/office/word/2015/wordml/symex" xmlns:wpg="http://schemas.microsoft.com/office/word/2010/wordprocessingGroup" xmlns:wpi="http://schemas.microsoft.com/office/word/2010/wordprocessingInk" xmlns:wne="http://schemas.microsoft.com/office/word/2006/wordml" xmlns:wps="http://schemas.microsoft.com/office/word/2010/wordprocessingShape" mc:Ignorable="w14 w15 w16se w16cid w16 w16cex w16sdtdh w16sdtfl w16du wp14">
   <w:footnote w:type="separator" w:id="-1">
     <w:p>
       <w:pPr>
@@ -30995,7 +31597,7 @@
 </file>
 
 <file path=word/header1.xml><?xml version="1.0" encoding="utf-8"?>
-<w:hdr xmlns:wpc="http://schemas.microsoft.com/office/word/2010/wordprocessingCanvas" xmlns:cx="http://schemas.microsoft.com/office/drawing/2014/chartex" xmlns:cx1="http://schemas.microsoft.com/office/drawing/2015/9/8/chartex" xmlns:cx2="http://schemas.microsoft.com/office/drawing/2015/10/21/chartex" xmlns:cx3="http://schemas.microsoft.com/office/drawing/2016/5/9/chartex" xmlns:cx4="http://schemas.microsoft.com/office/drawing/2016/5/10/chartex" xmlns:cx5="http://schemas.microsoft.com/office/drawing/2016/5/11/chartex" xmlns:cx6="http://schemas.microsoft.com/office/drawing/2016/5/12/chartex" xmlns:cx7="http://schemas.microsoft.com/office/drawing/2016/5/13/chartex" xmlns:cx8="http://schemas.microsoft.com/office/drawing/2016/5/14/chartex" xmlns:mc="http://schemas.openxmlformats.org/markup-compatibility/2006" xmlns:aink="http://schemas.microsoft.com/office/drawing/2016/ink" xmlns:am3d="http://schemas.microsoft.com/office/drawing/2017/model3d" xmlns:o="urn:schemas-microsoft-com:office:office" xmlns:oel="http://schemas.microsoft.com/office/2019/extlst" xmlns:r="http://schemas.openxmlformats.org/officeDocument/2006/relationships" xmlns:m="http://schemas.openxmlformats.org/officeDocument/2006/math" xmlns:v="urn:schemas-microsoft-com:vml" xmlns:wp14="http://schemas.microsoft.com/office/word/2010/wordprocessingDrawing" xmlns:wp="http://schemas.openxmlformats.org/drawingml/2006/wordprocessingDrawing" xmlns:w10="urn:schemas-microsoft-com:office:word" xmlns:w="http://schemas.openxmlformats.org/wordprocessingml/2006/main" xmlns:w14="http://schemas.microsoft.com/office/word/2010/wordml" xmlns:w15="http://schemas.microsoft.com/office/word/2012/wordml" xmlns:w16cex="http://schemas.microsoft.com/office/word/2018/wordml/cex" xmlns:w16cid="http://schemas.microsoft.com/office/word/2016/wordml/cid" xmlns:w16="http://schemas.microsoft.com/office/word/2018/wordml" xmlns:w16du="http://schemas.microsoft.com/office/word/2023/wordml/word16du" xmlns:w16sdtdh="http://schemas.microsoft.com/office/word/2020/wordml/sdtdatahash" xmlns:w16se="http://schemas.microsoft.com/office/word/2015/wordml/symex" xmlns:wpg="http://schemas.microsoft.com/office/word/2010/wordprocessingGroup" xmlns:wpi="http://schemas.microsoft.com/office/word/2010/wordprocessingInk" xmlns:wne="http://schemas.microsoft.com/office/word/2006/wordml" xmlns:wps="http://schemas.microsoft.com/office/word/2010/wordprocessingShape" mc:Ignorable="w14 w15 w16se w16cid w16 w16cex w16sdtdh w16du wp14">
+<w:hdr xmlns:wpc="http://schemas.microsoft.com/office/word/2010/wordprocessingCanvas" xmlns:cx="http://schemas.microsoft.com/office/drawing/2014/chartex" xmlns:cx1="http://schemas.microsoft.com/office/drawing/2015/9/8/chartex" xmlns:cx2="http://schemas.microsoft.com/office/drawing/2015/10/21/chartex" xmlns:cx3="http://schemas.microsoft.com/office/drawing/2016/5/9/chartex" xmlns:cx4="http://schemas.microsoft.com/office/drawing/2016/5/10/chartex" xmlns:cx5="http://schemas.microsoft.com/office/drawing/2016/5/11/chartex" xmlns:cx6="http://schemas.microsoft.com/office/drawing/2016/5/12/chartex" xmlns:cx7="http://schemas.microsoft.com/office/drawing/2016/5/13/chartex" xmlns:cx8="http://schemas.microsoft.com/office/drawing/2016/5/14/chartex" xmlns:mc="http://schemas.openxmlformats.org/markup-compatibility/2006" xmlns:aink="http://schemas.microsoft.com/office/drawing/2016/ink" xmlns:am3d="http://schemas.microsoft.com/office/drawing/2017/model3d" xmlns:o="urn:schemas-microsoft-com:office:office" xmlns:oel="http://schemas.microsoft.com/office/2019/extlst" xmlns:r="http://schemas.openxmlformats.org/officeDocument/2006/relationships" xmlns:m="http://schemas.openxmlformats.org/officeDocument/2006/math" xmlns:v="urn:schemas-microsoft-com:vml" xmlns:wp14="http://schemas.microsoft.com/office/word/2010/wordprocessingDrawing" xmlns:wp="http://schemas.openxmlformats.org/drawingml/2006/wordprocessingDrawing" xmlns:w10="urn:schemas-microsoft-com:office:word" xmlns:w="http://schemas.openxmlformats.org/wordprocessingml/2006/main" xmlns:w14="http://schemas.microsoft.com/office/word/2010/wordml" xmlns:w15="http://schemas.microsoft.com/office/word/2012/wordml" xmlns:w16cex="http://schemas.microsoft.com/office/word/2018/wordml/cex" xmlns:w16cid="http://schemas.microsoft.com/office/word/2016/wordml/cid" xmlns:w16="http://schemas.microsoft.com/office/word/2018/wordml" xmlns:w16du="http://schemas.microsoft.com/office/word/2023/wordml/word16du" xmlns:w16sdtdh="http://schemas.microsoft.com/office/word/2020/wordml/sdtdatahash" xmlns:w16sdtfl="http://schemas.microsoft.com/office/word/2024/wordml/sdtformatlock" xmlns:w16se="http://schemas.microsoft.com/office/word/2015/wordml/symex" xmlns:wpg="http://schemas.microsoft.com/office/word/2010/wordprocessingGroup" xmlns:wpi="http://schemas.microsoft.com/office/word/2010/wordprocessingInk" xmlns:wne="http://schemas.microsoft.com/office/word/2006/wordml" xmlns:wps="http://schemas.microsoft.com/office/word/2010/wordprocessingShape" mc:Ignorable="w14 w15 w16se w16cid w16 w16cex w16sdtdh w16sdtfl w16du wp14">
   <w:p>
     <w:pPr>
       <w:pStyle w:val="Header"/>
@@ -31017,7 +31619,7 @@
 </file>
 
 <file path=word/styles.xml><?xml version="1.0" encoding="utf-8"?>
-<w:styles xmlns:mc="http://schemas.openxmlformats.org/markup-compatibility/2006" xmlns:r="http://schemas.openxmlformats.org/officeDocument/2006/relationships" xmlns:w="http://schemas.openxmlformats.org/wordprocessingml/2006/main" xmlns:w14="http://schemas.microsoft.com/office/word/2010/wordml" xmlns:w15="http://schemas.microsoft.com/office/word/2012/wordml" xmlns:w16cex="http://schemas.microsoft.com/office/word/2018/wordml/cex" xmlns:w16cid="http://schemas.microsoft.com/office/word/2016/wordml/cid" xmlns:w16="http://schemas.microsoft.com/office/word/2018/wordml" xmlns:w16du="http://schemas.microsoft.com/office/word/2023/wordml/word16du" xmlns:w16sdtdh="http://schemas.microsoft.com/office/word/2020/wordml/sdtdatahash" xmlns:w16se="http://schemas.microsoft.com/office/word/2015/wordml/symex" mc:Ignorable="w14 w15 w16se w16cid w16 w16cex w16sdtdh w16du">
+<w:styles xmlns:mc="http://schemas.openxmlformats.org/markup-compatibility/2006" xmlns:r="http://schemas.openxmlformats.org/officeDocument/2006/relationships" xmlns:w="http://schemas.openxmlformats.org/wordprocessingml/2006/main" xmlns:w14="http://schemas.microsoft.com/office/word/2010/wordml" xmlns:w15="http://schemas.microsoft.com/office/word/2012/wordml" xmlns:w16cex="http://schemas.microsoft.com/office/word/2018/wordml/cex" xmlns:w16cid="http://schemas.microsoft.com/office/word/2016/wordml/cid" xmlns:w16="http://schemas.microsoft.com/office/word/2018/wordml" xmlns:w16du="http://schemas.microsoft.com/office/word/2023/wordml/word16du" xmlns:w16sdtdh="http://schemas.microsoft.com/office/word/2020/wordml/sdtdatahash" xmlns:w16sdtfl="http://schemas.microsoft.com/office/word/2024/wordml/sdtformatlock" xmlns:w16se="http://schemas.microsoft.com/office/word/2015/wordml/symex" mc:Ignorable="w14 w15 w16se w16cid w16 w16cex w16sdtdh w16sdtfl w16du">
   <w:docDefaults>
     <w:rPrDefault>
       <w:rPr>

</xml_diff>